<commit_message>
board now prints color type + updated to report
</commit_message>
<xml_diff>
--- a/Monkey Queen Relatório Intercalar.docx
+++ b/Monkey Queen Relatório Intercalar.docx
@@ -1,12 +1,12 @@
 
 <file path=word/document.xml><?xml version="1.0" encoding="utf-8"?>
-<w:document xmlns:wpc="http://schemas.microsoft.com/office/word/2010/wordprocessingCanvas" xmlns:cx="http://schemas.microsoft.com/office/drawing/2014/chartex" xmlns:cx1="http://schemas.microsoft.com/office/drawing/2015/9/8/chartex" xmlns:cx2="http://schemas.microsoft.com/office/drawing/2015/10/21/chartex" xmlns:cx3="http://schemas.microsoft.com/office/drawing/2016/5/9/chartex" xmlns:cx4="http://schemas.microsoft.com/office/drawing/2016/5/10/chartex" xmlns:cx5="http://schemas.microsoft.com/office/drawing/2016/5/11/chartex" xmlns:mc="http://schemas.openxmlformats.org/markup-compatibility/2006" xmlns:o="urn:schemas-microsoft-com:office:office" xmlns:r="http://schemas.openxmlformats.org/officeDocument/2006/relationships" xmlns:m="http://schemas.openxmlformats.org/officeDocument/2006/math" xmlns:v="urn:schemas-microsoft-com:vml" xmlns:wp14="http://schemas.microsoft.com/office/word/2010/wordprocessingDrawing" xmlns:wp="http://schemas.openxmlformats.org/drawingml/2006/wordprocessingDrawing" xmlns:w10="urn:schemas-microsoft-com:office:word" xmlns:w="http://schemas.openxmlformats.org/wordprocessingml/2006/main" xmlns:w14="http://schemas.microsoft.com/office/word/2010/wordml" xmlns:w15="http://schemas.microsoft.com/office/word/2012/wordml" xmlns:w16se="http://schemas.microsoft.com/office/word/2015/wordml/symex" xmlns:wpg="http://schemas.microsoft.com/office/word/2010/wordprocessingGroup" xmlns:wpi="http://schemas.microsoft.com/office/word/2010/wordprocessingInk" xmlns:wne="http://schemas.microsoft.com/office/word/2006/wordml" xmlns:wps="http://schemas.microsoft.com/office/word/2010/wordprocessingShape" mc:Ignorable="w14 w15 w16se wp14">
+<w:document xmlns:wpc="http://schemas.microsoft.com/office/word/2010/wordprocessingCanvas" xmlns:cx="http://schemas.microsoft.com/office/drawing/2014/chartex" xmlns:cx1="http://schemas.microsoft.com/office/drawing/2015/9/8/chartex" xmlns:cx2="http://schemas.microsoft.com/office/drawing/2015/10/21/chartex" xmlns:mc="http://schemas.openxmlformats.org/markup-compatibility/2006" xmlns:o="urn:schemas-microsoft-com:office:office" xmlns:r="http://schemas.openxmlformats.org/officeDocument/2006/relationships" xmlns:m="http://schemas.openxmlformats.org/officeDocument/2006/math" xmlns:v="urn:schemas-microsoft-com:vml" xmlns:wp14="http://schemas.microsoft.com/office/word/2010/wordprocessingDrawing" xmlns:wp="http://schemas.openxmlformats.org/drawingml/2006/wordprocessingDrawing" xmlns:w10="urn:schemas-microsoft-com:office:word" xmlns:w="http://schemas.openxmlformats.org/wordprocessingml/2006/main" xmlns:w14="http://schemas.microsoft.com/office/word/2010/wordml" xmlns:w15="http://schemas.microsoft.com/office/word/2012/wordml" xmlns:w16se="http://schemas.microsoft.com/office/word/2015/wordml/symex" xmlns:wpg="http://schemas.microsoft.com/office/word/2010/wordprocessingGroup" xmlns:wpi="http://schemas.microsoft.com/office/word/2010/wordprocessingInk" xmlns:wne="http://schemas.microsoft.com/office/word/2006/wordml" xmlns:wps="http://schemas.microsoft.com/office/word/2010/wordprocessingShape" mc:Ignorable="w14 w15 w16se wp14">
   <w:body>
     <w:p>
       <w:pPr>
         <w:jc w:val="center"/>
         <w:rPr>
-          <w:rFonts w:ascii="Times New Roman" w:hAnsi="Times New Roman" w:cs="Times New Roman"/>
+          <w:rFonts w:cs="Times New Roman"/>
           <w:b/>
           <w:sz w:val="52"/>
           <w:szCs w:val="52"/>
@@ -17,7 +17,7 @@
       <w:pPr>
         <w:jc w:val="center"/>
         <w:rPr>
-          <w:rFonts w:ascii="Times New Roman" w:hAnsi="Times New Roman" w:cs="Times New Roman"/>
+          <w:rFonts w:cs="Times New Roman"/>
           <w:b/>
           <w:sz w:val="52"/>
           <w:szCs w:val="52"/>
@@ -26,7 +26,7 @@
       <w:proofErr w:type="spellStart"/>
       <w:r>
         <w:rPr>
-          <w:rFonts w:ascii="Times New Roman" w:hAnsi="Times New Roman" w:cs="Times New Roman"/>
+          <w:rFonts w:cs="Times New Roman"/>
           <w:b/>
           <w:sz w:val="52"/>
           <w:szCs w:val="52"/>
@@ -36,7 +36,7 @@
       <w:proofErr w:type="spellEnd"/>
       <w:r>
         <w:rPr>
-          <w:rFonts w:ascii="Times New Roman" w:hAnsi="Times New Roman" w:cs="Times New Roman"/>
+          <w:rFonts w:cs="Times New Roman"/>
           <w:b/>
           <w:sz w:val="52"/>
           <w:szCs w:val="52"/>
@@ -46,7 +46,7 @@
       <w:proofErr w:type="spellStart"/>
       <w:r>
         <w:rPr>
-          <w:rFonts w:ascii="Times New Roman" w:hAnsi="Times New Roman" w:cs="Times New Roman"/>
+          <w:rFonts w:cs="Times New Roman"/>
           <w:b/>
           <w:sz w:val="52"/>
           <w:szCs w:val="52"/>
@@ -59,7 +59,7 @@
       <w:pPr>
         <w:jc w:val="center"/>
         <w:rPr>
-          <w:rFonts w:ascii="Times New Roman" w:hAnsi="Times New Roman" w:cs="Times New Roman"/>
+          <w:rFonts w:cs="Times New Roman"/>
         </w:rPr>
       </w:pPr>
     </w:p>
@@ -67,7 +67,7 @@
       <w:pPr>
         <w:jc w:val="center"/>
         <w:rPr>
-          <w:rFonts w:ascii="Times New Roman" w:hAnsi="Times New Roman" w:cs="Times New Roman"/>
+          <w:rFonts w:cs="Times New Roman"/>
           <w:b/>
           <w:sz w:val="32"/>
           <w:szCs w:val="32"/>
@@ -75,7 +75,7 @@
       </w:pPr>
       <w:r>
         <w:rPr>
-          <w:rFonts w:ascii="Times New Roman" w:hAnsi="Times New Roman" w:cs="Times New Roman"/>
+          <w:rFonts w:cs="Times New Roman"/>
           <w:b/>
           <w:sz w:val="32"/>
           <w:szCs w:val="32"/>
@@ -86,7 +86,7 @@
     <w:p>
       <w:pPr>
         <w:rPr>
-          <w:rFonts w:ascii="Times New Roman" w:hAnsi="Times New Roman" w:cs="Times New Roman"/>
+          <w:rFonts w:cs="Times New Roman"/>
           <w:b/>
           <w:sz w:val="32"/>
           <w:szCs w:val="32"/>
@@ -97,7 +97,7 @@
       <w:pPr>
         <w:jc w:val="center"/>
         <w:rPr>
-          <w:rFonts w:ascii="Times New Roman" w:hAnsi="Times New Roman" w:cs="Times New Roman"/>
+          <w:rFonts w:cs="Times New Roman"/>
           <w:b/>
           <w:sz w:val="32"/>
           <w:szCs w:val="32"/>
@@ -108,14 +108,14 @@
       <w:pPr>
         <w:jc w:val="center"/>
         <w:rPr>
-          <w:rFonts w:ascii="Times New Roman" w:hAnsi="Times New Roman" w:cs="Times New Roman"/>
-        </w:rPr>
-      </w:pPr>
-      <w:r>
-        <w:rPr>
-          <w:rFonts w:ascii="Times New Roman" w:hAnsi="Times New Roman" w:cs="Times New Roman"/>
+          <w:rFonts w:cs="Times New Roman"/>
+        </w:rPr>
+      </w:pPr>
+      <w:r>
+        <w:rPr>
+          <w:rFonts w:cs="Times New Roman"/>
           <w:noProof/>
-          <w:lang w:eastAsia="pt-PT"/>
+          <w:lang w:val="en-GB" w:eastAsia="en-GB"/>
         </w:rPr>
         <w:drawing>
           <wp:inline distT="0" distB="0" distL="0" distR="0">
@@ -164,7 +164,7 @@
       <w:pPr>
         <w:jc w:val="center"/>
         <w:rPr>
-          <w:rFonts w:ascii="Times New Roman" w:hAnsi="Times New Roman" w:cs="Times New Roman"/>
+          <w:rFonts w:cs="Times New Roman"/>
           <w:sz w:val="32"/>
           <w:szCs w:val="32"/>
         </w:rPr>
@@ -173,7 +173,7 @@
     <w:p>
       <w:pPr>
         <w:rPr>
-          <w:rFonts w:ascii="Times New Roman" w:hAnsi="Times New Roman" w:cs="Times New Roman"/>
+          <w:rFonts w:cs="Times New Roman"/>
           <w:sz w:val="32"/>
           <w:szCs w:val="32"/>
         </w:rPr>
@@ -183,7 +183,7 @@
       <w:pPr>
         <w:jc w:val="center"/>
         <w:rPr>
-          <w:rFonts w:ascii="Times New Roman" w:hAnsi="Times New Roman" w:cs="Times New Roman"/>
+          <w:rFonts w:cs="Times New Roman"/>
           <w:sz w:val="32"/>
           <w:szCs w:val="32"/>
         </w:rPr>
@@ -191,7 +191,7 @@
       <w:proofErr w:type="gramStart"/>
       <w:r>
         <w:rPr>
-          <w:rFonts w:ascii="Times New Roman" w:hAnsi="Times New Roman" w:cs="Times New Roman"/>
+          <w:rFonts w:cs="Times New Roman"/>
           <w:sz w:val="32"/>
           <w:szCs w:val="32"/>
         </w:rPr>
@@ -200,7 +200,7 @@
       <w:proofErr w:type="gramEnd"/>
       <w:r>
         <w:rPr>
-          <w:rFonts w:ascii="Times New Roman" w:hAnsi="Times New Roman" w:cs="Times New Roman"/>
+          <w:rFonts w:cs="Times New Roman"/>
           <w:sz w:val="32"/>
           <w:szCs w:val="32"/>
         </w:rPr>
@@ -210,7 +210,7 @@
     <w:p>
       <w:pPr>
         <w:rPr>
-          <w:rFonts w:ascii="Times New Roman" w:hAnsi="Times New Roman" w:cs="Times New Roman"/>
+          <w:rFonts w:cs="Times New Roman"/>
           <w:sz w:val="32"/>
           <w:szCs w:val="32"/>
         </w:rPr>
@@ -220,14 +220,14 @@
       <w:pPr>
         <w:jc w:val="center"/>
         <w:rPr>
-          <w:rFonts w:ascii="Times New Roman" w:hAnsi="Times New Roman" w:cs="Times New Roman"/>
+          <w:rFonts w:cs="Times New Roman"/>
           <w:sz w:val="32"/>
           <w:szCs w:val="32"/>
         </w:rPr>
       </w:pPr>
       <w:r>
         <w:rPr>
-          <w:rFonts w:ascii="Times New Roman" w:hAnsi="Times New Roman" w:cs="Times New Roman"/>
+          <w:rFonts w:cs="Times New Roman"/>
           <w:sz w:val="32"/>
           <w:szCs w:val="32"/>
         </w:rPr>
@@ -237,7 +237,7 @@
     <w:p>
       <w:pPr>
         <w:rPr>
-          <w:rFonts w:ascii="Times New Roman" w:hAnsi="Times New Roman" w:cs="Times New Roman"/>
+          <w:rFonts w:cs="Times New Roman"/>
         </w:rPr>
       </w:pPr>
     </w:p>
@@ -245,41 +245,41 @@
       <w:pPr>
         <w:jc w:val="center"/>
         <w:rPr>
-          <w:rFonts w:ascii="Times New Roman" w:hAnsi="Times New Roman" w:cs="Times New Roman"/>
-          <w:b/>
-        </w:rPr>
-      </w:pPr>
-      <w:r>
-        <w:rPr>
-          <w:rFonts w:ascii="Times New Roman" w:hAnsi="Times New Roman" w:cs="Times New Roman"/>
+          <w:rFonts w:cs="Times New Roman"/>
+          <w:b/>
+        </w:rPr>
+      </w:pPr>
+      <w:r>
+        <w:rPr>
+          <w:rFonts w:cs="Times New Roman"/>
           <w:b/>
         </w:rPr>
         <w:t>Monkey</w:t>
       </w:r>
       <w:r>
         <w:rPr>
-          <w:rFonts w:ascii="Times New Roman" w:hAnsi="Times New Roman" w:cs="Times New Roman"/>
+          <w:rFonts w:cs="Times New Roman"/>
           <w:b/>
         </w:rPr>
         <w:t>_</w:t>
       </w:r>
       <w:r>
         <w:rPr>
-          <w:rFonts w:ascii="Times New Roman" w:hAnsi="Times New Roman" w:cs="Times New Roman"/>
+          <w:rFonts w:cs="Times New Roman"/>
           <w:b/>
         </w:rPr>
         <w:t>Queen</w:t>
       </w:r>
       <w:r>
         <w:rPr>
-          <w:rFonts w:ascii="Times New Roman" w:hAnsi="Times New Roman" w:cs="Times New Roman"/>
+          <w:rFonts w:cs="Times New Roman"/>
           <w:b/>
         </w:rPr>
         <w:t>_</w:t>
       </w:r>
       <w:r>
         <w:rPr>
-          <w:rFonts w:ascii="Times New Roman" w:hAnsi="Times New Roman" w:cs="Times New Roman"/>
+          <w:rFonts w:cs="Times New Roman"/>
           <w:b/>
         </w:rPr>
         <w:t>1:</w:t>
@@ -289,26 +289,24 @@
       <w:pPr>
         <w:jc w:val="center"/>
         <w:rPr>
-          <w:rFonts w:ascii="Times New Roman" w:hAnsi="Times New Roman" w:cs="Times New Roman"/>
-        </w:rPr>
-      </w:pPr>
-      <w:r>
-        <w:rPr>
-          <w:rFonts w:ascii="Times New Roman" w:hAnsi="Times New Roman" w:cs="Times New Roman"/>
+          <w:rFonts w:cs="Times New Roman"/>
+        </w:rPr>
+      </w:pPr>
+      <w:r>
+        <w:rPr>
+          <w:rFonts w:cs="Times New Roman"/>
         </w:rPr>
         <w:t xml:space="preserve">Luís Miguel Gonçalves – </w:t>
       </w:r>
       <w:r>
         <w:rPr>
-          <w:rFonts w:ascii="Times New Roman" w:hAnsi="Times New Roman" w:cs="Times New Roman"/>
+          <w:rFonts w:cs="Times New Roman"/>
         </w:rPr>
         <w:t xml:space="preserve"> </w:t>
       </w:r>
-      <w:bookmarkStart w:id="0" w:name="_GoBack"/>
-      <w:bookmarkEnd w:id="0"/>
-      <w:r>
-        <w:rPr>
-          <w:rFonts w:ascii="Times New Roman" w:hAnsi="Times New Roman" w:cs="Times New Roman"/>
+      <w:r>
+        <w:rPr>
+          <w:rFonts w:cs="Times New Roman"/>
         </w:rPr>
         <w:t xml:space="preserve"> </w:t>
       </w:r>
@@ -317,12 +315,12 @@
       <w:pPr>
         <w:jc w:val="center"/>
         <w:rPr>
-          <w:rFonts w:ascii="Times New Roman" w:hAnsi="Times New Roman" w:cs="Times New Roman"/>
-        </w:rPr>
-      </w:pPr>
-      <w:r>
-        <w:rPr>
-          <w:rFonts w:ascii="Times New Roman" w:hAnsi="Times New Roman" w:cs="Times New Roman"/>
+          <w:rFonts w:cs="Times New Roman"/>
+        </w:rPr>
+      </w:pPr>
+      <w:r>
+        <w:rPr>
+          <w:rFonts w:cs="Times New Roman"/>
         </w:rPr>
         <w:t>José Miguel Costa – 201402717</w:t>
       </w:r>
@@ -331,7 +329,7 @@
       <w:pPr>
         <w:jc w:val="center"/>
         <w:rPr>
-          <w:rFonts w:ascii="Times New Roman" w:hAnsi="Times New Roman" w:cs="Times New Roman"/>
+          <w:rFonts w:cs="Times New Roman"/>
         </w:rPr>
       </w:pPr>
     </w:p>
@@ -339,12 +337,12 @@
       <w:pPr>
         <w:jc w:val="center"/>
         <w:rPr>
-          <w:rFonts w:ascii="Times New Roman" w:hAnsi="Times New Roman" w:cs="Times New Roman"/>
-        </w:rPr>
-      </w:pPr>
-      <w:r>
-        <w:rPr>
-          <w:rFonts w:ascii="Times New Roman" w:hAnsi="Times New Roman" w:cs="Times New Roman"/>
+          <w:rFonts w:cs="Times New Roman"/>
+        </w:rPr>
+      </w:pPr>
+      <w:r>
+        <w:rPr>
+          <w:rFonts w:cs="Times New Roman"/>
         </w:rPr>
         <w:t>Faculdade de Engenharia da Universidade do Porto</w:t>
       </w:r>
@@ -353,12 +351,12 @@
       <w:pPr>
         <w:jc w:val="center"/>
         <w:rPr>
-          <w:rFonts w:ascii="Times New Roman" w:hAnsi="Times New Roman" w:cs="Times New Roman"/>
-        </w:rPr>
-      </w:pPr>
-      <w:r>
-        <w:rPr>
-          <w:rFonts w:ascii="Times New Roman" w:hAnsi="Times New Roman" w:cs="Times New Roman"/>
+          <w:rFonts w:cs="Times New Roman"/>
+        </w:rPr>
+      </w:pPr>
+      <w:r>
+        <w:rPr>
+          <w:rFonts w:cs="Times New Roman"/>
         </w:rPr>
         <w:t>Rua Roberto Frias, sn, 4200-465 Porto, Portugal</w:t>
       </w:r>
@@ -367,7 +365,7 @@
       <w:pPr>
         <w:jc w:val="center"/>
         <w:rPr>
-          <w:rFonts w:ascii="Times New Roman" w:hAnsi="Times New Roman" w:cs="Times New Roman"/>
+          <w:rFonts w:cs="Times New Roman"/>
         </w:rPr>
       </w:pPr>
     </w:p>
@@ -375,25 +373,25 @@
       <w:pPr>
         <w:jc w:val="center"/>
         <w:rPr>
-          <w:rFonts w:ascii="Times New Roman" w:hAnsi="Times New Roman" w:cs="Times New Roman"/>
-        </w:rPr>
-      </w:pPr>
-      <w:r>
-        <w:rPr>
-          <w:rFonts w:ascii="Times New Roman" w:hAnsi="Times New Roman" w:cs="Times New Roman"/>
+          <w:rFonts w:cs="Times New Roman"/>
+        </w:rPr>
+      </w:pPr>
+      <w:r>
+        <w:rPr>
+          <w:rFonts w:cs="Times New Roman"/>
         </w:rPr>
         <w:t>16</w:t>
       </w:r>
       <w:r>
         <w:rPr>
-          <w:rFonts w:ascii="Times New Roman" w:hAnsi="Times New Roman" w:cs="Times New Roman"/>
+          <w:rFonts w:cs="Times New Roman"/>
         </w:rPr>
         <w:t xml:space="preserve"> de </w:t>
       </w:r>
       <w:proofErr w:type="gramStart"/>
       <w:r>
         <w:rPr>
-          <w:rFonts w:ascii="Times New Roman" w:hAnsi="Times New Roman" w:cs="Times New Roman"/>
+          <w:rFonts w:cs="Times New Roman"/>
           <w:u w:val="single"/>
         </w:rPr>
         <w:t>Outubro</w:t>
@@ -401,7 +399,7 @@
       <w:proofErr w:type="gramEnd"/>
       <w:r>
         <w:rPr>
-          <w:rFonts w:ascii="Times New Roman" w:hAnsi="Times New Roman" w:cs="Times New Roman"/>
+          <w:rFonts w:cs="Times New Roman"/>
         </w:rPr>
         <w:t xml:space="preserve"> de 2016</w:t>
       </w:r>
@@ -414,7 +412,7 @@
           <w:numId w:val="1"/>
         </w:numPr>
         <w:rPr>
-          <w:rFonts w:ascii="Times New Roman" w:hAnsi="Times New Roman" w:cs="Times New Roman"/>
+          <w:rFonts w:cs="Times New Roman"/>
           <w:b/>
           <w:sz w:val="32"/>
           <w:szCs w:val="32"/>
@@ -422,7 +420,7 @@
       </w:pPr>
       <w:r>
         <w:rPr>
-          <w:rFonts w:ascii="Times New Roman" w:hAnsi="Times New Roman" w:cs="Times New Roman"/>
+          <w:rFonts w:cs="Times New Roman"/>
           <w:b/>
           <w:sz w:val="32"/>
           <w:szCs w:val="32"/>
@@ -433,7 +431,7 @@
       <w:proofErr w:type="spellStart"/>
       <w:r>
         <w:rPr>
-          <w:rFonts w:ascii="Times New Roman" w:hAnsi="Times New Roman" w:cs="Times New Roman"/>
+          <w:rFonts w:cs="Times New Roman"/>
           <w:b/>
           <w:sz w:val="32"/>
           <w:szCs w:val="32"/>
@@ -443,7 +441,7 @@
       <w:proofErr w:type="spellEnd"/>
       <w:r>
         <w:rPr>
-          <w:rFonts w:ascii="Times New Roman" w:hAnsi="Times New Roman" w:cs="Times New Roman"/>
+          <w:rFonts w:cs="Times New Roman"/>
           <w:b/>
           <w:sz w:val="32"/>
           <w:szCs w:val="32"/>
@@ -453,7 +451,7 @@
       <w:proofErr w:type="spellStart"/>
       <w:r>
         <w:rPr>
-          <w:rFonts w:ascii="Times New Roman" w:hAnsi="Times New Roman" w:cs="Times New Roman"/>
+          <w:rFonts w:cs="Times New Roman"/>
           <w:b/>
           <w:sz w:val="32"/>
           <w:szCs w:val="32"/>
@@ -466,81 +464,80 @@
       <w:pPr>
         <w:ind w:firstLine="360"/>
         <w:rPr>
-          <w:rFonts w:ascii="Times New Roman" w:hAnsi="Times New Roman" w:cs="Times New Roman"/>
+          <w:rFonts w:cs="Times New Roman"/>
         </w:rPr>
       </w:pPr>
       <w:proofErr w:type="spellStart"/>
       <w:r>
         <w:rPr>
-          <w:rFonts w:ascii="Times New Roman" w:hAnsi="Times New Roman" w:cs="Times New Roman"/>
+          <w:rFonts w:cs="Times New Roman"/>
         </w:rPr>
         <w:t>Monkey</w:t>
       </w:r>
       <w:proofErr w:type="spellEnd"/>
       <w:r>
         <w:rPr>
-          <w:rFonts w:ascii="Times New Roman" w:hAnsi="Times New Roman" w:cs="Times New Roman"/>
+          <w:rFonts w:cs="Times New Roman"/>
         </w:rPr>
         <w:t xml:space="preserve"> </w:t>
       </w:r>
       <w:proofErr w:type="spellStart"/>
       <w:r>
         <w:rPr>
-          <w:rFonts w:ascii="Times New Roman" w:hAnsi="Times New Roman" w:cs="Times New Roman"/>
+          <w:rFonts w:cs="Times New Roman"/>
         </w:rPr>
         <w:t>Queen</w:t>
       </w:r>
       <w:proofErr w:type="spellEnd"/>
       <w:r>
         <w:rPr>
-          <w:rFonts w:ascii="Times New Roman" w:hAnsi="Times New Roman" w:cs="Times New Roman"/>
+          <w:rFonts w:cs="Times New Roman"/>
         </w:rPr>
         <w:t xml:space="preserve"> é um jogo de dois jogadores, jogado num tabuleiro 12x12</w:t>
       </w:r>
       <w:r>
         <w:rPr>
-          <w:rFonts w:ascii="Times New Roman" w:hAnsi="Times New Roman" w:cs="Times New Roman"/>
+          <w:rFonts w:cs="Times New Roman"/>
         </w:rPr>
         <w:t xml:space="preserve"> e foi concebido em 2011 por Mark </w:t>
       </w:r>
       <w:proofErr w:type="spellStart"/>
       <w:r>
         <w:rPr>
-          <w:rFonts w:ascii="Times New Roman" w:hAnsi="Times New Roman" w:cs="Times New Roman"/>
+          <w:rFonts w:cs="Times New Roman"/>
         </w:rPr>
         <w:t>Steere</w:t>
       </w:r>
       <w:proofErr w:type="spellEnd"/>
       <w:r>
         <w:rPr>
-          <w:rFonts w:ascii="Times New Roman" w:hAnsi="Times New Roman" w:cs="Times New Roman"/>
+          <w:rFonts w:cs="Times New Roman"/>
         </w:rPr>
         <w:t xml:space="preserve">. </w:t>
       </w:r>
       <w:r>
         <w:rPr>
-          <w:rFonts w:ascii="Times New Roman" w:hAnsi="Times New Roman" w:cs="Times New Roman"/>
+          <w:rFonts w:cs="Times New Roman"/>
         </w:rPr>
         <w:t xml:space="preserve">Inicialmente o tabuleiro tem duas rainhas (uma pilha de 20 peças pretas e outra de brancas). Os dois jogadores fazem jogadas à vez que consistem em mexer a rainha, uma pilha por turno. O objetivo do jogo é matar a rainha inimiga ou deixar o adversário sem movimentos possíveis. </w:t>
       </w:r>
     </w:p>
     <w:p>
       <w:pPr>
+        <w:keepNext/>
         <w:ind w:firstLine="360"/>
-        <w:rPr>
-          <w:rFonts w:ascii="Times New Roman" w:hAnsi="Times New Roman" w:cs="Times New Roman"/>
-        </w:rPr>
-      </w:pPr>
-      <w:r>
-        <w:rPr>
-          <w:rFonts w:ascii="Times New Roman" w:hAnsi="Times New Roman" w:cs="Times New Roman"/>
+        <w:jc w:val="center"/>
+      </w:pPr>
+      <w:r>
+        <w:rPr>
+          <w:rFonts w:cs="Times New Roman"/>
           <w:noProof/>
-          <w:lang w:eastAsia="pt-PT"/>
+          <w:lang w:val="en-GB" w:eastAsia="en-GB"/>
         </w:rPr>
         <w:drawing>
-          <wp:inline distT="0" distB="0" distL="0" distR="0">
-            <wp:extent cx="5400040" cy="3377565"/>
-            <wp:effectExtent l="0" t="0" r="0" b="0"/>
+          <wp:inline distT="0" distB="0" distL="0" distR="0" wp14:anchorId="31F8ADFD" wp14:editId="2C379A94">
+            <wp:extent cx="2869034" cy="1794496"/>
+            <wp:effectExtent l="0" t="0" r="7620" b="0"/>
             <wp:docPr id="3" name="Imagem 3"/>
             <wp:cNvGraphicFramePr>
               <a:graphicFrameLocks xmlns:a="http://schemas.openxmlformats.org/drawingml/2006/main" noChangeAspect="1"/>
@@ -553,7 +550,7 @@
                     <pic:cNvPicPr/>
                   </pic:nvPicPr>
                   <pic:blipFill>
-                    <a:blip r:embed="rId8">
+                    <a:blip r:embed="rId8" cstate="print">
                       <a:extLst>
                         <a:ext uri="{28A0092B-C50C-407E-A947-70E740481C1C}">
                           <a14:useLocalDpi xmlns:a14="http://schemas.microsoft.com/office/drawing/2010/main" val="0"/>
@@ -567,7 +564,7 @@
                   <pic:spPr>
                     <a:xfrm>
                       <a:off x="0" y="0"/>
-                      <a:ext cx="5400040" cy="3377565"/>
+                      <a:ext cx="2885136" cy="1804567"/>
                     </a:xfrm>
                     <a:prstGeom prst="rect">
                       <a:avLst/>
@@ -582,8 +579,54 @@
     </w:p>
     <w:p>
       <w:pPr>
-        <w:rPr>
-          <w:rFonts w:ascii="Times New Roman" w:hAnsi="Times New Roman" w:cs="Times New Roman"/>
+        <w:pStyle w:val="Legenda"/>
+        <w:jc w:val="center"/>
+        <w:rPr>
+          <w:rFonts w:cs="Times New Roman"/>
+        </w:rPr>
+      </w:pPr>
+      <w:proofErr w:type="spellStart"/>
+      <w:r>
+        <w:t>Image</w:t>
+      </w:r>
+      <w:proofErr w:type="spellEnd"/>
+      <w:r>
+        <w:t xml:space="preserve"> </w:t>
+      </w:r>
+      <w:r>
+        <w:fldChar w:fldCharType="begin"/>
+      </w:r>
+      <w:r>
+        <w:instrText xml:space="preserve"> SEQ Image \* ARABIC </w:instrText>
+      </w:r>
+      <w:r>
+        <w:fldChar w:fldCharType="separate"/>
+      </w:r>
+      <w:r>
+        <w:rPr>
+          <w:noProof/>
+        </w:rPr>
+        <w:t>1</w:t>
+      </w:r>
+      <w:r>
+        <w:fldChar w:fldCharType="end"/>
+      </w:r>
+      <w:r>
+        <w:t xml:space="preserve">: Versão </w:t>
+      </w:r>
+      <w:proofErr w:type="spellStart"/>
+      <w:r>
+        <w:t>fisica</w:t>
+      </w:r>
+      <w:proofErr w:type="spellEnd"/>
+      <w:r>
+        <w:t xml:space="preserve"> do jogo</w:t>
+      </w:r>
+    </w:p>
+    <w:p>
+      <w:pPr>
+        <w:rPr>
+          <w:rFonts w:cs="Times New Roman"/>
         </w:rPr>
       </w:pPr>
     </w:p>
@@ -595,7 +638,7 @@
           <w:numId w:val="1"/>
         </w:numPr>
         <w:rPr>
-          <w:rFonts w:ascii="Times New Roman" w:hAnsi="Times New Roman" w:cs="Times New Roman"/>
+          <w:rFonts w:cs="Times New Roman"/>
           <w:b/>
           <w:sz w:val="32"/>
           <w:szCs w:val="32"/>
@@ -603,7 +646,7 @@
       </w:pPr>
       <w:r>
         <w:rPr>
-          <w:rFonts w:ascii="Times New Roman" w:hAnsi="Times New Roman" w:cs="Times New Roman"/>
+          <w:rFonts w:cs="Times New Roman"/>
           <w:b/>
           <w:sz w:val="32"/>
           <w:szCs w:val="32"/>
@@ -617,43 +660,37 @@
           <w:tab w:val="left" w:pos="2700"/>
         </w:tabs>
         <w:rPr>
-          <w:rFonts w:ascii="Times New Roman" w:hAnsi="Times New Roman" w:cs="Times New Roman"/>
-          <w:b/>
-          <w:sz w:val="32"/>
-          <w:szCs w:val="32"/>
-        </w:rPr>
-      </w:pPr>
-    </w:p>
-    <w:p>
-      <w:pPr>
+          <w:rFonts w:cs="Times New Roman"/>
+        </w:rPr>
+      </w:pPr>
+      <w:r>
+        <w:rPr>
+          <w:rFonts w:cs="Times New Roman"/>
+        </w:rPr>
+        <w:t>Como referido acima o tabuleiro é quadrado, sendo que cada lado tem a largura de 12 células, assim sendo a abordagem que considerámos mais apropriada foi criar uma lista de 12 listas, em que cada lista representa uma linha do tabuleiro cada uma com 12 elementos. O tabuleiro é declarado da seguinte maneira, representando o seu estado inicial:</w:t>
+      </w:r>
+    </w:p>
+    <w:p>
+      <w:pPr>
+        <w:keepNext/>
         <w:tabs>
           <w:tab w:val="left" w:pos="2700"/>
         </w:tabs>
-        <w:rPr>
-          <w:rFonts w:ascii="Times New Roman" w:hAnsi="Times New Roman" w:cs="Times New Roman"/>
-        </w:rPr>
-      </w:pPr>
-      <w:r>
-        <w:rPr>
-          <w:rFonts w:ascii="Times New Roman" w:hAnsi="Times New Roman" w:cs="Times New Roman"/>
+        <w:jc w:val="center"/>
+      </w:pPr>
+      <w:r>
+        <w:rPr>
+          <w:rFonts w:cs="Times New Roman"/>
           <w:b/>
           <w:noProof/>
           <w:sz w:val="32"/>
           <w:szCs w:val="32"/>
-          <w:lang w:eastAsia="pt-PT"/>
+          <w:lang w:val="en-GB" w:eastAsia="en-GB"/>
         </w:rPr>
         <w:drawing>
-          <wp:anchor distT="0" distB="0" distL="114300" distR="114300" simplePos="0" relativeHeight="251658240" behindDoc="0" locked="0" layoutInCell="1" allowOverlap="1">
-            <wp:simplePos x="0" y="0"/>
-            <wp:positionH relativeFrom="column">
-              <wp:posOffset>398145</wp:posOffset>
-            </wp:positionH>
-            <wp:positionV relativeFrom="paragraph">
-              <wp:posOffset>267970</wp:posOffset>
-            </wp:positionV>
-            <wp:extent cx="3448531" cy="2476846"/>
-            <wp:effectExtent l="0" t="0" r="0" b="0"/>
-            <wp:wrapTopAndBottom/>
+          <wp:inline distT="0" distB="0" distL="0" distR="0" wp14:anchorId="49239842" wp14:editId="7594F43D">
+            <wp:extent cx="2835275" cy="2036445"/>
+            <wp:effectExtent l="0" t="0" r="3175" b="1905"/>
             <wp:docPr id="5" name="Imagem 5"/>
             <wp:cNvGraphicFramePr>
               <a:graphicFrameLocks xmlns:a="http://schemas.openxmlformats.org/drawingml/2006/main" noChangeAspect="1"/>
@@ -680,7 +717,7 @@
                   <pic:spPr>
                     <a:xfrm>
                       <a:off x="0" y="0"/>
-                      <a:ext cx="3448531" cy="2476846"/>
+                      <a:ext cx="2835275" cy="2036445"/>
                     </a:xfrm>
                     <a:prstGeom prst="rect">
                       <a:avLst/>
@@ -689,130 +726,640 @@
                 </pic:pic>
               </a:graphicData>
             </a:graphic>
+          </wp:inline>
+        </w:drawing>
+      </w:r>
+    </w:p>
+    <w:p>
+      <w:pPr>
+        <w:pStyle w:val="Legenda"/>
+        <w:jc w:val="center"/>
+        <w:rPr>
+          <w:rFonts w:cs="Times New Roman"/>
+        </w:rPr>
+      </w:pPr>
+      <w:proofErr w:type="spellStart"/>
+      <w:r>
+        <w:t>Image</w:t>
+      </w:r>
+      <w:proofErr w:type="spellEnd"/>
+      <w:r>
+        <w:t xml:space="preserve"> </w:t>
+      </w:r>
+      <w:r>
+        <w:fldChar w:fldCharType="begin"/>
+      </w:r>
+      <w:r>
+        <w:instrText xml:space="preserve"> SEQ Image \* ARABIC </w:instrText>
+      </w:r>
+      <w:r>
+        <w:fldChar w:fldCharType="separate"/>
+      </w:r>
+      <w:r>
+        <w:rPr>
+          <w:noProof/>
+        </w:rPr>
+        <w:t>2</w:t>
+      </w:r>
+      <w:r>
+        <w:fldChar w:fldCharType="end"/>
+      </w:r>
+      <w:r>
+        <w:t>: Representação do tabuleiro inicial (</w:t>
+      </w:r>
+      <w:proofErr w:type="spellStart"/>
+      <w:r>
+        <w:t>prolog</w:t>
+      </w:r>
+      <w:proofErr w:type="spellEnd"/>
+      <w:r>
+        <w:t>)</w:t>
+      </w:r>
+    </w:p>
+    <w:p>
+      <w:pPr>
+        <w:tabs>
+          <w:tab w:val="left" w:pos="2700"/>
+        </w:tabs>
+      </w:pPr>
+      <w:r>
+        <w:rPr>
+          <w:rFonts w:cs="Times New Roman"/>
+        </w:rPr>
+        <w:t xml:space="preserve">Cada posição da lista a </w:t>
+      </w:r>
+      <w:r>
+        <w:rPr>
+          <w:rFonts w:cs="Times New Roman"/>
+          <w:b/>
+        </w:rPr>
+        <w:t>0</w:t>
+      </w:r>
+      <w:r>
+        <w:rPr>
+          <w:rFonts w:cs="Times New Roman"/>
+        </w:rPr>
+        <w:t xml:space="preserve"> representa uma casa vazia no tabuleiro.</w:t>
+      </w:r>
+      <w:r>
+        <w:rPr>
+          <w:rFonts w:cs="Times New Roman"/>
+        </w:rPr>
+        <w:t xml:space="preserve"> </w:t>
+      </w:r>
+      <w:r>
+        <w:rPr>
+          <w:rFonts w:cs="Times New Roman"/>
+        </w:rPr>
+        <w:t xml:space="preserve">As duas posições com o valor </w:t>
+      </w:r>
+      <w:r>
+        <w:rPr>
+          <w:rFonts w:cs="Times New Roman"/>
+          <w:b/>
+        </w:rPr>
+        <w:t>20</w:t>
+      </w:r>
+      <w:r>
+        <w:t xml:space="preserve"> </w:t>
+      </w:r>
+      <w:r>
+        <w:rPr>
+          <w:rFonts w:cs="Times New Roman"/>
+        </w:rPr>
+        <w:t>representam as duas posições inicias das rainhas, sendo que 20 é o número de peças da pilha.</w:t>
+      </w:r>
+      <w:r>
+        <w:rPr>
+          <w:rFonts w:cs="Times New Roman"/>
+        </w:rPr>
+        <w:t xml:space="preserve"> Os caracteres </w:t>
+      </w:r>
+      <w:r>
+        <w:rPr>
+          <w:rFonts w:cs="Times New Roman"/>
+          <w:b/>
+        </w:rPr>
+        <w:t xml:space="preserve">b </w:t>
+      </w:r>
+      <w:r>
+        <w:rPr>
+          <w:rFonts w:cs="Times New Roman"/>
+        </w:rPr>
+        <w:t xml:space="preserve">e </w:t>
+      </w:r>
+      <w:r>
+        <w:rPr>
+          <w:rFonts w:cs="Times New Roman"/>
+          <w:b/>
+        </w:rPr>
+        <w:t>w</w:t>
+      </w:r>
+      <w:r>
+        <w:t xml:space="preserve"> são indicativos da cor das peças, sendo preto e branco respetivamente.</w:t>
+      </w:r>
+    </w:p>
+    <w:p>
+      <w:pPr>
+        <w:ind w:firstLine="360"/>
+      </w:pPr>
+      <w:r>
+        <w:rPr>
+          <w:noProof/>
+        </w:rPr>
+        <w:lastRenderedPageBreak/>
+        <mc:AlternateContent>
+          <mc:Choice Requires="wps">
+            <w:drawing>
+              <wp:anchor distT="0" distB="0" distL="114300" distR="114300" simplePos="0" relativeHeight="251665408" behindDoc="0" locked="0" layoutInCell="1" allowOverlap="1" wp14:anchorId="6EA9C74C" wp14:editId="024F9D82">
+                <wp:simplePos x="0" y="0"/>
+                <wp:positionH relativeFrom="column">
+                  <wp:posOffset>2853690</wp:posOffset>
+                </wp:positionH>
+                <wp:positionV relativeFrom="paragraph">
+                  <wp:posOffset>3545205</wp:posOffset>
+                </wp:positionV>
+                <wp:extent cx="2415540" cy="635"/>
+                <wp:effectExtent l="0" t="0" r="3810" b="0"/>
+                <wp:wrapTopAndBottom/>
+                <wp:docPr id="9" name="Caixa de texto 9"/>
+                <wp:cNvGraphicFramePr/>
+                <a:graphic xmlns:a="http://schemas.openxmlformats.org/drawingml/2006/main">
+                  <a:graphicData uri="http://schemas.microsoft.com/office/word/2010/wordprocessingShape">
+                    <wps:wsp>
+                      <wps:cNvSpPr txBox="1"/>
+                      <wps:spPr>
+                        <a:xfrm>
+                          <a:off x="0" y="0"/>
+                          <a:ext cx="2415540" cy="635"/>
+                        </a:xfrm>
+                        <a:prstGeom prst="rect">
+                          <a:avLst/>
+                        </a:prstGeom>
+                        <a:solidFill>
+                          <a:prstClr val="white"/>
+                        </a:solidFill>
+                        <a:ln>
+                          <a:noFill/>
+                        </a:ln>
+                      </wps:spPr>
+                      <wps:txbx>
+                        <w:txbxContent>
+                          <w:p>
+                            <w:pPr>
+                              <w:pStyle w:val="Legenda"/>
+                              <w:rPr>
+                                <w:noProof/>
+                              </w:rPr>
+                            </w:pPr>
+                            <w:proofErr w:type="spellStart"/>
+                            <w:r>
+                              <w:t>Image</w:t>
+                            </w:r>
+                            <w:proofErr w:type="spellEnd"/>
+                            <w:r>
+                              <w:t xml:space="preserve"> </w:t>
+                            </w:r>
+                            <w:r>
+                              <w:fldChar w:fldCharType="begin"/>
+                            </w:r>
+                            <w:r>
+                              <w:instrText xml:space="preserve"> SEQ Image \* ARABIC </w:instrText>
+                            </w:r>
+                            <w:r>
+                              <w:fldChar w:fldCharType="separate"/>
+                            </w:r>
+                            <w:r>
+                              <w:rPr>
+                                <w:noProof/>
+                              </w:rPr>
+                              <w:t>3</w:t>
+                            </w:r>
+                            <w:r>
+                              <w:fldChar w:fldCharType="end"/>
+                            </w:r>
+                            <w:r>
+                              <w:t xml:space="preserve">Visualização </w:t>
+                            </w:r>
+                            <w:proofErr w:type="spellStart"/>
+                            <w:r>
+                              <w:t>Prolog</w:t>
+                            </w:r>
+                            <w:proofErr w:type="spellEnd"/>
+                            <w:r>
+                              <w:t xml:space="preserve"> e representação real (Posição </w:t>
+                            </w:r>
+                            <w:r>
+                              <w:t>Final</w:t>
+                            </w:r>
+                            <w:r>
+                              <w:t>)</w:t>
+                            </w:r>
+                          </w:p>
+                        </w:txbxContent>
+                      </wps:txbx>
+                      <wps:bodyPr rot="0" spcFirstLastPara="0" vertOverflow="overflow" horzOverflow="overflow" vert="horz" wrap="square" lIns="0" tIns="0" rIns="0" bIns="0" numCol="1" spcCol="0" rtlCol="0" fromWordArt="0" anchor="t" anchorCtr="0" forceAA="0" compatLnSpc="1">
+                        <a:prstTxWarp prst="textNoShape">
+                          <a:avLst/>
+                        </a:prstTxWarp>
+                        <a:spAutoFit/>
+                      </wps:bodyPr>
+                    </wps:wsp>
+                  </a:graphicData>
+                </a:graphic>
+                <wp14:sizeRelH relativeFrom="margin">
+                  <wp14:pctWidth>0</wp14:pctWidth>
+                </wp14:sizeRelH>
+              </wp:anchor>
+            </w:drawing>
+          </mc:Choice>
+          <mc:Fallback>
+            <w:pict>
+              <v:shapetype w14:anchorId="6EA9C74C" id="_x0000_t202" coordsize="21600,21600" o:spt="202" path="m,l,21600r21600,l21600,xe">
+                <v:stroke joinstyle="miter"/>
+                <v:path gradientshapeok="t" o:connecttype="rect"/>
+              </v:shapetype>
+              <v:shape id="Caixa de texto 9" o:spid="_x0000_s1026" type="#_x0000_t202" style="position:absolute;left:0;text-align:left;margin-left:224.7pt;margin-top:279.15pt;width:190.2pt;height:.05pt;z-index:251665408;visibility:visible;mso-wrap-style:square;mso-width-percent:0;mso-wrap-distance-left:9pt;mso-wrap-distance-top:0;mso-wrap-distance-right:9pt;mso-wrap-distance-bottom:0;mso-position-horizontal:absolute;mso-position-horizontal-relative:text;mso-position-vertical:absolute;mso-position-vertical-relative:text;mso-width-percent:0;mso-width-relative:margin;v-text-anchor:top" o:gfxdata="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" stroked="f">
+                <v:textbox style="mso-fit-shape-to-text:t" inset="0,0,0,0">
+                  <w:txbxContent>
+                    <w:p>
+                      <w:pPr>
+                        <w:pStyle w:val="Legenda"/>
+                        <w:rPr>
+                          <w:noProof/>
+                        </w:rPr>
+                      </w:pPr>
+                      <w:proofErr w:type="spellStart"/>
+                      <w:r>
+                        <w:t>Image</w:t>
+                      </w:r>
+                      <w:proofErr w:type="spellEnd"/>
+                      <w:r>
+                        <w:t xml:space="preserve"> </w:t>
+                      </w:r>
+                      <w:r>
+                        <w:fldChar w:fldCharType="begin"/>
+                      </w:r>
+                      <w:r>
+                        <w:instrText xml:space="preserve"> SEQ Image \* ARABIC </w:instrText>
+                      </w:r>
+                      <w:r>
+                        <w:fldChar w:fldCharType="separate"/>
+                      </w:r>
+                      <w:r>
+                        <w:rPr>
+                          <w:noProof/>
+                        </w:rPr>
+                        <w:t>3</w:t>
+                      </w:r>
+                      <w:r>
+                        <w:fldChar w:fldCharType="end"/>
+                      </w:r>
+                      <w:r>
+                        <w:t xml:space="preserve">Visualização </w:t>
+                      </w:r>
+                      <w:proofErr w:type="spellStart"/>
+                      <w:r>
+                        <w:t>Prolog</w:t>
+                      </w:r>
+                      <w:proofErr w:type="spellEnd"/>
+                      <w:r>
+                        <w:t xml:space="preserve"> e representação real (Posição </w:t>
+                      </w:r>
+                      <w:r>
+                        <w:t>Final</w:t>
+                      </w:r>
+                      <w:r>
+                        <w:t>)</w:t>
+                      </w:r>
+                    </w:p>
+                  </w:txbxContent>
+                </v:textbox>
+                <w10:wrap type="topAndBottom"/>
+              </v:shape>
+            </w:pict>
+          </mc:Fallback>
+        </mc:AlternateContent>
+      </w:r>
+      <w:r>
+        <w:rPr>
+          <w:noProof/>
+        </w:rPr>
+        <mc:AlternateContent>
+          <mc:Choice Requires="wps">
+            <w:drawing>
+              <wp:anchor distT="0" distB="0" distL="114300" distR="114300" simplePos="0" relativeHeight="251663360" behindDoc="0" locked="0" layoutInCell="1" allowOverlap="1" wp14:anchorId="1884459F" wp14:editId="256F9458">
+                <wp:simplePos x="0" y="0"/>
+                <wp:positionH relativeFrom="column">
+                  <wp:posOffset>211455</wp:posOffset>
+                </wp:positionH>
+                <wp:positionV relativeFrom="paragraph">
+                  <wp:posOffset>3486785</wp:posOffset>
+                </wp:positionV>
+                <wp:extent cx="2357120" cy="635"/>
+                <wp:effectExtent l="0" t="0" r="5080" b="0"/>
+                <wp:wrapTopAndBottom/>
+                <wp:docPr id="8" name="Caixa de texto 8"/>
+                <wp:cNvGraphicFramePr/>
+                <a:graphic xmlns:a="http://schemas.openxmlformats.org/drawingml/2006/main">
+                  <a:graphicData uri="http://schemas.microsoft.com/office/word/2010/wordprocessingShape">
+                    <wps:wsp>
+                      <wps:cNvSpPr txBox="1"/>
+                      <wps:spPr>
+                        <a:xfrm>
+                          <a:off x="0" y="0"/>
+                          <a:ext cx="2357120" cy="635"/>
+                        </a:xfrm>
+                        <a:prstGeom prst="rect">
+                          <a:avLst/>
+                        </a:prstGeom>
+                        <a:solidFill>
+                          <a:prstClr val="white"/>
+                        </a:solidFill>
+                        <a:ln>
+                          <a:noFill/>
+                        </a:ln>
+                      </wps:spPr>
+                      <wps:txbx>
+                        <w:txbxContent>
+                          <w:p>
+                            <w:pPr>
+                              <w:pStyle w:val="Legenda"/>
+                              <w:rPr>
+                                <w:noProof/>
+                              </w:rPr>
+                            </w:pPr>
+                            <w:proofErr w:type="spellStart"/>
+                            <w:r>
+                              <w:t>Image</w:t>
+                            </w:r>
+                            <w:proofErr w:type="spellEnd"/>
+                            <w:r>
+                              <w:t xml:space="preserve"> </w:t>
+                            </w:r>
+                            <w:r>
+                              <w:fldChar w:fldCharType="begin"/>
+                            </w:r>
+                            <w:r>
+                              <w:instrText xml:space="preserve"> SEQ Image \* ARABIC </w:instrText>
+                            </w:r>
+                            <w:r>
+                              <w:fldChar w:fldCharType="separate"/>
+                            </w:r>
+                            <w:r>
+                              <w:rPr>
+                                <w:noProof/>
+                              </w:rPr>
+                              <w:t>4</w:t>
+                            </w:r>
+                            <w:r>
+                              <w:fldChar w:fldCharType="end"/>
+                            </w:r>
+                            <w:r>
+                              <w:t xml:space="preserve">:Visualização </w:t>
+                            </w:r>
+                            <w:proofErr w:type="spellStart"/>
+                            <w:r>
+                              <w:t>Prolog</w:t>
+                            </w:r>
+                            <w:proofErr w:type="spellEnd"/>
+                            <w:r>
+                              <w:t xml:space="preserve"> e representação real (Posição Intermédia)</w:t>
+                            </w:r>
+                          </w:p>
+                        </w:txbxContent>
+                      </wps:txbx>
+                      <wps:bodyPr rot="0" spcFirstLastPara="0" vertOverflow="overflow" horzOverflow="overflow" vert="horz" wrap="square" lIns="0" tIns="0" rIns="0" bIns="0" numCol="1" spcCol="0" rtlCol="0" fromWordArt="0" anchor="t" anchorCtr="0" forceAA="0" compatLnSpc="1">
+                        <a:prstTxWarp prst="textNoShape">
+                          <a:avLst/>
+                        </a:prstTxWarp>
+                        <a:spAutoFit/>
+                      </wps:bodyPr>
+                    </wps:wsp>
+                  </a:graphicData>
+                </a:graphic>
+                <wp14:sizeRelH relativeFrom="margin">
+                  <wp14:pctWidth>0</wp14:pctWidth>
+                </wp14:sizeRelH>
+              </wp:anchor>
+            </w:drawing>
+          </mc:Choice>
+          <mc:Fallback>
+            <w:pict>
+              <v:shape w14:anchorId="1884459F" id="Caixa de texto 8" o:spid="_x0000_s1027" type="#_x0000_t202" style="position:absolute;left:0;text-align:left;margin-left:16.65pt;margin-top:274.55pt;width:185.6pt;height:.05pt;z-index:251663360;visibility:visible;mso-wrap-style:square;mso-width-percent:0;mso-wrap-distance-left:9pt;mso-wrap-distance-top:0;mso-wrap-distance-right:9pt;mso-wrap-distance-bottom:0;mso-position-horizontal:absolute;mso-position-horizontal-relative:text;mso-position-vertical:absolute;mso-position-vertical-relative:text;mso-width-percent:0;mso-width-relative:margin;v-text-anchor:top" o:gfxdata="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" stroked="f">
+                <v:textbox style="mso-fit-shape-to-text:t" inset="0,0,0,0">
+                  <w:txbxContent>
+                    <w:p>
+                      <w:pPr>
+                        <w:pStyle w:val="Legenda"/>
+                        <w:rPr>
+                          <w:noProof/>
+                        </w:rPr>
+                      </w:pPr>
+                      <w:proofErr w:type="spellStart"/>
+                      <w:r>
+                        <w:t>Image</w:t>
+                      </w:r>
+                      <w:proofErr w:type="spellEnd"/>
+                      <w:r>
+                        <w:t xml:space="preserve"> </w:t>
+                      </w:r>
+                      <w:r>
+                        <w:fldChar w:fldCharType="begin"/>
+                      </w:r>
+                      <w:r>
+                        <w:instrText xml:space="preserve"> SEQ Image \* ARABIC </w:instrText>
+                      </w:r>
+                      <w:r>
+                        <w:fldChar w:fldCharType="separate"/>
+                      </w:r>
+                      <w:r>
+                        <w:rPr>
+                          <w:noProof/>
+                        </w:rPr>
+                        <w:t>4</w:t>
+                      </w:r>
+                      <w:r>
+                        <w:fldChar w:fldCharType="end"/>
+                      </w:r>
+                      <w:r>
+                        <w:t xml:space="preserve">:Visualização </w:t>
+                      </w:r>
+                      <w:proofErr w:type="spellStart"/>
+                      <w:r>
+                        <w:t>Prolog</w:t>
+                      </w:r>
+                      <w:proofErr w:type="spellEnd"/>
+                      <w:r>
+                        <w:t xml:space="preserve"> e representação real (Posição Intermédia)</w:t>
+                      </w:r>
+                    </w:p>
+                  </w:txbxContent>
+                </v:textbox>
+                <w10:wrap type="topAndBottom"/>
+              </v:shape>
+            </w:pict>
+          </mc:Fallback>
+        </mc:AlternateContent>
+      </w:r>
+      <w:r>
+        <w:rPr>
+          <w:noProof/>
+          <w:lang w:val="en-GB" w:eastAsia="en-GB"/>
+        </w:rPr>
+        <w:drawing>
+          <wp:anchor distT="0" distB="0" distL="114300" distR="114300" simplePos="0" relativeHeight="251661312" behindDoc="0" locked="0" layoutInCell="1" allowOverlap="1" wp14:anchorId="6B14EE20" wp14:editId="1D004055">
+            <wp:simplePos x="0" y="0"/>
+            <wp:positionH relativeFrom="margin">
+              <wp:posOffset>2852257</wp:posOffset>
+            </wp:positionH>
+            <wp:positionV relativeFrom="paragraph">
+              <wp:posOffset>2446189</wp:posOffset>
+            </wp:positionV>
+            <wp:extent cx="1034415" cy="1040130"/>
+            <wp:effectExtent l="0" t="0" r="0" b="7620"/>
+            <wp:wrapTopAndBottom/>
+            <wp:docPr id="4" name="Imagem 4" descr="http://www.marksteeregames.com/pictures/Monkey_Queen_Figure_I.jpg"/>
+            <wp:cNvGraphicFramePr>
+              <a:graphicFrameLocks xmlns:a="http://schemas.openxmlformats.org/drawingml/2006/main" noChangeAspect="1"/>
+            </wp:cNvGraphicFramePr>
+            <a:graphic xmlns:a="http://schemas.openxmlformats.org/drawingml/2006/main">
+              <a:graphicData uri="http://schemas.openxmlformats.org/drawingml/2006/picture">
+                <pic:pic xmlns:pic="http://schemas.openxmlformats.org/drawingml/2006/picture">
+                  <pic:nvPicPr>
+                    <pic:cNvPr id="0" name="Picture 3" descr="http://www.marksteeregames.com/pictures/Monkey_Queen_Figure_I.jpg"/>
+                    <pic:cNvPicPr>
+                      <a:picLocks noChangeAspect="1" noChangeArrowheads="1"/>
+                    </pic:cNvPicPr>
+                  </pic:nvPicPr>
+                  <pic:blipFill rotWithShape="1">
+                    <a:blip r:embed="rId10" cstate="print">
+                      <a:extLst>
+                        <a:ext uri="{28A0092B-C50C-407E-A947-70E740481C1C}">
+                          <a14:useLocalDpi xmlns:a14="http://schemas.microsoft.com/office/drawing/2010/main" val="0"/>
+                        </a:ext>
+                      </a:extLst>
+                    </a:blip>
+                    <a:srcRect l="5344" t="4648" r="5289" b="9013"/>
+                    <a:stretch/>
+                  </pic:blipFill>
+                  <pic:spPr bwMode="auto">
+                    <a:xfrm>
+                      <a:off x="0" y="0"/>
+                      <a:ext cx="1034415" cy="1040130"/>
+                    </a:xfrm>
+                    <a:prstGeom prst="rect">
+                      <a:avLst/>
+                    </a:prstGeom>
+                    <a:noFill/>
+                    <a:ln>
+                      <a:noFill/>
+                    </a:ln>
+                    <a:extLst>
+                      <a:ext uri="{53640926-AAD7-44D8-BBD7-CCE9431645EC}">
+                        <a14:shadowObscured xmlns:a14="http://schemas.microsoft.com/office/drawing/2010/main"/>
+                      </a:ext>
+                    </a:extLst>
+                  </pic:spPr>
+                </pic:pic>
+              </a:graphicData>
+            </a:graphic>
+            <wp14:sizeRelH relativeFrom="margin">
+              <wp14:pctWidth>0</wp14:pctWidth>
+            </wp14:sizeRelH>
+            <wp14:sizeRelV relativeFrom="margin">
+              <wp14:pctHeight>0</wp14:pctHeight>
+            </wp14:sizeRelV>
           </wp:anchor>
         </w:drawing>
       </w:r>
       <w:r>
         <w:rPr>
-          <w:rFonts w:ascii="Times New Roman" w:hAnsi="Times New Roman" w:cs="Times New Roman"/>
-        </w:rPr>
-        <w:t>O tabuleiro é declarado da seguinte maneira, representando o seu estado inicial:</w:t>
-      </w:r>
-    </w:p>
-    <w:p>
-      <w:pPr>
-        <w:rPr>
-          <w:rFonts w:ascii="Times New Roman" w:hAnsi="Times New Roman" w:cs="Times New Roman"/>
-          <w:b/>
-          <w:sz w:val="32"/>
-          <w:szCs w:val="32"/>
-        </w:rPr>
-      </w:pPr>
-    </w:p>
-    <w:p>
-      <w:pPr>
-        <w:ind w:firstLine="360"/>
-        <w:rPr>
-          <w:rFonts w:ascii="Times New Roman" w:hAnsi="Times New Roman" w:cs="Times New Roman"/>
-        </w:rPr>
-      </w:pPr>
-      <w:r>
-        <w:rPr>
-          <w:rFonts w:ascii="Times New Roman" w:hAnsi="Times New Roman" w:cs="Times New Roman"/>
-        </w:rPr>
-        <w:lastRenderedPageBreak/>
-        <w:t xml:space="preserve">Cada posição da lista a </w:t>
-      </w:r>
-      <w:r>
-        <w:rPr>
-          <w:rFonts w:ascii="Times New Roman" w:hAnsi="Times New Roman" w:cs="Times New Roman"/>
-          <w:b/>
-        </w:rPr>
-        <w:t>0</w:t>
-      </w:r>
-      <w:r>
-        <w:rPr>
-          <w:rFonts w:ascii="Times New Roman" w:hAnsi="Times New Roman" w:cs="Times New Roman"/>
-        </w:rPr>
-        <w:t xml:space="preserve"> representa uma casa vazia no tabuleiro.</w:t>
-      </w:r>
-    </w:p>
-    <w:p>
-      <w:pPr>
-        <w:ind w:firstLine="360"/>
-      </w:pPr>
-      <w:r>
-        <w:rPr>
-          <w:rFonts w:ascii="Times New Roman" w:hAnsi="Times New Roman" w:cs="Times New Roman"/>
-        </w:rPr>
-        <w:t xml:space="preserve">As duas posições com o valor </w:t>
-      </w:r>
-      <w:r>
-        <w:rPr>
-          <w:rFonts w:ascii="Times New Roman" w:hAnsi="Times New Roman" w:cs="Times New Roman"/>
-          <w:b/>
-        </w:rPr>
-        <w:t>20</w:t>
-      </w:r>
-      <w:r>
-        <w:t xml:space="preserve"> </w:t>
-      </w:r>
-      <w:r>
-        <w:rPr>
-          <w:rFonts w:ascii="Times New Roman" w:hAnsi="Times New Roman" w:cs="Times New Roman"/>
-        </w:rPr>
-        <w:t>representam as duas posições inicias das rainhas, sendo que 20 é o número de peças da pilha.</w:t>
-      </w:r>
-      <w:r>
-        <w:rPr>
-          <w:rFonts w:ascii="Times New Roman" w:hAnsi="Times New Roman" w:cs="Times New Roman"/>
-        </w:rPr>
-        <w:t xml:space="preserve"> Os caracteres </w:t>
-      </w:r>
-      <w:r>
-        <w:rPr>
-          <w:rFonts w:ascii="Times New Roman" w:hAnsi="Times New Roman" w:cs="Times New Roman"/>
-          <w:b/>
-        </w:rPr>
-        <w:t xml:space="preserve">b </w:t>
-      </w:r>
-      <w:r>
-        <w:rPr>
-          <w:rFonts w:ascii="Times New Roman" w:hAnsi="Times New Roman" w:cs="Times New Roman"/>
-        </w:rPr>
-        <w:t xml:space="preserve">e </w:t>
-      </w:r>
-      <w:r>
-        <w:rPr>
-          <w:rFonts w:ascii="Times New Roman" w:hAnsi="Times New Roman" w:cs="Times New Roman"/>
-          <w:b/>
-        </w:rPr>
-        <w:t>w</w:t>
-      </w:r>
-      <w:r>
-        <w:t xml:space="preserve"> são indicativos da cor das peças, sendo preto e branco respetivamente.</w:t>
-      </w:r>
-    </w:p>
-    <w:p>
-      <w:pPr>
-        <w:ind w:firstLine="360"/>
-      </w:pPr>
-      <w:r>
-        <w:rPr>
           <w:noProof/>
-          <w:lang w:eastAsia="pt-PT"/>
+          <w:lang w:val="en-GB" w:eastAsia="en-GB"/>
         </w:rPr>
         <w:drawing>
-          <wp:anchor distT="0" distB="0" distL="114300" distR="114300" simplePos="0" relativeHeight="251659264" behindDoc="0" locked="0" layoutInCell="1" allowOverlap="1">
+          <wp:anchor distT="0" distB="0" distL="114300" distR="114300" simplePos="0" relativeHeight="251660288" behindDoc="0" locked="0" layoutInCell="1" allowOverlap="1" wp14:anchorId="328FD124" wp14:editId="52571177">
+            <wp:simplePos x="0" y="0"/>
+            <wp:positionH relativeFrom="column">
+              <wp:posOffset>211199</wp:posOffset>
+            </wp:positionH>
+            <wp:positionV relativeFrom="paragraph">
+              <wp:posOffset>2446748</wp:posOffset>
+            </wp:positionV>
+            <wp:extent cx="986790" cy="981075"/>
+            <wp:effectExtent l="0" t="0" r="3810" b="9525"/>
+            <wp:wrapTopAndBottom/>
+            <wp:docPr id="2" name="Imagem 2" descr="http://www.marksteeregames.com/pictures/Monkey_Queen_Figure_B.jpg"/>
+            <wp:cNvGraphicFramePr>
+              <a:graphicFrameLocks xmlns:a="http://schemas.openxmlformats.org/drawingml/2006/main" noChangeAspect="1"/>
+            </wp:cNvGraphicFramePr>
+            <a:graphic xmlns:a="http://schemas.openxmlformats.org/drawingml/2006/main">
+              <a:graphicData uri="http://schemas.openxmlformats.org/drawingml/2006/picture">
+                <pic:pic xmlns:pic="http://schemas.openxmlformats.org/drawingml/2006/picture">
+                  <pic:nvPicPr>
+                    <pic:cNvPr id="0" name="Picture 1" descr="http://www.marksteeregames.com/pictures/Monkey_Queen_Figure_B.jpg"/>
+                    <pic:cNvPicPr>
+                      <a:picLocks noChangeAspect="1" noChangeArrowheads="1"/>
+                    </pic:cNvPicPr>
+                  </pic:nvPicPr>
+                  <pic:blipFill rotWithShape="1">
+                    <a:blip r:embed="rId11" cstate="print">
+                      <a:extLst>
+                        <a:ext uri="{28A0092B-C50C-407E-A947-70E740481C1C}">
+                          <a14:useLocalDpi xmlns:a14="http://schemas.microsoft.com/office/drawing/2010/main" val="0"/>
+                        </a:ext>
+                      </a:extLst>
+                    </a:blip>
+                    <a:srcRect l="5344" t="5381" r="4807" b="8743"/>
+                    <a:stretch/>
+                  </pic:blipFill>
+                  <pic:spPr bwMode="auto">
+                    <a:xfrm>
+                      <a:off x="0" y="0"/>
+                      <a:ext cx="986790" cy="981075"/>
+                    </a:xfrm>
+                    <a:prstGeom prst="rect">
+                      <a:avLst/>
+                    </a:prstGeom>
+                    <a:noFill/>
+                    <a:ln>
+                      <a:noFill/>
+                    </a:ln>
+                    <a:extLst>
+                      <a:ext uri="{53640926-AAD7-44D8-BBD7-CCE9431645EC}">
+                        <a14:shadowObscured xmlns:a14="http://schemas.microsoft.com/office/drawing/2010/main"/>
+                      </a:ext>
+                    </a:extLst>
+                  </pic:spPr>
+                </pic:pic>
+              </a:graphicData>
+            </a:graphic>
+            <wp14:sizeRelH relativeFrom="margin">
+              <wp14:pctWidth>0</wp14:pctWidth>
+            </wp14:sizeRelH>
+            <wp14:sizeRelV relativeFrom="margin">
+              <wp14:pctHeight>0</wp14:pctHeight>
+            </wp14:sizeRelV>
+          </wp:anchor>
+        </w:drawing>
+      </w:r>
+      <w:r>
+        <w:rPr>
+          <w:noProof/>
+          <w:lang w:val="en-GB" w:eastAsia="en-GB"/>
+        </w:rPr>
+        <w:drawing>
+          <wp:anchor distT="0" distB="0" distL="114300" distR="114300" simplePos="0" relativeHeight="251659264" behindDoc="0" locked="0" layoutInCell="1" allowOverlap="1" wp14:anchorId="7145F5B1" wp14:editId="23EF83FC">
             <wp:simplePos x="0" y="0"/>
             <wp:positionH relativeFrom="margin">
               <wp:align>right</wp:align>
             </wp:positionH>
             <wp:positionV relativeFrom="paragraph">
-              <wp:posOffset>10160</wp:posOffset>
+              <wp:posOffset>5080</wp:posOffset>
             </wp:positionV>
-            <wp:extent cx="2581275" cy="2451735"/>
-            <wp:effectExtent l="0" t="0" r="9525" b="5715"/>
+            <wp:extent cx="2557145" cy="2429510"/>
+            <wp:effectExtent l="0" t="0" r="0" b="8890"/>
             <wp:wrapSquare wrapText="bothSides"/>
             <wp:docPr id="7" name="Imagem 7"/>
             <wp:cNvGraphicFramePr>
@@ -826,7 +1373,7 @@
                     <pic:cNvPicPr/>
                   </pic:nvPicPr>
                   <pic:blipFill>
-                    <a:blip r:embed="rId10">
+                    <a:blip r:embed="rId12">
                       <a:extLst>
                         <a:ext uri="{28A0092B-C50C-407E-A947-70E740481C1C}">
                           <a14:useLocalDpi xmlns:a14="http://schemas.microsoft.com/office/drawing/2010/main" val="0"/>
@@ -840,7 +1387,7 @@
                   <pic:spPr>
                     <a:xfrm>
                       <a:off x="0" y="0"/>
-                      <a:ext cx="2581275" cy="2451735"/>
+                      <a:ext cx="2557145" cy="2429510"/>
                     </a:xfrm>
                     <a:prstGeom prst="rect">
                       <a:avLst/>
@@ -861,10 +1408,10 @@
       <w:r>
         <w:rPr>
           <w:noProof/>
-          <w:lang w:eastAsia="pt-PT"/>
+          <w:lang w:val="en-GB" w:eastAsia="en-GB"/>
         </w:rPr>
         <w:drawing>
-          <wp:inline distT="0" distB="0" distL="0" distR="0">
+          <wp:inline distT="0" distB="0" distL="0" distR="0" wp14:anchorId="36A7179D" wp14:editId="4341BD4C">
             <wp:extent cx="2314898" cy="2438740"/>
             <wp:effectExtent l="0" t="0" r="9525" b="0"/>
             <wp:docPr id="6" name="Imagem 6"/>
@@ -879,7 +1426,7 @@
                     <pic:cNvPicPr/>
                   </pic:nvPicPr>
                   <pic:blipFill>
-                    <a:blip r:embed="rId11">
+                    <a:blip r:embed="rId13">
                       <a:extLst>
                         <a:ext uri="{28A0092B-C50C-407E-A947-70E740481C1C}">
                           <a14:useLocalDpi xmlns:a14="http://schemas.microsoft.com/office/drawing/2010/main" val="0"/>
@@ -909,48 +1456,113 @@
     <w:p>
       <w:pPr>
         <w:rPr>
-          <w:rFonts w:ascii="Times New Roman" w:hAnsi="Times New Roman" w:cs="Times New Roman"/>
-        </w:rPr>
-      </w:pPr>
-      <w:r>
-        <w:rPr>
-          <w:rFonts w:ascii="Times New Roman" w:hAnsi="Times New Roman" w:cs="Times New Roman"/>
+          <w:rFonts w:cs="Times New Roman"/>
+        </w:rPr>
+      </w:pPr>
+      <w:r>
+        <w:rPr>
+          <w:rFonts w:cs="Times New Roman"/>
         </w:rPr>
         <w:tab/>
         <w:t xml:space="preserve">A figura da esquerda representa um estado intermédio do tabuleiro. As posições onde </w:t>
       </w:r>
       <w:r>
         <w:rPr>
-          <w:rFonts w:ascii="Times New Roman" w:hAnsi="Times New Roman" w:cs="Times New Roman"/>
+          <w:rFonts w:cs="Times New Roman"/>
           <w:b/>
         </w:rPr>
         <w:t xml:space="preserve">1 </w:t>
       </w:r>
       <w:r>
         <w:rPr>
-          <w:rFonts w:ascii="Times New Roman" w:hAnsi="Times New Roman" w:cs="Times New Roman"/>
-        </w:rPr>
-        <w:t>é o número na segunda parte do par, representam um bebé deixado pela rainha, e as outras posições com um número superior a 1 representam a rainha sendo o número a quantidade de peças na pilha.</w:t>
-      </w:r>
-    </w:p>
-    <w:p>
-      <w:pPr>
-        <w:rPr>
-          <w:rFonts w:ascii="Times New Roman" w:hAnsi="Times New Roman" w:cs="Times New Roman"/>
-        </w:rPr>
-      </w:pPr>
-      <w:r>
-        <w:rPr>
-          <w:rFonts w:ascii="Times New Roman" w:hAnsi="Times New Roman" w:cs="Times New Roman"/>
+          <w:rFonts w:cs="Times New Roman"/>
+        </w:rPr>
+        <w:t xml:space="preserve">é o número na segunda parte do par, representam um bebé deixado pela rainha, e as outras </w:t>
+      </w:r>
+      <w:r>
+        <w:rPr>
+          <w:rFonts w:cs="Times New Roman"/>
+        </w:rPr>
+        <w:t xml:space="preserve">duas </w:t>
+      </w:r>
+      <w:r>
+        <w:rPr>
+          <w:rFonts w:cs="Times New Roman"/>
+        </w:rPr>
+        <w:t>posições com um número superior a 1 representam a rainha sendo o número a quantidade de peças na pilha.</w:t>
+      </w:r>
+    </w:p>
+    <w:p>
+      <w:pPr>
+        <w:rPr>
+          <w:rFonts w:cs="Times New Roman"/>
+        </w:rPr>
+      </w:pPr>
+      <w:r>
+        <w:rPr>
+          <w:rFonts w:cs="Times New Roman"/>
         </w:rPr>
         <w:tab/>
-        <w:t>A figura da direita representa um estado final do tabuleiro, onde o jogador que usa as peças pretas já perdeu, pois não pode fazer mais movimentos com a rainha sem esta ser capturada.</w:t>
-      </w:r>
-    </w:p>
-    <w:p>
-      <w:pPr>
-        <w:rPr>
-          <w:rFonts w:ascii="Times New Roman" w:hAnsi="Times New Roman" w:cs="Times New Roman"/>
+        <w:t xml:space="preserve">A figura da direita representa um estado final do tabuleiro, onde o jogador que usa as peças pretas </w:t>
+      </w:r>
+      <w:r>
+        <w:rPr>
+          <w:rFonts w:cs="Times New Roman"/>
+        </w:rPr>
+        <w:t>irá perder na próxima jogada</w:t>
+      </w:r>
+      <w:r>
+        <w:rPr>
+          <w:rFonts w:cs="Times New Roman"/>
+        </w:rPr>
+        <w:t xml:space="preserve">, pois não pode fazer mais movimentos com </w:t>
+      </w:r>
+      <w:r>
+        <w:rPr>
+          <w:rFonts w:cs="Times New Roman"/>
+        </w:rPr>
+        <w:t>a rainha sem esta ser capturada na jogada do oponente.</w:t>
+      </w:r>
+    </w:p>
+    <w:p>
+      <w:pPr>
+        <w:rPr>
+          <w:noProof/>
+          <w:lang w:eastAsia="en-GB"/>
+        </w:rPr>
+      </w:pPr>
+    </w:p>
+    <w:p>
+      <w:pPr>
+        <w:rPr>
+          <w:noProof/>
+          <w:lang w:eastAsia="en-GB"/>
+        </w:rPr>
+      </w:pPr>
+    </w:p>
+    <w:p>
+      <w:pPr>
+        <w:rPr>
+          <w:rFonts w:cs="Times New Roman"/>
+          <w:b/>
+          <w:sz w:val="32"/>
+          <w:szCs w:val="32"/>
+        </w:rPr>
+      </w:pPr>
+      <w:r>
+        <w:rPr>
+          <w:rFonts w:cs="Times New Roman"/>
+          <w:b/>
+          <w:sz w:val="32"/>
+          <w:szCs w:val="32"/>
+        </w:rPr>
+        <w:br w:type="page"/>
+      </w:r>
+    </w:p>
+    <w:p>
+      <w:pPr>
+        <w:rPr>
+          <w:rFonts w:cs="Times New Roman"/>
           <w:b/>
           <w:sz w:val="32"/>
           <w:szCs w:val="32"/>
@@ -965,7 +1577,7 @@
           <w:numId w:val="1"/>
         </w:numPr>
         <w:rPr>
-          <w:rFonts w:ascii="Times New Roman" w:hAnsi="Times New Roman" w:cs="Times New Roman"/>
+          <w:rFonts w:cs="Times New Roman"/>
           <w:b/>
           <w:sz w:val="32"/>
           <w:szCs w:val="32"/>
@@ -973,7 +1585,7 @@
       </w:pPr>
       <w:r>
         <w:rPr>
-          <w:rFonts w:ascii="Times New Roman" w:hAnsi="Times New Roman" w:cs="Times New Roman"/>
+          <w:rFonts w:cs="Times New Roman"/>
           <w:b/>
           <w:sz w:val="32"/>
           <w:szCs w:val="32"/>
@@ -983,18 +1595,203 @@
     </w:p>
     <w:p>
       <w:pPr>
-        <w:rPr>
-          <w:rFonts w:ascii="Times New Roman" w:hAnsi="Times New Roman" w:cs="Times New Roman"/>
-          <w:b/>
-          <w:sz w:val="32"/>
-          <w:szCs w:val="32"/>
-        </w:rPr>
-      </w:pPr>
-    </w:p>
-    <w:p>
-      <w:pPr>
-        <w:rPr>
-          <w:rFonts w:ascii="Times New Roman" w:hAnsi="Times New Roman" w:cs="Times New Roman"/>
+        <w:autoSpaceDE w:val="0"/>
+        <w:autoSpaceDN w:val="0"/>
+        <w:adjustRightInd w:val="0"/>
+        <w:spacing w:after="0" w:line="240" w:lineRule="auto"/>
+        <w:rPr>
+          <w:rFonts w:cs="Times New Roman"/>
+          <w:b/>
+        </w:rPr>
+      </w:pPr>
+      <w:r>
+        <w:rPr>
+          <w:rFonts w:cs="Times New Roman"/>
+        </w:rPr>
+        <w:t xml:space="preserve">Por forma </w:t>
+      </w:r>
+      <w:r>
+        <w:rPr>
+          <w:rFonts w:cs="Times New Roman"/>
+        </w:rPr>
+        <w:t xml:space="preserve">a imprimir a lista foram declarados predicados em </w:t>
+      </w:r>
+      <w:proofErr w:type="spellStart"/>
+      <w:r>
+        <w:rPr>
+          <w:rFonts w:cs="Times New Roman"/>
+        </w:rPr>
+        <w:t>Prolog</w:t>
+      </w:r>
+      <w:proofErr w:type="spellEnd"/>
+      <w:r>
+        <w:rPr>
+          <w:rFonts w:cs="Times New Roman"/>
+        </w:rPr>
+        <w:t xml:space="preserve"> e</w:t>
+      </w:r>
+      <w:r>
+        <w:rPr>
+          <w:rFonts w:cs="Times New Roman"/>
+        </w:rPr>
+        <w:t xml:space="preserve"> chegámos a uma representaçã</w:t>
+      </w:r>
+      <w:r>
+        <w:rPr>
+          <w:rFonts w:cs="Times New Roman"/>
+        </w:rPr>
+        <w:t xml:space="preserve">o que achamos adequada e </w:t>
+      </w:r>
+      <w:r>
+        <w:rPr>
+          <w:rFonts w:cs="Times New Roman"/>
+        </w:rPr>
+        <w:t>percetível</w:t>
+      </w:r>
+      <w:r>
+        <w:rPr>
+          <w:rFonts w:cs="Times New Roman"/>
+        </w:rPr>
+        <w:t xml:space="preserve"> </w:t>
+      </w:r>
+      <w:r>
+        <w:rPr>
+          <w:rFonts w:cs="Times New Roman"/>
+        </w:rPr>
+        <w:t>para</w:t>
+      </w:r>
+      <w:r>
+        <w:rPr>
+          <w:rFonts w:cs="Times New Roman"/>
+        </w:rPr>
+        <w:t xml:space="preserve"> jog</w:t>
+      </w:r>
+      <w:r>
+        <w:rPr>
+          <w:rFonts w:cs="Times New Roman"/>
+        </w:rPr>
+        <w:t>ador:</w:t>
+      </w:r>
+      <w:bookmarkStart w:id="0" w:name="_GoBack"/>
+      <w:bookmarkEnd w:id="0"/>
+    </w:p>
+    <w:p>
+      <w:pPr>
+        <w:keepNext/>
+      </w:pPr>
+      <w:r>
+        <w:rPr>
+          <w:noProof/>
+          <w:lang w:val="en-GB" w:eastAsia="en-GB"/>
+        </w:rPr>
+        <w:drawing>
+          <wp:inline distT="0" distB="0" distL="0" distR="0" wp14:anchorId="7A6FA190" wp14:editId="279607C7">
+            <wp:extent cx="2830701" cy="2332139"/>
+            <wp:effectExtent l="0" t="0" r="8255" b="0"/>
+            <wp:docPr id="10" name="Imagem 10" descr="https://i.gyazo.com/e4e7e9f560683fc4fdf52ad0f7f32303.png"/>
+            <wp:cNvGraphicFramePr>
+              <a:graphicFrameLocks xmlns:a="http://schemas.openxmlformats.org/drawingml/2006/main" noChangeAspect="1"/>
+            </wp:cNvGraphicFramePr>
+            <a:graphic xmlns:a="http://schemas.openxmlformats.org/drawingml/2006/main">
+              <a:graphicData uri="http://schemas.openxmlformats.org/drawingml/2006/picture">
+                <pic:pic xmlns:pic="http://schemas.openxmlformats.org/drawingml/2006/picture">
+                  <pic:nvPicPr>
+                    <pic:cNvPr id="0" name="Picture 5" descr="https://i.gyazo.com/e4e7e9f560683fc4fdf52ad0f7f32303.png"/>
+                    <pic:cNvPicPr>
+                      <a:picLocks noChangeAspect="1" noChangeArrowheads="1"/>
+                    </pic:cNvPicPr>
+                  </pic:nvPicPr>
+                  <pic:blipFill rotWithShape="1">
+                    <a:blip r:embed="rId14">
+                      <a:extLst>
+                        <a:ext uri="{28A0092B-C50C-407E-A947-70E740481C1C}">
+                          <a14:useLocalDpi xmlns:a14="http://schemas.microsoft.com/office/drawing/2010/main" val="0"/>
+                        </a:ext>
+                      </a:extLst>
+                    </a:blip>
+                    <a:srcRect l="1386" t="23713" r="20788"/>
+                    <a:stretch/>
+                  </pic:blipFill>
+                  <pic:spPr bwMode="auto">
+                    <a:xfrm>
+                      <a:off x="0" y="0"/>
+                      <a:ext cx="2850169" cy="2348178"/>
+                    </a:xfrm>
+                    <a:prstGeom prst="rect">
+                      <a:avLst/>
+                    </a:prstGeom>
+                    <a:noFill/>
+                    <a:ln>
+                      <a:noFill/>
+                    </a:ln>
+                    <a:extLst>
+                      <a:ext uri="{53640926-AAD7-44D8-BBD7-CCE9431645EC}">
+                        <a14:shadowObscured xmlns:a14="http://schemas.microsoft.com/office/drawing/2010/main"/>
+                      </a:ext>
+                    </a:extLst>
+                  </pic:spPr>
+                </pic:pic>
+              </a:graphicData>
+            </a:graphic>
+          </wp:inline>
+        </w:drawing>
+      </w:r>
+    </w:p>
+    <w:p>
+      <w:pPr>
+        <w:pStyle w:val="Legenda"/>
+        <w:rPr>
+          <w:noProof/>
+          <w:lang w:eastAsia="en-GB"/>
+        </w:rPr>
+      </w:pPr>
+      <w:proofErr w:type="spellStart"/>
+      <w:r>
+        <w:t>Image</w:t>
+      </w:r>
+      <w:proofErr w:type="spellEnd"/>
+      <w:r>
+        <w:t xml:space="preserve"> </w:t>
+      </w:r>
+      <w:r>
+        <w:fldChar w:fldCharType="begin"/>
+      </w:r>
+      <w:r>
+        <w:instrText xml:space="preserve"> SEQ Image \* ARABIC </w:instrText>
+      </w:r>
+      <w:r>
+        <w:fldChar w:fldCharType="separate"/>
+      </w:r>
+      <w:r>
+        <w:rPr>
+          <w:noProof/>
+        </w:rPr>
+        <w:t>5</w:t>
+      </w:r>
+      <w:r>
+        <w:fldChar w:fldCharType="end"/>
+      </w:r>
+      <w:r>
+        <w:t>: Tabuleiro impresso em ASCII</w:t>
+      </w:r>
+    </w:p>
+    <w:p>
+      <w:pPr>
+        <w:ind w:firstLine="360"/>
+      </w:pPr>
+      <w:r>
+        <w:t>Principais predicados para imprimir o tabuleiro:</w:t>
+      </w:r>
+    </w:p>
+    <w:p>
+      <w:pPr>
+        <w:ind w:firstLine="360"/>
+      </w:pPr>
+    </w:p>
+    <w:p>
+      <w:pPr>
+        <w:rPr>
+          <w:rFonts w:cs="Times New Roman"/>
           <w:b/>
           <w:sz w:val="32"/>
           <w:szCs w:val="32"/>
@@ -1009,7 +1806,7 @@
           <w:numId w:val="1"/>
         </w:numPr>
         <w:rPr>
-          <w:rFonts w:ascii="Times New Roman" w:hAnsi="Times New Roman" w:cs="Times New Roman"/>
+          <w:rFonts w:cs="Times New Roman"/>
           <w:b/>
           <w:sz w:val="32"/>
           <w:szCs w:val="32"/>
@@ -1017,7 +1814,7 @@
       </w:pPr>
       <w:r>
         <w:rPr>
-          <w:rFonts w:ascii="Times New Roman" w:hAnsi="Times New Roman" w:cs="Times New Roman"/>
+          <w:rFonts w:cs="Times New Roman"/>
           <w:b/>
           <w:sz w:val="32"/>
           <w:szCs w:val="32"/>
@@ -1029,18 +1826,18 @@
       <w:pPr>
         <w:ind w:left="360" w:firstLine="348"/>
         <w:rPr>
-          <w:rFonts w:ascii="Times New Roman" w:hAnsi="Times New Roman" w:cs="Times New Roman"/>
-        </w:rPr>
-      </w:pPr>
-      <w:r>
-        <w:rPr>
-          <w:rFonts w:ascii="Times New Roman" w:hAnsi="Times New Roman" w:cs="Times New Roman"/>
+          <w:rFonts w:cs="Times New Roman"/>
+        </w:rPr>
+      </w:pPr>
+      <w:r>
+        <w:rPr>
+          <w:rFonts w:cs="Times New Roman"/>
         </w:rPr>
         <w:t xml:space="preserve">A rainha movimenta-se como uma rainha de xadrez (em qualquer direção o número de casas que quiser). Quando se movimenta sem capturar, a rainha deixa na sua posição anterior uma das suas peças reduzindo a altura da pilha em um. As peças que ficam para trás são os bebés. Quando se movimenta para capturar a rainha não perde peças e a captura funciona por substituição, como no xadrez. </w:t>
       </w:r>
       <w:r>
         <w:rPr>
-          <w:rFonts w:ascii="Times New Roman" w:hAnsi="Times New Roman" w:cs="Times New Roman"/>
+          <w:rFonts w:cs="Times New Roman"/>
         </w:rPr>
         <w:t>Uma rainha com uma pilha de tamanho dois não pode fazer movimentos que não sejam de captura.</w:t>
       </w:r>
@@ -1049,24 +1846,24 @@
       <w:pPr>
         <w:ind w:left="360" w:firstLine="348"/>
         <w:rPr>
-          <w:rFonts w:ascii="Times New Roman" w:hAnsi="Times New Roman" w:cs="Times New Roman"/>
-        </w:rPr>
-      </w:pPr>
-      <w:r>
-        <w:rPr>
-          <w:rFonts w:ascii="Times New Roman" w:hAnsi="Times New Roman" w:cs="Times New Roman"/>
+          <w:rFonts w:cs="Times New Roman"/>
+        </w:rPr>
+      </w:pPr>
+      <w:r>
+        <w:rPr>
+          <w:rFonts w:cs="Times New Roman"/>
         </w:rPr>
         <w:t>Os bebés movimentam-se da mesma forma que a rainha para capturar, mas quando não capturam e se movimentam</w:t>
       </w:r>
       <w:r>
         <w:rPr>
-          <w:rFonts w:ascii="Times New Roman" w:hAnsi="Times New Roman" w:cs="Times New Roman"/>
+          <w:rFonts w:cs="Times New Roman"/>
         </w:rPr>
         <w:t>,</w:t>
       </w:r>
       <w:r>
         <w:rPr>
-          <w:rFonts w:ascii="Times New Roman" w:hAnsi="Times New Roman" w:cs="Times New Roman"/>
+          <w:rFonts w:cs="Times New Roman"/>
         </w:rPr>
         <w:t xml:space="preserve"> têm, obrigatoriamente, de se aproximar da rainha inimiga.</w:t>
       </w:r>
@@ -1074,33 +1871,33 @@
     <w:p>
       <w:pPr>
         <w:rPr>
-          <w:rFonts w:ascii="Times New Roman" w:hAnsi="Times New Roman" w:cs="Times New Roman"/>
-        </w:rPr>
-      </w:pPr>
-    </w:p>
-    <w:p>
-      <w:pPr>
-        <w:rPr>
-          <w:rFonts w:ascii="Times New Roman" w:hAnsi="Times New Roman" w:cs="Times New Roman"/>
-        </w:rPr>
-      </w:pPr>
-    </w:p>
-    <w:p>
-      <w:pPr>
-        <w:rPr>
-          <w:rFonts w:ascii="Times New Roman" w:hAnsi="Times New Roman" w:cs="Times New Roman"/>
-        </w:rPr>
-      </w:pPr>
-    </w:p>
-    <w:p>
-      <w:pPr>
-        <w:rPr>
-          <w:rFonts w:ascii="Times New Roman" w:hAnsi="Times New Roman" w:cs="Times New Roman"/>
+          <w:rFonts w:cs="Times New Roman"/>
+        </w:rPr>
+      </w:pPr>
+    </w:p>
+    <w:p>
+      <w:pPr>
+        <w:rPr>
+          <w:rFonts w:cs="Times New Roman"/>
+        </w:rPr>
+      </w:pPr>
+    </w:p>
+    <w:p>
+      <w:pPr>
+        <w:rPr>
+          <w:rFonts w:cs="Times New Roman"/>
+        </w:rPr>
+      </w:pPr>
+    </w:p>
+    <w:p>
+      <w:pPr>
+        <w:rPr>
+          <w:rFonts w:cs="Times New Roman"/>
         </w:rPr>
       </w:pPr>
     </w:p>
     <w:sectPr>
-      <w:footerReference w:type="default" r:id="rId12"/>
+      <w:footerReference w:type="default" r:id="rId15"/>
       <w:pgSz w:w="11906" w:h="16838" w:code="9"/>
       <w:pgMar w:top="1418" w:right="1701" w:bottom="1418" w:left="1701" w:header="709" w:footer="709" w:gutter="0"/>
       <w:cols w:space="708"/>
@@ -1112,7 +1909,7 @@
 </file>
 
 <file path=word/endnotes.xml><?xml version="1.0" encoding="utf-8"?>
-<w:endnotes xmlns:wpc="http://schemas.microsoft.com/office/word/2010/wordprocessingCanvas" xmlns:cx="http://schemas.microsoft.com/office/drawing/2014/chartex" xmlns:cx1="http://schemas.microsoft.com/office/drawing/2015/9/8/chartex" xmlns:cx2="http://schemas.microsoft.com/office/drawing/2015/10/21/chartex" xmlns:cx3="http://schemas.microsoft.com/office/drawing/2016/5/9/chartex" xmlns:cx4="http://schemas.microsoft.com/office/drawing/2016/5/10/chartex" xmlns:cx5="http://schemas.microsoft.com/office/drawing/2016/5/11/chartex" xmlns:mc="http://schemas.openxmlformats.org/markup-compatibility/2006" xmlns:o="urn:schemas-microsoft-com:office:office" xmlns:r="http://schemas.openxmlformats.org/officeDocument/2006/relationships" xmlns:m="http://schemas.openxmlformats.org/officeDocument/2006/math" xmlns:v="urn:schemas-microsoft-com:vml" xmlns:wp14="http://schemas.microsoft.com/office/word/2010/wordprocessingDrawing" xmlns:wp="http://schemas.openxmlformats.org/drawingml/2006/wordprocessingDrawing" xmlns:w10="urn:schemas-microsoft-com:office:word" xmlns:w="http://schemas.openxmlformats.org/wordprocessingml/2006/main" xmlns:w14="http://schemas.microsoft.com/office/word/2010/wordml" xmlns:w15="http://schemas.microsoft.com/office/word/2012/wordml" xmlns:w16se="http://schemas.microsoft.com/office/word/2015/wordml/symex" xmlns:wpg="http://schemas.microsoft.com/office/word/2010/wordprocessingGroup" xmlns:wpi="http://schemas.microsoft.com/office/word/2010/wordprocessingInk" xmlns:wne="http://schemas.microsoft.com/office/word/2006/wordml" xmlns:wps="http://schemas.microsoft.com/office/word/2010/wordprocessingShape" mc:Ignorable="w14 w15 w16se wp14">
+<w:endnotes xmlns:wpc="http://schemas.microsoft.com/office/word/2010/wordprocessingCanvas" xmlns:cx="http://schemas.microsoft.com/office/drawing/2014/chartex" xmlns:cx1="http://schemas.microsoft.com/office/drawing/2015/9/8/chartex" xmlns:cx2="http://schemas.microsoft.com/office/drawing/2015/10/21/chartex" xmlns:mc="http://schemas.openxmlformats.org/markup-compatibility/2006" xmlns:o="urn:schemas-microsoft-com:office:office" xmlns:r="http://schemas.openxmlformats.org/officeDocument/2006/relationships" xmlns:m="http://schemas.openxmlformats.org/officeDocument/2006/math" xmlns:v="urn:schemas-microsoft-com:vml" xmlns:wp14="http://schemas.microsoft.com/office/word/2010/wordprocessingDrawing" xmlns:wp="http://schemas.openxmlformats.org/drawingml/2006/wordprocessingDrawing" xmlns:w10="urn:schemas-microsoft-com:office:word" xmlns:w="http://schemas.openxmlformats.org/wordprocessingml/2006/main" xmlns:w14="http://schemas.microsoft.com/office/word/2010/wordml" xmlns:w15="http://schemas.microsoft.com/office/word/2012/wordml" xmlns:w16se="http://schemas.microsoft.com/office/word/2015/wordml/symex" xmlns:wpg="http://schemas.microsoft.com/office/word/2010/wordprocessingGroup" xmlns:wpi="http://schemas.microsoft.com/office/word/2010/wordprocessingInk" xmlns:wne="http://schemas.microsoft.com/office/word/2006/wordml" xmlns:wps="http://schemas.microsoft.com/office/word/2010/wordprocessingShape" mc:Ignorable="w14 w15 w16se wp14">
   <w:endnote w:type="separator" w:id="-1">
     <w:p>
       <w:pPr>
@@ -1137,7 +1934,7 @@
 </file>
 
 <file path=word/footer1.xml><?xml version="1.0" encoding="utf-8"?>
-<w:ftr xmlns:wpc="http://schemas.microsoft.com/office/word/2010/wordprocessingCanvas" xmlns:cx="http://schemas.microsoft.com/office/drawing/2014/chartex" xmlns:cx1="http://schemas.microsoft.com/office/drawing/2015/9/8/chartex" xmlns:cx2="http://schemas.microsoft.com/office/drawing/2015/10/21/chartex" xmlns:cx3="http://schemas.microsoft.com/office/drawing/2016/5/9/chartex" xmlns:cx4="http://schemas.microsoft.com/office/drawing/2016/5/10/chartex" xmlns:cx5="http://schemas.microsoft.com/office/drawing/2016/5/11/chartex" xmlns:mc="http://schemas.openxmlformats.org/markup-compatibility/2006" xmlns:o="urn:schemas-microsoft-com:office:office" xmlns:r="http://schemas.openxmlformats.org/officeDocument/2006/relationships" xmlns:m="http://schemas.openxmlformats.org/officeDocument/2006/math" xmlns:v="urn:schemas-microsoft-com:vml" xmlns:wp14="http://schemas.microsoft.com/office/word/2010/wordprocessingDrawing" xmlns:wp="http://schemas.openxmlformats.org/drawingml/2006/wordprocessingDrawing" xmlns:w10="urn:schemas-microsoft-com:office:word" xmlns:w="http://schemas.openxmlformats.org/wordprocessingml/2006/main" xmlns:w14="http://schemas.microsoft.com/office/word/2010/wordml" xmlns:w15="http://schemas.microsoft.com/office/word/2012/wordml" xmlns:w16se="http://schemas.microsoft.com/office/word/2015/wordml/symex" xmlns:wpg="http://schemas.microsoft.com/office/word/2010/wordprocessingGroup" xmlns:wpi="http://schemas.microsoft.com/office/word/2010/wordprocessingInk" xmlns:wne="http://schemas.microsoft.com/office/word/2006/wordml" xmlns:wps="http://schemas.microsoft.com/office/word/2010/wordprocessingShape" mc:Ignorable="w14 w15 w16se wp14">
+<w:ftr xmlns:wpc="http://schemas.microsoft.com/office/word/2010/wordprocessingCanvas" xmlns:cx="http://schemas.microsoft.com/office/drawing/2014/chartex" xmlns:cx1="http://schemas.microsoft.com/office/drawing/2015/9/8/chartex" xmlns:cx2="http://schemas.microsoft.com/office/drawing/2015/10/21/chartex" xmlns:mc="http://schemas.openxmlformats.org/markup-compatibility/2006" xmlns:o="urn:schemas-microsoft-com:office:office" xmlns:r="http://schemas.openxmlformats.org/officeDocument/2006/relationships" xmlns:m="http://schemas.openxmlformats.org/officeDocument/2006/math" xmlns:v="urn:schemas-microsoft-com:vml" xmlns:wp14="http://schemas.microsoft.com/office/word/2010/wordprocessingDrawing" xmlns:wp="http://schemas.openxmlformats.org/drawingml/2006/wordprocessingDrawing" xmlns:w10="urn:schemas-microsoft-com:office:word" xmlns:w="http://schemas.openxmlformats.org/wordprocessingml/2006/main" xmlns:w14="http://schemas.microsoft.com/office/word/2010/wordml" xmlns:w15="http://schemas.microsoft.com/office/word/2012/wordml" xmlns:w16se="http://schemas.microsoft.com/office/word/2015/wordml/symex" xmlns:wpg="http://schemas.microsoft.com/office/word/2010/wordprocessingGroup" xmlns:wpi="http://schemas.microsoft.com/office/word/2010/wordprocessingInk" xmlns:wne="http://schemas.microsoft.com/office/word/2006/wordml" xmlns:wps="http://schemas.microsoft.com/office/word/2010/wordprocessingShape" mc:Ignorable="w14 w15 w16se wp14">
   <w:sdt>
     <w:sdtPr>
       <w:id w:val="-1805227021"/>
@@ -1146,7 +1943,6 @@
         <w:docPartUnique/>
       </w:docPartObj>
     </w:sdtPr>
-    <w:sdtEndPr/>
     <w:sdtContent>
       <w:p>
         <w:pPr>
@@ -1166,7 +1962,7 @@
           <w:rPr>
             <w:noProof/>
           </w:rPr>
-          <w:t>2</w:t>
+          <w:t>3</w:t>
         </w:r>
         <w:r>
           <w:fldChar w:fldCharType="end"/>
@@ -1183,7 +1979,7 @@
 </file>
 
 <file path=word/footnotes.xml><?xml version="1.0" encoding="utf-8"?>
-<w:footnotes xmlns:wpc="http://schemas.microsoft.com/office/word/2010/wordprocessingCanvas" xmlns:cx="http://schemas.microsoft.com/office/drawing/2014/chartex" xmlns:cx1="http://schemas.microsoft.com/office/drawing/2015/9/8/chartex" xmlns:cx2="http://schemas.microsoft.com/office/drawing/2015/10/21/chartex" xmlns:cx3="http://schemas.microsoft.com/office/drawing/2016/5/9/chartex" xmlns:cx4="http://schemas.microsoft.com/office/drawing/2016/5/10/chartex" xmlns:cx5="http://schemas.microsoft.com/office/drawing/2016/5/11/chartex" xmlns:mc="http://schemas.openxmlformats.org/markup-compatibility/2006" xmlns:o="urn:schemas-microsoft-com:office:office" xmlns:r="http://schemas.openxmlformats.org/officeDocument/2006/relationships" xmlns:m="http://schemas.openxmlformats.org/officeDocument/2006/math" xmlns:v="urn:schemas-microsoft-com:vml" xmlns:wp14="http://schemas.microsoft.com/office/word/2010/wordprocessingDrawing" xmlns:wp="http://schemas.openxmlformats.org/drawingml/2006/wordprocessingDrawing" xmlns:w10="urn:schemas-microsoft-com:office:word" xmlns:w="http://schemas.openxmlformats.org/wordprocessingml/2006/main" xmlns:w14="http://schemas.microsoft.com/office/word/2010/wordml" xmlns:w15="http://schemas.microsoft.com/office/word/2012/wordml" xmlns:w16se="http://schemas.microsoft.com/office/word/2015/wordml/symex" xmlns:wpg="http://schemas.microsoft.com/office/word/2010/wordprocessingGroup" xmlns:wpi="http://schemas.microsoft.com/office/word/2010/wordprocessingInk" xmlns:wne="http://schemas.microsoft.com/office/word/2006/wordml" xmlns:wps="http://schemas.microsoft.com/office/word/2010/wordprocessingShape" mc:Ignorable="w14 w15 w16se wp14">
+<w:footnotes xmlns:wpc="http://schemas.microsoft.com/office/word/2010/wordprocessingCanvas" xmlns:cx="http://schemas.microsoft.com/office/drawing/2014/chartex" xmlns:cx1="http://schemas.microsoft.com/office/drawing/2015/9/8/chartex" xmlns:cx2="http://schemas.microsoft.com/office/drawing/2015/10/21/chartex" xmlns:mc="http://schemas.openxmlformats.org/markup-compatibility/2006" xmlns:o="urn:schemas-microsoft-com:office:office" xmlns:r="http://schemas.openxmlformats.org/officeDocument/2006/relationships" xmlns:m="http://schemas.openxmlformats.org/officeDocument/2006/math" xmlns:v="urn:schemas-microsoft-com:vml" xmlns:wp14="http://schemas.microsoft.com/office/word/2010/wordprocessingDrawing" xmlns:wp="http://schemas.openxmlformats.org/drawingml/2006/wordprocessingDrawing" xmlns:w10="urn:schemas-microsoft-com:office:word" xmlns:w="http://schemas.openxmlformats.org/wordprocessingml/2006/main" xmlns:w14="http://schemas.microsoft.com/office/word/2010/wordml" xmlns:w15="http://schemas.microsoft.com/office/word/2012/wordml" xmlns:w16se="http://schemas.microsoft.com/office/word/2015/wordml/symex" xmlns:wpg="http://schemas.microsoft.com/office/word/2010/wordprocessingGroup" xmlns:wpi="http://schemas.microsoft.com/office/word/2010/wordprocessingInk" xmlns:wne="http://schemas.microsoft.com/office/word/2006/wordml" xmlns:wps="http://schemas.microsoft.com/office/word/2010/wordprocessingShape" mc:Ignorable="w14 w15 w16se wp14">
   <w:footnote w:type="separator" w:id="-1">
     <w:p>
       <w:pPr>
@@ -1208,7 +2004,7 @@
 </file>
 
 <file path=word/numbering.xml><?xml version="1.0" encoding="utf-8"?>
-<w:numbering xmlns:wpc="http://schemas.microsoft.com/office/word/2010/wordprocessingCanvas" xmlns:cx="http://schemas.microsoft.com/office/drawing/2014/chartex" xmlns:cx1="http://schemas.microsoft.com/office/drawing/2015/9/8/chartex" xmlns:cx2="http://schemas.microsoft.com/office/drawing/2015/10/21/chartex" xmlns:cx3="http://schemas.microsoft.com/office/drawing/2016/5/9/chartex" xmlns:cx4="http://schemas.microsoft.com/office/drawing/2016/5/10/chartex" xmlns:cx5="http://schemas.microsoft.com/office/drawing/2016/5/11/chartex" xmlns:mc="http://schemas.openxmlformats.org/markup-compatibility/2006" xmlns:o="urn:schemas-microsoft-com:office:office" xmlns:r="http://schemas.openxmlformats.org/officeDocument/2006/relationships" xmlns:m="http://schemas.openxmlformats.org/officeDocument/2006/math" xmlns:v="urn:schemas-microsoft-com:vml" xmlns:wp14="http://schemas.microsoft.com/office/word/2010/wordprocessingDrawing" xmlns:wp="http://schemas.openxmlformats.org/drawingml/2006/wordprocessingDrawing" xmlns:w10="urn:schemas-microsoft-com:office:word" xmlns:w="http://schemas.openxmlformats.org/wordprocessingml/2006/main" xmlns:w14="http://schemas.microsoft.com/office/word/2010/wordml" xmlns:w15="http://schemas.microsoft.com/office/word/2012/wordml" xmlns:w16se="http://schemas.microsoft.com/office/word/2015/wordml/symex" xmlns:wpg="http://schemas.microsoft.com/office/word/2010/wordprocessingGroup" xmlns:wpi="http://schemas.microsoft.com/office/word/2010/wordprocessingInk" xmlns:wne="http://schemas.microsoft.com/office/word/2006/wordml" xmlns:wps="http://schemas.microsoft.com/office/word/2010/wordprocessingShape" mc:Ignorable="w14 w15 w16se wp14">
+<w:numbering xmlns:wpc="http://schemas.microsoft.com/office/word/2010/wordprocessingCanvas" xmlns:cx="http://schemas.microsoft.com/office/drawing/2014/chartex" xmlns:cx1="http://schemas.microsoft.com/office/drawing/2015/9/8/chartex" xmlns:cx2="http://schemas.microsoft.com/office/drawing/2015/10/21/chartex" xmlns:mc="http://schemas.openxmlformats.org/markup-compatibility/2006" xmlns:o="urn:schemas-microsoft-com:office:office" xmlns:r="http://schemas.openxmlformats.org/officeDocument/2006/relationships" xmlns:m="http://schemas.openxmlformats.org/officeDocument/2006/math" xmlns:v="urn:schemas-microsoft-com:vml" xmlns:wp14="http://schemas.microsoft.com/office/word/2010/wordprocessingDrawing" xmlns:wp="http://schemas.openxmlformats.org/drawingml/2006/wordprocessingDrawing" xmlns:w10="urn:schemas-microsoft-com:office:word" xmlns:w="http://schemas.openxmlformats.org/wordprocessingml/2006/main" xmlns:w14="http://schemas.microsoft.com/office/word/2010/wordml" xmlns:w15="http://schemas.microsoft.com/office/word/2012/wordml" xmlns:w16se="http://schemas.microsoft.com/office/word/2015/wordml/symex" xmlns:wpg="http://schemas.microsoft.com/office/word/2010/wordprocessingGroup" xmlns:wpi="http://schemas.microsoft.com/office/word/2010/wordprocessingInk" xmlns:wne="http://schemas.microsoft.com/office/word/2006/wordml" xmlns:wps="http://schemas.microsoft.com/office/word/2010/wordprocessingShape" mc:Ignorable="w14 w15 w16se wp14">
   <w:abstractNum w:abstractNumId="0" w15:restartNumberingAfterBreak="0">
     <w:nsid w:val="16DF29A8"/>
     <w:multiLevelType w:val="hybridMultilevel"/>
@@ -1318,7 +2114,7 @@
       </w:pPr>
     </w:pPrDefault>
   </w:docDefaults>
-  <w:latentStyles w:defLockedState="0" w:defUIPriority="99" w:defSemiHidden="0" w:defUnhideWhenUsed="0" w:defQFormat="0" w:count="374">
+  <w:latentStyles w:defLockedState="0" w:defUIPriority="99" w:defSemiHidden="0" w:defUnhideWhenUsed="0" w:defQFormat="0" w:count="372">
     <w:lsdException w:name="Normal" w:uiPriority="0" w:qFormat="1"/>
     <w:lsdException w:name="heading 1" w:uiPriority="9" w:qFormat="1"/>
     <w:lsdException w:name="heading 2" w:semiHidden="1" w:uiPriority="9" w:unhideWhenUsed="1" w:qFormat="1"/>
@@ -1691,16 +2487,19 @@
     <w:lsdException w:name="List Table 6 Colorful Accent 6" w:uiPriority="51"/>
     <w:lsdException w:name="List Table 7 Colorful Accent 6" w:uiPriority="52"/>
     <w:lsdException w:name="Mention" w:semiHidden="1" w:unhideWhenUsed="1"/>
-    <w:lsdException w:name="Smart Hyperlink" w:semiHidden="1" w:unhideWhenUsed="1"/>
-    <w:lsdException w:name="Hashtag" w:semiHidden="1" w:unhideWhenUsed="1"/>
   </w:latentStyles>
   <w:style w:type="paragraph" w:default="1" w:styleId="Normal">
     <w:name w:val="Normal"/>
     <w:qFormat/>
+    <w:rsid w:val="006C0DB7"/>
+    <w:rPr>
+      <w:rFonts w:ascii="Times New Roman" w:hAnsi="Times New Roman"/>
+    </w:rPr>
   </w:style>
   <w:style w:type="character" w:default="1" w:styleId="Tipodeletrapredefinidodopargrafo">
     <w:name w:val="Default Paragraph Font"/>
     <w:uiPriority w:val="1"/>
+    <w:semiHidden/>
     <w:unhideWhenUsed/>
   </w:style>
   <w:style w:type="table" w:default="1" w:styleId="Tabelanormal">
@@ -1778,6 +2577,36 @@
       <w:ind w:left="720"/>
       <w:contextualSpacing/>
     </w:pPr>
+  </w:style>
+  <w:style w:type="paragraph" w:styleId="Legenda">
+    <w:name w:val="caption"/>
+    <w:basedOn w:val="Normal"/>
+    <w:next w:val="Normal"/>
+    <w:uiPriority w:val="35"/>
+    <w:unhideWhenUsed/>
+    <w:qFormat/>
+    <w:rsid w:val="00824ADC"/>
+    <w:pPr>
+      <w:spacing w:after="200" w:line="240" w:lineRule="auto"/>
+    </w:pPr>
+    <w:rPr>
+      <w:i/>
+      <w:iCs/>
+      <w:color w:val="44546A" w:themeColor="text2"/>
+      <w:sz w:val="18"/>
+      <w:szCs w:val="18"/>
+    </w:rPr>
+  </w:style>
+  <w:style w:type="character" w:styleId="Hiperligao">
+    <w:name w:val="Hyperlink"/>
+    <w:basedOn w:val="Tipodeletrapredefinidodopargrafo"/>
+    <w:uiPriority w:val="99"/>
+    <w:unhideWhenUsed/>
+    <w:rsid w:val="004018A6"/>
+    <w:rPr>
+      <w:color w:val="0563C1" w:themeColor="hyperlink"/>
+      <w:u w:val="single"/>
+    </w:rPr>
   </w:style>
 </w:styles>
 </file>

</xml_diff>

<commit_message>
almost, comments left on the code part (probably)
</commit_message>
<xml_diff>
--- a/Monkey Queen Relatório Intercalar.docx
+++ b/Monkey Queen Relatório Intercalar.docx
@@ -1,6 +1,6 @@
 
 <file path=word/document.xml><?xml version="1.0" encoding="utf-8"?>
-<w:document xmlns:wpc="http://schemas.microsoft.com/office/word/2010/wordprocessingCanvas" xmlns:cx="http://schemas.microsoft.com/office/drawing/2014/chartex" xmlns:cx1="http://schemas.microsoft.com/office/drawing/2015/9/8/chartex" xmlns:cx2="http://schemas.microsoft.com/office/drawing/2015/10/21/chartex" xmlns:mc="http://schemas.openxmlformats.org/markup-compatibility/2006" xmlns:o="urn:schemas-microsoft-com:office:office" xmlns:r="http://schemas.openxmlformats.org/officeDocument/2006/relationships" xmlns:m="http://schemas.openxmlformats.org/officeDocument/2006/math" xmlns:v="urn:schemas-microsoft-com:vml" xmlns:wp14="http://schemas.microsoft.com/office/word/2010/wordprocessingDrawing" xmlns:wp="http://schemas.openxmlformats.org/drawingml/2006/wordprocessingDrawing" xmlns:w10="urn:schemas-microsoft-com:office:word" xmlns:w="http://schemas.openxmlformats.org/wordprocessingml/2006/main" xmlns:w14="http://schemas.microsoft.com/office/word/2010/wordml" xmlns:w15="http://schemas.microsoft.com/office/word/2012/wordml" xmlns:w16se="http://schemas.microsoft.com/office/word/2015/wordml/symex" xmlns:wpg="http://schemas.microsoft.com/office/word/2010/wordprocessingGroup" xmlns:wpi="http://schemas.microsoft.com/office/word/2010/wordprocessingInk" xmlns:wne="http://schemas.microsoft.com/office/word/2006/wordml" xmlns:wps="http://schemas.microsoft.com/office/word/2010/wordprocessingShape" mc:Ignorable="w14 w15 w16se wp14">
+<w:document xmlns:wpc="http://schemas.microsoft.com/office/word/2010/wordprocessingCanvas" xmlns:cx="http://schemas.microsoft.com/office/drawing/2014/chartex" xmlns:cx1="http://schemas.microsoft.com/office/drawing/2015/9/8/chartex" xmlns:cx2="http://schemas.microsoft.com/office/drawing/2015/10/21/chartex" xmlns:cx3="http://schemas.microsoft.com/office/drawing/2016/5/9/chartex" xmlns:cx4="http://schemas.microsoft.com/office/drawing/2016/5/10/chartex" xmlns:cx5="http://schemas.microsoft.com/office/drawing/2016/5/11/chartex" xmlns:mc="http://schemas.openxmlformats.org/markup-compatibility/2006" xmlns:o="urn:schemas-microsoft-com:office:office" xmlns:r="http://schemas.openxmlformats.org/officeDocument/2006/relationships" xmlns:m="http://schemas.openxmlformats.org/officeDocument/2006/math" xmlns:v="urn:schemas-microsoft-com:vml" xmlns:wp14="http://schemas.microsoft.com/office/word/2010/wordprocessingDrawing" xmlns:wp="http://schemas.openxmlformats.org/drawingml/2006/wordprocessingDrawing" xmlns:w10="urn:schemas-microsoft-com:office:word" xmlns:w="http://schemas.openxmlformats.org/wordprocessingml/2006/main" xmlns:w14="http://schemas.microsoft.com/office/word/2010/wordml" xmlns:w15="http://schemas.microsoft.com/office/word/2012/wordml" xmlns:w16se="http://schemas.microsoft.com/office/word/2015/wordml/symex" xmlns:wpg="http://schemas.microsoft.com/office/word/2010/wordprocessingGroup" xmlns:wpi="http://schemas.microsoft.com/office/word/2010/wordprocessingInk" xmlns:wne="http://schemas.microsoft.com/office/word/2006/wordml" xmlns:wps="http://schemas.microsoft.com/office/word/2010/wordprocessingShape" mc:Ignorable="w14 w15 w16se wp14">
   <w:body>
     <w:p>
       <w:pPr>
@@ -115,7 +115,7 @@
         <w:rPr>
           <w:rFonts w:cs="Times New Roman"/>
           <w:noProof/>
-          <w:lang w:val="en-GB" w:eastAsia="en-GB"/>
+          <w:lang w:eastAsia="pt-PT"/>
         </w:rPr>
         <w:drawing>
           <wp:inline distT="0" distB="0" distL="0" distR="0">
@@ -532,7 +532,7 @@
         <w:rPr>
           <w:rFonts w:cs="Times New Roman"/>
           <w:noProof/>
-          <w:lang w:val="en-GB" w:eastAsia="en-GB"/>
+          <w:lang w:eastAsia="pt-PT"/>
         </w:rPr>
         <w:drawing>
           <wp:inline distT="0" distB="0" distL="0" distR="0" wp14:anchorId="31F8ADFD" wp14:editId="2C379A94">
@@ -593,24 +593,14 @@
       <w:r>
         <w:t xml:space="preserve"> </w:t>
       </w:r>
-      <w:r>
-        <w:fldChar w:fldCharType="begin"/>
-      </w:r>
-      <w:r>
-        <w:instrText xml:space="preserve"> SEQ Image \* ARABIC </w:instrText>
-      </w:r>
-      <w:r>
-        <w:fldChar w:fldCharType="separate"/>
-      </w:r>
-      <w:r>
-        <w:rPr>
-          <w:noProof/>
-        </w:rPr>
-        <w:t>1</w:t>
-      </w:r>
-      <w:r>
-        <w:fldChar w:fldCharType="end"/>
-      </w:r>
+      <w:fldSimple w:instr=" SEQ Image \* ARABIC ">
+        <w:r>
+          <w:rPr>
+            <w:noProof/>
+          </w:rPr>
+          <w:t>1</w:t>
+        </w:r>
+      </w:fldSimple>
       <w:r>
         <w:t xml:space="preserve">: Versão </w:t>
       </w:r>
@@ -685,7 +675,7 @@
           <w:noProof/>
           <w:sz w:val="32"/>
           <w:szCs w:val="32"/>
-          <w:lang w:val="en-GB" w:eastAsia="en-GB"/>
+          <w:lang w:eastAsia="pt-PT"/>
         </w:rPr>
         <w:drawing>
           <wp:inline distT="0" distB="0" distL="0" distR="0" wp14:anchorId="49239842" wp14:editId="7594F43D">
@@ -746,24 +736,14 @@
       <w:r>
         <w:t xml:space="preserve"> </w:t>
       </w:r>
-      <w:r>
-        <w:fldChar w:fldCharType="begin"/>
-      </w:r>
-      <w:r>
-        <w:instrText xml:space="preserve"> SEQ Image \* ARABIC </w:instrText>
-      </w:r>
-      <w:r>
-        <w:fldChar w:fldCharType="separate"/>
-      </w:r>
-      <w:r>
-        <w:rPr>
-          <w:noProof/>
-        </w:rPr>
-        <w:t>2</w:t>
-      </w:r>
-      <w:r>
-        <w:fldChar w:fldCharType="end"/>
-      </w:r>
+      <w:fldSimple w:instr=" SEQ Image \* ARABIC ">
+        <w:r>
+          <w:rPr>
+            <w:noProof/>
+          </w:rPr>
+          <w:t>2</w:t>
+        </w:r>
+      </w:fldSimple>
       <w:r>
         <w:t>: Representação do tabuleiro inicial (</w:t>
       </w:r>
@@ -866,6 +846,7 @@
       <w:r>
         <w:rPr>
           <w:noProof/>
+          <w:lang w:eastAsia="pt-PT"/>
         </w:rPr>
         <w:lastRenderedPageBreak/>
         <mc:AlternateContent>
@@ -920,23 +901,16 @@
                             <w:r>
                               <w:t xml:space="preserve"> </w:t>
                             </w:r>
+                            <w:fldSimple w:instr=" SEQ Image \* ARABIC ">
+                              <w:r>
+                                <w:rPr>
+                                  <w:noProof/>
+                                </w:rPr>
+                                <w:t>3</w:t>
+                              </w:r>
+                            </w:fldSimple>
                             <w:r>
-                              <w:fldChar w:fldCharType="begin"/>
-                            </w:r>
-                            <w:r>
-                              <w:instrText xml:space="preserve"> SEQ Image \* ARABIC </w:instrText>
-                            </w:r>
-                            <w:r>
-                              <w:fldChar w:fldCharType="separate"/>
-                            </w:r>
-                            <w:r>
-                              <w:rPr>
-                                <w:noProof/>
-                              </w:rPr>
-                              <w:t>3</w:t>
-                            </w:r>
-                            <w:r>
-                              <w:fldChar w:fldCharType="end"/>
+                              <w:t xml:space="preserve">: </w:t>
                             </w:r>
                             <w:r>
                               <w:t xml:space="preserve">Visualização </w:t>
@@ -997,23 +971,16 @@
                       <w:r>
                         <w:t xml:space="preserve"> </w:t>
                       </w:r>
+                      <w:fldSimple w:instr=" SEQ Image \* ARABIC ">
+                        <w:r>
+                          <w:rPr>
+                            <w:noProof/>
+                          </w:rPr>
+                          <w:t>3</w:t>
+                        </w:r>
+                      </w:fldSimple>
                       <w:r>
-                        <w:fldChar w:fldCharType="begin"/>
-                      </w:r>
-                      <w:r>
-                        <w:instrText xml:space="preserve"> SEQ Image \* ARABIC </w:instrText>
-                      </w:r>
-                      <w:r>
-                        <w:fldChar w:fldCharType="separate"/>
-                      </w:r>
-                      <w:r>
-                        <w:rPr>
-                          <w:noProof/>
-                        </w:rPr>
-                        <w:t>3</w:t>
-                      </w:r>
-                      <w:r>
-                        <w:fldChar w:fldCharType="end"/>
+                        <w:t xml:space="preserve">: </w:t>
                       </w:r>
                       <w:r>
                         <w:t xml:space="preserve">Visualização </w:t>
@@ -1044,6 +1011,7 @@
       <w:r>
         <w:rPr>
           <w:noProof/>
+          <w:lang w:eastAsia="pt-PT"/>
         </w:rPr>
         <mc:AlternateContent>
           <mc:Choice Requires="wps">
@@ -1097,24 +1065,14 @@
                             <w:r>
                               <w:t xml:space="preserve"> </w:t>
                             </w:r>
-                            <w:r>
-                              <w:fldChar w:fldCharType="begin"/>
-                            </w:r>
-                            <w:r>
-                              <w:instrText xml:space="preserve"> SEQ Image \* ARABIC </w:instrText>
-                            </w:r>
-                            <w:r>
-                              <w:fldChar w:fldCharType="separate"/>
-                            </w:r>
-                            <w:r>
-                              <w:rPr>
-                                <w:noProof/>
-                              </w:rPr>
-                              <w:t>4</w:t>
-                            </w:r>
-                            <w:r>
-                              <w:fldChar w:fldCharType="end"/>
-                            </w:r>
+                            <w:fldSimple w:instr=" SEQ Image \* ARABIC ">
+                              <w:r>
+                                <w:rPr>
+                                  <w:noProof/>
+                                </w:rPr>
+                                <w:t>4</w:t>
+                              </w:r>
+                            </w:fldSimple>
                             <w:r>
                               <w:t xml:space="preserve">:Visualização </w:t>
                             </w:r>
@@ -1164,24 +1122,14 @@
                       <w:r>
                         <w:t xml:space="preserve"> </w:t>
                       </w:r>
-                      <w:r>
-                        <w:fldChar w:fldCharType="begin"/>
-                      </w:r>
-                      <w:r>
-                        <w:instrText xml:space="preserve"> SEQ Image \* ARABIC </w:instrText>
-                      </w:r>
-                      <w:r>
-                        <w:fldChar w:fldCharType="separate"/>
-                      </w:r>
-                      <w:r>
-                        <w:rPr>
-                          <w:noProof/>
-                        </w:rPr>
-                        <w:t>4</w:t>
-                      </w:r>
-                      <w:r>
-                        <w:fldChar w:fldCharType="end"/>
-                      </w:r>
+                      <w:fldSimple w:instr=" SEQ Image \* ARABIC ">
+                        <w:r>
+                          <w:rPr>
+                            <w:noProof/>
+                          </w:rPr>
+                          <w:t>4</w:t>
+                        </w:r>
+                      </w:fldSimple>
                       <w:r>
                         <w:t xml:space="preserve">:Visualização </w:t>
                       </w:r>
@@ -1205,7 +1153,7 @@
       <w:r>
         <w:rPr>
           <w:noProof/>
-          <w:lang w:val="en-GB" w:eastAsia="en-GB"/>
+          <w:lang w:eastAsia="pt-PT"/>
         </w:rPr>
         <w:drawing>
           <wp:anchor distT="0" distB="0" distL="114300" distR="114300" simplePos="0" relativeHeight="251661312" behindDoc="0" locked="0" layoutInCell="1" allowOverlap="1" wp14:anchorId="6B14EE20" wp14:editId="1D004055">
@@ -1276,7 +1224,7 @@
       <w:r>
         <w:rPr>
           <w:noProof/>
-          <w:lang w:val="en-GB" w:eastAsia="en-GB"/>
+          <w:lang w:eastAsia="pt-PT"/>
         </w:rPr>
         <w:drawing>
           <wp:anchor distT="0" distB="0" distL="114300" distR="114300" simplePos="0" relativeHeight="251660288" behindDoc="0" locked="0" layoutInCell="1" allowOverlap="1" wp14:anchorId="328FD124" wp14:editId="52571177">
@@ -1347,7 +1295,7 @@
       <w:r>
         <w:rPr>
           <w:noProof/>
-          <w:lang w:val="en-GB" w:eastAsia="en-GB"/>
+          <w:lang w:eastAsia="pt-PT"/>
         </w:rPr>
         <w:drawing>
           <wp:anchor distT="0" distB="0" distL="114300" distR="114300" simplePos="0" relativeHeight="251659264" behindDoc="0" locked="0" layoutInCell="1" allowOverlap="1" wp14:anchorId="7145F5B1" wp14:editId="23EF83FC">
@@ -1408,7 +1356,7 @@
       <w:r>
         <w:rPr>
           <w:noProof/>
-          <w:lang w:val="en-GB" w:eastAsia="en-GB"/>
+          <w:lang w:eastAsia="pt-PT"/>
         </w:rPr>
         <w:drawing>
           <wp:inline distT="0" distB="0" distL="0" distR="0" wp14:anchorId="36A7179D" wp14:editId="4341BD4C">
@@ -1601,88 +1549,91 @@
         <w:spacing w:after="0" w:line="240" w:lineRule="auto"/>
         <w:rPr>
           <w:rFonts w:cs="Times New Roman"/>
+        </w:rPr>
+      </w:pPr>
+      <w:r>
+        <w:rPr>
+          <w:rFonts w:cs="Times New Roman"/>
+        </w:rPr>
+        <w:t xml:space="preserve">Por forma a imprimir a lista foram declarados predicados em </w:t>
+      </w:r>
+      <w:proofErr w:type="spellStart"/>
+      <w:r>
+        <w:rPr>
+          <w:rFonts w:cs="Times New Roman"/>
+        </w:rPr>
+        <w:t>Prolog</w:t>
+      </w:r>
+      <w:proofErr w:type="spellEnd"/>
+      <w:r>
+        <w:rPr>
+          <w:rFonts w:cs="Times New Roman"/>
+        </w:rPr>
+        <w:t xml:space="preserve"> e</w:t>
+      </w:r>
+      <w:r>
+        <w:rPr>
+          <w:rFonts w:cs="Times New Roman"/>
+        </w:rPr>
+        <w:t xml:space="preserve"> chegámos a uma representaçã</w:t>
+      </w:r>
+      <w:r>
+        <w:rPr>
+          <w:rFonts w:cs="Times New Roman"/>
+        </w:rPr>
+        <w:t xml:space="preserve">o que achamos adequada e percetível </w:t>
+      </w:r>
+      <w:r>
+        <w:rPr>
+          <w:rFonts w:cs="Times New Roman"/>
+        </w:rPr>
+        <w:t>para</w:t>
+      </w:r>
+      <w:r>
+        <w:rPr>
+          <w:rFonts w:cs="Times New Roman"/>
+        </w:rPr>
+        <w:t xml:space="preserve"> jog</w:t>
+      </w:r>
+      <w:r>
+        <w:rPr>
+          <w:rFonts w:cs="Times New Roman"/>
+        </w:rPr>
+        <w:t>ador:</w:t>
+      </w:r>
+    </w:p>
+    <w:p>
+      <w:pPr>
+        <w:autoSpaceDE w:val="0"/>
+        <w:autoSpaceDN w:val="0"/>
+        <w:adjustRightInd w:val="0"/>
+        <w:spacing w:after="0" w:line="240" w:lineRule="auto"/>
+        <w:rPr>
+          <w:rFonts w:cs="Times New Roman"/>
+        </w:rPr>
+      </w:pPr>
+    </w:p>
+    <w:p>
+      <w:pPr>
+        <w:autoSpaceDE w:val="0"/>
+        <w:autoSpaceDN w:val="0"/>
+        <w:adjustRightInd w:val="0"/>
+        <w:spacing w:after="0" w:line="240" w:lineRule="auto"/>
+        <w:rPr>
+          <w:rFonts w:cs="Times New Roman"/>
           <w:b/>
         </w:rPr>
       </w:pPr>
-      <w:r>
-        <w:rPr>
-          <w:rFonts w:cs="Times New Roman"/>
-        </w:rPr>
-        <w:t xml:space="preserve">Por forma </w:t>
-      </w:r>
-      <w:r>
-        <w:rPr>
-          <w:rFonts w:cs="Times New Roman"/>
-        </w:rPr>
-        <w:t xml:space="preserve">a imprimir a lista foram declarados predicados em </w:t>
-      </w:r>
-      <w:proofErr w:type="spellStart"/>
-      <w:r>
-        <w:rPr>
-          <w:rFonts w:cs="Times New Roman"/>
-        </w:rPr>
-        <w:t>Prolog</w:t>
-      </w:r>
-      <w:proofErr w:type="spellEnd"/>
-      <w:r>
-        <w:rPr>
-          <w:rFonts w:cs="Times New Roman"/>
-        </w:rPr>
-        <w:t xml:space="preserve"> e</w:t>
-      </w:r>
-      <w:r>
-        <w:rPr>
-          <w:rFonts w:cs="Times New Roman"/>
-        </w:rPr>
-        <w:t xml:space="preserve"> chegámos a uma representaçã</w:t>
-      </w:r>
-      <w:r>
-        <w:rPr>
-          <w:rFonts w:cs="Times New Roman"/>
-        </w:rPr>
-        <w:t xml:space="preserve">o que achamos adequada e </w:t>
-      </w:r>
-      <w:r>
-        <w:rPr>
-          <w:rFonts w:cs="Times New Roman"/>
-        </w:rPr>
-        <w:t>percetível</w:t>
-      </w:r>
-      <w:r>
-        <w:rPr>
-          <w:rFonts w:cs="Times New Roman"/>
-        </w:rPr>
-        <w:t xml:space="preserve"> </w:t>
-      </w:r>
-      <w:r>
-        <w:rPr>
-          <w:rFonts w:cs="Times New Roman"/>
-        </w:rPr>
-        <w:t>para</w:t>
-      </w:r>
-      <w:r>
-        <w:rPr>
-          <w:rFonts w:cs="Times New Roman"/>
-        </w:rPr>
-        <w:t xml:space="preserve"> jog</w:t>
-      </w:r>
-      <w:r>
-        <w:rPr>
-          <w:rFonts w:cs="Times New Roman"/>
-        </w:rPr>
-        <w:t>ador:</w:t>
-      </w:r>
-      <w:bookmarkStart w:id="0" w:name="_GoBack"/>
-      <w:bookmarkEnd w:id="0"/>
     </w:p>
     <w:p>
       <w:pPr>
         <w:keepNext/>
+        <w:jc w:val="center"/>
       </w:pPr>
       <w:r>
         <w:rPr>
           <w:noProof/>
-          <w:lang w:val="en-GB" w:eastAsia="en-GB"/>
+          <w:lang w:eastAsia="pt-PT"/>
         </w:rPr>
         <w:drawing>
           <wp:inline distT="0" distB="0" distL="0" distR="0" wp14:anchorId="7A6FA190" wp14:editId="279607C7">
@@ -1740,10 +1691,7 @@
     <w:p>
       <w:pPr>
         <w:pStyle w:val="Legenda"/>
-        <w:rPr>
-          <w:noProof/>
-          <w:lang w:eastAsia="en-GB"/>
-        </w:rPr>
+        <w:ind w:left="2124" w:firstLine="708"/>
       </w:pPr>
       <w:proofErr w:type="spellStart"/>
       <w:r>
@@ -1753,34 +1701,931 @@
       <w:r>
         <w:t xml:space="preserve"> </w:t>
       </w:r>
-      <w:r>
-        <w:fldChar w:fldCharType="begin"/>
-      </w:r>
-      <w:r>
-        <w:instrText xml:space="preserve"> SEQ Image \* ARABIC </w:instrText>
-      </w:r>
-      <w:r>
-        <w:fldChar w:fldCharType="separate"/>
-      </w:r>
-      <w:r>
-        <w:rPr>
-          <w:noProof/>
-        </w:rPr>
-        <w:t>5</w:t>
-      </w:r>
-      <w:r>
-        <w:fldChar w:fldCharType="end"/>
-      </w:r>
+      <w:fldSimple w:instr=" SEQ Image \* ARABIC ">
+        <w:r>
+          <w:rPr>
+            <w:noProof/>
+          </w:rPr>
+          <w:t>5</w:t>
+        </w:r>
+      </w:fldSimple>
       <w:r>
         <w:t>: Tabuleiro impresso em ASCII</w:t>
       </w:r>
     </w:p>
+    <w:p/>
+    <w:p/>
     <w:p>
       <w:pPr>
         <w:ind w:firstLine="360"/>
       </w:pPr>
       <w:r>
         <w:t>Principais predicados para imprimir o tabuleiro:</w:t>
+      </w:r>
+    </w:p>
+    <w:p>
+      <w:pPr>
+        <w:pStyle w:val="PargrafodaLista"/>
+        <w:ind w:left="1080"/>
+      </w:pPr>
+    </w:p>
+    <w:p>
+      <w:pPr>
+        <w:pStyle w:val="PargrafodaLista"/>
+        <w:numPr>
+          <w:ilvl w:val="0"/>
+          <w:numId w:val="2"/>
+        </w:numPr>
+        <w:rPr>
+          <w:lang w:val="en-US"/>
+        </w:rPr>
+      </w:pPr>
+      <w:proofErr w:type="spellStart"/>
+      <w:proofErr w:type="gramStart"/>
+      <w:r>
+        <w:rPr>
+          <w:lang w:val="en-US"/>
+        </w:rPr>
+        <w:t>printBoard</w:t>
+      </w:r>
+      <w:proofErr w:type="spellEnd"/>
+      <w:r>
+        <w:rPr>
+          <w:lang w:val="en-US"/>
+        </w:rPr>
+        <w:t>(</w:t>
+      </w:r>
+      <w:proofErr w:type="gramEnd"/>
+      <w:r>
+        <w:rPr>
+          <w:lang w:val="en-US"/>
+        </w:rPr>
+        <w:t>[]):-</w:t>
+      </w:r>
+    </w:p>
+    <w:p>
+      <w:pPr>
+        <w:ind w:firstLine="360"/>
+        <w:rPr>
+          <w:lang w:val="en-US"/>
+        </w:rPr>
+      </w:pPr>
+      <w:r>
+        <w:rPr>
+          <w:lang w:val="en-US"/>
+        </w:rPr>
+        <w:tab/>
+      </w:r>
+      <w:r>
+        <w:rPr>
+          <w:lang w:val="en-US"/>
+        </w:rPr>
+        <w:tab/>
+      </w:r>
+      <w:proofErr w:type="spellStart"/>
+      <w:r>
+        <w:rPr>
+          <w:lang w:val="en-US"/>
+        </w:rPr>
+        <w:t>printLine</w:t>
+      </w:r>
+      <w:proofErr w:type="spellEnd"/>
+      <w:r>
+        <w:rPr>
+          <w:lang w:val="en-US"/>
+        </w:rPr>
+        <w:t>(x).</w:t>
+      </w:r>
+    </w:p>
+    <w:p>
+      <w:pPr>
+        <w:pStyle w:val="PargrafodaLista"/>
+        <w:numPr>
+          <w:ilvl w:val="0"/>
+          <w:numId w:val="2"/>
+        </w:numPr>
+        <w:rPr>
+          <w:lang w:val="en-US"/>
+        </w:rPr>
+      </w:pPr>
+      <w:proofErr w:type="spellStart"/>
+      <w:r>
+        <w:rPr>
+          <w:lang w:val="en-US"/>
+        </w:rPr>
+        <w:t>printBoard</w:t>
+      </w:r>
+      <w:proofErr w:type="spellEnd"/>
+      <w:r>
+        <w:rPr>
+          <w:lang w:val="en-US"/>
+        </w:rPr>
+        <w:t>([H|T]</w:t>
+      </w:r>
+      <w:proofErr w:type="gramStart"/>
+      <w:r>
+        <w:rPr>
+          <w:lang w:val="en-US"/>
+        </w:rPr>
+        <w:t>):-</w:t>
+      </w:r>
+      <w:proofErr w:type="gramEnd"/>
+    </w:p>
+    <w:p>
+      <w:pPr>
+        <w:ind w:firstLine="360"/>
+        <w:rPr>
+          <w:lang w:val="en-US"/>
+        </w:rPr>
+      </w:pPr>
+      <w:r>
+        <w:rPr>
+          <w:lang w:val="en-US"/>
+        </w:rPr>
+        <w:tab/>
+      </w:r>
+      <w:r>
+        <w:rPr>
+          <w:lang w:val="en-US"/>
+        </w:rPr>
+        <w:tab/>
+      </w:r>
+      <w:proofErr w:type="spellStart"/>
+      <w:r>
+        <w:rPr>
+          <w:lang w:val="en-US"/>
+        </w:rPr>
+        <w:t>printLine</w:t>
+      </w:r>
+      <w:proofErr w:type="spellEnd"/>
+      <w:r>
+        <w:rPr>
+          <w:lang w:val="en-US"/>
+        </w:rPr>
+        <w:t>(x),</w:t>
+      </w:r>
+    </w:p>
+    <w:p>
+      <w:pPr>
+        <w:ind w:firstLine="360"/>
+        <w:rPr>
+          <w:lang w:val="en-US"/>
+        </w:rPr>
+      </w:pPr>
+      <w:r>
+        <w:rPr>
+          <w:lang w:val="en-US"/>
+        </w:rPr>
+        <w:tab/>
+      </w:r>
+      <w:r>
+        <w:rPr>
+          <w:lang w:val="en-US"/>
+        </w:rPr>
+        <w:tab/>
+      </w:r>
+      <w:proofErr w:type="spellStart"/>
+      <w:r>
+        <w:rPr>
+          <w:lang w:val="en-US"/>
+        </w:rPr>
+        <w:t>printSpaces</w:t>
+      </w:r>
+      <w:proofErr w:type="spellEnd"/>
+      <w:r>
+        <w:rPr>
+          <w:lang w:val="en-US"/>
+        </w:rPr>
+        <w:t>(H),</w:t>
+      </w:r>
+    </w:p>
+    <w:p>
+      <w:pPr>
+        <w:ind w:firstLine="360"/>
+        <w:rPr>
+          <w:lang w:val="en-US"/>
+        </w:rPr>
+      </w:pPr>
+      <w:r>
+        <w:rPr>
+          <w:lang w:val="en-US"/>
+        </w:rPr>
+        <w:tab/>
+      </w:r>
+      <w:r>
+        <w:rPr>
+          <w:lang w:val="en-US"/>
+        </w:rPr>
+        <w:tab/>
+      </w:r>
+      <w:proofErr w:type="spellStart"/>
+      <w:r>
+        <w:rPr>
+          <w:lang w:val="en-US"/>
+        </w:rPr>
+        <w:t>printBoard</w:t>
+      </w:r>
+      <w:proofErr w:type="spellEnd"/>
+      <w:r>
+        <w:rPr>
+          <w:lang w:val="en-US"/>
+        </w:rPr>
+        <w:t>(T).</w:t>
+      </w:r>
+    </w:p>
+    <w:p>
+      <w:pPr>
+        <w:ind w:firstLine="360"/>
+        <w:rPr>
+          <w:lang w:val="en-US"/>
+        </w:rPr>
+      </w:pPr>
+    </w:p>
+    <w:p>
+      <w:pPr>
+        <w:pStyle w:val="PargrafodaLista"/>
+        <w:numPr>
+          <w:ilvl w:val="0"/>
+          <w:numId w:val="2"/>
+        </w:numPr>
+        <w:rPr>
+          <w:lang w:val="en-US"/>
+        </w:rPr>
+      </w:pPr>
+      <w:proofErr w:type="spellStart"/>
+      <w:r>
+        <w:rPr>
+          <w:lang w:val="en-US"/>
+        </w:rPr>
+        <w:t>printLine</w:t>
+      </w:r>
+      <w:proofErr w:type="spellEnd"/>
+      <w:r>
+        <w:rPr>
+          <w:lang w:val="en-US"/>
+        </w:rPr>
+        <w:t>(X</w:t>
+      </w:r>
+      <w:proofErr w:type="gramStart"/>
+      <w:r>
+        <w:rPr>
+          <w:lang w:val="en-US"/>
+        </w:rPr>
+        <w:t>):-</w:t>
+      </w:r>
+      <w:proofErr w:type="gramEnd"/>
+    </w:p>
+    <w:p>
+      <w:pPr>
+        <w:ind w:firstLine="360"/>
+        <w:rPr>
+          <w:lang w:val="en-US"/>
+        </w:rPr>
+      </w:pPr>
+      <w:r>
+        <w:rPr>
+          <w:lang w:val="en-US"/>
+        </w:rPr>
+        <w:tab/>
+      </w:r>
+      <w:r>
+        <w:rPr>
+          <w:lang w:val="en-US"/>
+        </w:rPr>
+        <w:tab/>
+      </w:r>
+      <w:proofErr w:type="gramStart"/>
+      <w:r>
+        <w:rPr>
+          <w:lang w:val="en-US"/>
+        </w:rPr>
+        <w:t>write(</w:t>
+      </w:r>
+      <w:proofErr w:type="gramEnd"/>
+      <w:r>
+        <w:rPr>
+          <w:lang w:val="en-US"/>
+        </w:rPr>
+        <w:t>' -----------------------------------------------'),</w:t>
+      </w:r>
+    </w:p>
+    <w:p>
+      <w:pPr>
+        <w:ind w:firstLine="360"/>
+        <w:rPr>
+          <w:lang w:val="en-US"/>
+        </w:rPr>
+      </w:pPr>
+      <w:r>
+        <w:rPr>
+          <w:lang w:val="en-US"/>
+        </w:rPr>
+        <w:tab/>
+      </w:r>
+      <w:r>
+        <w:rPr>
+          <w:lang w:val="en-US"/>
+        </w:rPr>
+        <w:tab/>
+      </w:r>
+      <w:proofErr w:type="spellStart"/>
+      <w:r>
+        <w:rPr>
+          <w:lang w:val="en-US"/>
+        </w:rPr>
+        <w:t>nl</w:t>
+      </w:r>
+      <w:proofErr w:type="spellEnd"/>
+      <w:r>
+        <w:rPr>
+          <w:lang w:val="en-US"/>
+        </w:rPr>
+        <w:t>.</w:t>
+      </w:r>
+    </w:p>
+    <w:p>
+      <w:pPr>
+        <w:ind w:firstLine="360"/>
+        <w:rPr>
+          <w:lang w:val="en-US"/>
+        </w:rPr>
+      </w:pPr>
+    </w:p>
+    <w:p>
+      <w:pPr>
+        <w:pStyle w:val="PargrafodaLista"/>
+        <w:numPr>
+          <w:ilvl w:val="0"/>
+          <w:numId w:val="2"/>
+        </w:numPr>
+        <w:rPr>
+          <w:lang w:val="en-US"/>
+        </w:rPr>
+      </w:pPr>
+      <w:proofErr w:type="spellStart"/>
+      <w:proofErr w:type="gramStart"/>
+      <w:r>
+        <w:rPr>
+          <w:lang w:val="en-US"/>
+        </w:rPr>
+        <w:t>printSpaces</w:t>
+      </w:r>
+      <w:proofErr w:type="spellEnd"/>
+      <w:r>
+        <w:rPr>
+          <w:lang w:val="en-US"/>
+        </w:rPr>
+        <w:t>(</w:t>
+      </w:r>
+      <w:proofErr w:type="gramEnd"/>
+      <w:r>
+        <w:rPr>
+          <w:lang w:val="en-US"/>
+        </w:rPr>
+        <w:t>[]):-</w:t>
+      </w:r>
+    </w:p>
+    <w:p>
+      <w:pPr>
+        <w:ind w:firstLine="360"/>
+        <w:rPr>
+          <w:lang w:val="en-US"/>
+        </w:rPr>
+      </w:pPr>
+      <w:r>
+        <w:rPr>
+          <w:lang w:val="en-US"/>
+        </w:rPr>
+        <w:tab/>
+      </w:r>
+      <w:r>
+        <w:rPr>
+          <w:lang w:val="en-US"/>
+        </w:rPr>
+        <w:tab/>
+      </w:r>
+      <w:proofErr w:type="gramStart"/>
+      <w:r>
+        <w:rPr>
+          <w:lang w:val="en-US"/>
+        </w:rPr>
+        <w:t>write(</w:t>
+      </w:r>
+      <w:proofErr w:type="gramEnd"/>
+      <w:r>
+        <w:rPr>
+          <w:lang w:val="en-US"/>
+        </w:rPr>
+        <w:t>'|'),</w:t>
+      </w:r>
+    </w:p>
+    <w:p>
+      <w:pPr>
+        <w:ind w:firstLine="360"/>
+      </w:pPr>
+      <w:r>
+        <w:rPr>
+          <w:lang w:val="en-US"/>
+        </w:rPr>
+        <w:tab/>
+      </w:r>
+      <w:r>
+        <w:rPr>
+          <w:lang w:val="en-US"/>
+        </w:rPr>
+        <w:tab/>
+      </w:r>
+      <w:proofErr w:type="spellStart"/>
+      <w:r>
+        <w:t>nl</w:t>
+      </w:r>
+      <w:proofErr w:type="spellEnd"/>
+      <w:r>
+        <w:t>.</w:t>
+      </w:r>
+    </w:p>
+    <w:p>
+      <w:pPr>
+        <w:pStyle w:val="PargrafodaLista"/>
+        <w:numPr>
+          <w:ilvl w:val="0"/>
+          <w:numId w:val="2"/>
+        </w:numPr>
+        <w:rPr>
+          <w:lang w:val="en-US"/>
+        </w:rPr>
+      </w:pPr>
+      <w:proofErr w:type="spellStart"/>
+      <w:r>
+        <w:rPr>
+          <w:lang w:val="en-US"/>
+        </w:rPr>
+        <w:lastRenderedPageBreak/>
+        <w:t>printSpaces</w:t>
+      </w:r>
+      <w:proofErr w:type="spellEnd"/>
+      <w:r>
+        <w:rPr>
+          <w:lang w:val="en-US"/>
+        </w:rPr>
+        <w:t>([H|T]</w:t>
+      </w:r>
+      <w:proofErr w:type="gramStart"/>
+      <w:r>
+        <w:rPr>
+          <w:lang w:val="en-US"/>
+        </w:rPr>
+        <w:t>):-</w:t>
+      </w:r>
+      <w:proofErr w:type="gramEnd"/>
+    </w:p>
+    <w:p>
+      <w:pPr>
+        <w:ind w:firstLine="360"/>
+        <w:rPr>
+          <w:lang w:val="en-US"/>
+        </w:rPr>
+      </w:pPr>
+      <w:r>
+        <w:rPr>
+          <w:lang w:val="en-US"/>
+        </w:rPr>
+        <w:tab/>
+      </w:r>
+      <w:r>
+        <w:rPr>
+          <w:lang w:val="en-US"/>
+        </w:rPr>
+        <w:tab/>
+      </w:r>
+      <w:proofErr w:type="gramStart"/>
+      <w:r>
+        <w:rPr>
+          <w:lang w:val="en-US"/>
+        </w:rPr>
+        <w:t>write(</w:t>
+      </w:r>
+      <w:proofErr w:type="gramEnd"/>
+      <w:r>
+        <w:rPr>
+          <w:lang w:val="en-US"/>
+        </w:rPr>
+        <w:t>'|'),</w:t>
+      </w:r>
+    </w:p>
+    <w:p>
+      <w:pPr>
+        <w:ind w:firstLine="360"/>
+        <w:rPr>
+          <w:lang w:val="en-US"/>
+        </w:rPr>
+      </w:pPr>
+      <w:r>
+        <w:rPr>
+          <w:lang w:val="en-US"/>
+        </w:rPr>
+        <w:tab/>
+      </w:r>
+      <w:r>
+        <w:rPr>
+          <w:lang w:val="en-US"/>
+        </w:rPr>
+        <w:tab/>
+      </w:r>
+      <w:proofErr w:type="spellStart"/>
+      <w:r>
+        <w:rPr>
+          <w:lang w:val="en-US"/>
+        </w:rPr>
+        <w:t>translatePrint</w:t>
+      </w:r>
+      <w:proofErr w:type="spellEnd"/>
+      <w:r>
+        <w:rPr>
+          <w:lang w:val="en-US"/>
+        </w:rPr>
+        <w:t>(H),</w:t>
+      </w:r>
+    </w:p>
+    <w:p>
+      <w:pPr>
+        <w:ind w:firstLine="360"/>
+        <w:rPr>
+          <w:lang w:val="en-US"/>
+        </w:rPr>
+      </w:pPr>
+      <w:r>
+        <w:rPr>
+          <w:lang w:val="en-US"/>
+        </w:rPr>
+        <w:tab/>
+      </w:r>
+      <w:r>
+        <w:rPr>
+          <w:lang w:val="en-US"/>
+        </w:rPr>
+        <w:tab/>
+      </w:r>
+      <w:proofErr w:type="spellStart"/>
+      <w:r>
+        <w:rPr>
+          <w:lang w:val="en-US"/>
+        </w:rPr>
+        <w:t>printSpaces</w:t>
+      </w:r>
+      <w:proofErr w:type="spellEnd"/>
+      <w:r>
+        <w:rPr>
+          <w:lang w:val="en-US"/>
+        </w:rPr>
+        <w:t>(T).</w:t>
+      </w:r>
+    </w:p>
+    <w:p>
+      <w:pPr>
+        <w:ind w:firstLine="360"/>
+        <w:rPr>
+          <w:lang w:val="en-US"/>
+        </w:rPr>
+      </w:pPr>
+    </w:p>
+    <w:p>
+      <w:pPr>
+        <w:pStyle w:val="PargrafodaLista"/>
+        <w:numPr>
+          <w:ilvl w:val="0"/>
+          <w:numId w:val="2"/>
+        </w:numPr>
+        <w:rPr>
+          <w:lang w:val="en-US"/>
+        </w:rPr>
+      </w:pPr>
+      <w:proofErr w:type="spellStart"/>
+      <w:proofErr w:type="gramStart"/>
+      <w:r>
+        <w:rPr>
+          <w:lang w:val="en-US"/>
+        </w:rPr>
+        <w:t>translatePrint</w:t>
+      </w:r>
+      <w:proofErr w:type="spellEnd"/>
+      <w:r>
+        <w:rPr>
+          <w:lang w:val="en-US"/>
+        </w:rPr>
+        <w:t>(</w:t>
+      </w:r>
+      <w:proofErr w:type="gramEnd"/>
+      <w:r>
+        <w:rPr>
+          <w:lang w:val="en-US"/>
+        </w:rPr>
+        <w:t>0):-</w:t>
+      </w:r>
+    </w:p>
+    <w:p>
+      <w:pPr>
+        <w:ind w:firstLine="360"/>
+        <w:rPr>
+          <w:lang w:val="en-US"/>
+        </w:rPr>
+      </w:pPr>
+      <w:r>
+        <w:rPr>
+          <w:lang w:val="en-US"/>
+        </w:rPr>
+        <w:tab/>
+      </w:r>
+      <w:r>
+        <w:rPr>
+          <w:lang w:val="en-US"/>
+        </w:rPr>
+        <w:tab/>
+      </w:r>
+      <w:proofErr w:type="gramStart"/>
+      <w:r>
+        <w:rPr>
+          <w:lang w:val="en-US"/>
+        </w:rPr>
+        <w:t>write(</w:t>
+      </w:r>
+      <w:proofErr w:type="gramEnd"/>
+      <w:r>
+        <w:rPr>
+          <w:lang w:val="en-US"/>
+        </w:rPr>
+        <w:t>'   ').</w:t>
+      </w:r>
+    </w:p>
+    <w:p>
+      <w:pPr>
+        <w:pStyle w:val="PargrafodaLista"/>
+        <w:numPr>
+          <w:ilvl w:val="0"/>
+          <w:numId w:val="2"/>
+        </w:numPr>
+        <w:rPr>
+          <w:lang w:val="en-US"/>
+        </w:rPr>
+      </w:pPr>
+      <w:proofErr w:type="spellStart"/>
+      <w:r>
+        <w:rPr>
+          <w:lang w:val="en-US"/>
+        </w:rPr>
+        <w:t>translatePrint</w:t>
+      </w:r>
+      <w:proofErr w:type="spellEnd"/>
+      <w:r>
+        <w:rPr>
+          <w:lang w:val="en-US"/>
+        </w:rPr>
+        <w:t>(</w:t>
+      </w:r>
+      <w:proofErr w:type="spellStart"/>
+      <w:r>
+        <w:rPr>
+          <w:lang w:val="en-US"/>
+        </w:rPr>
+        <w:t>Colour</w:t>
+      </w:r>
+      <w:proofErr w:type="spellEnd"/>
+      <w:r>
+        <w:rPr>
+          <w:lang w:val="en-US"/>
+        </w:rPr>
+        <w:t>-Char</w:t>
+      </w:r>
+      <w:proofErr w:type="gramStart"/>
+      <w:r>
+        <w:rPr>
+          <w:lang w:val="en-US"/>
+        </w:rPr>
+        <w:t>):-</w:t>
+      </w:r>
+      <w:proofErr w:type="gramEnd"/>
+    </w:p>
+    <w:p>
+      <w:pPr>
+        <w:ind w:firstLine="360"/>
+        <w:rPr>
+          <w:lang w:val="en-US"/>
+        </w:rPr>
+      </w:pPr>
+      <w:r>
+        <w:rPr>
+          <w:lang w:val="en-US"/>
+        </w:rPr>
+        <w:tab/>
+      </w:r>
+      <w:r>
+        <w:rPr>
+          <w:lang w:val="en-US"/>
+        </w:rPr>
+        <w:tab/>
+      </w:r>
+      <w:r>
+        <w:rPr>
+          <w:lang w:val="en-US"/>
+        </w:rPr>
+        <w:t>Char &lt; 10,</w:t>
+      </w:r>
+    </w:p>
+    <w:p>
+      <w:pPr>
+        <w:ind w:firstLine="360"/>
+        <w:rPr>
+          <w:lang w:val="en-US"/>
+        </w:rPr>
+      </w:pPr>
+      <w:r>
+        <w:rPr>
+          <w:lang w:val="en-US"/>
+        </w:rPr>
+        <w:tab/>
+      </w:r>
+      <w:r>
+        <w:rPr>
+          <w:lang w:val="en-US"/>
+        </w:rPr>
+        <w:tab/>
+      </w:r>
+      <w:proofErr w:type="gramStart"/>
+      <w:r>
+        <w:rPr>
+          <w:lang w:val="en-US"/>
+        </w:rPr>
+        <w:t>write(</w:t>
+      </w:r>
+      <w:proofErr w:type="gramEnd"/>
+      <w:r>
+        <w:rPr>
+          <w:lang w:val="en-US"/>
+        </w:rPr>
+        <w:t>'  '),</w:t>
+      </w:r>
+    </w:p>
+    <w:p>
+      <w:pPr>
+        <w:ind w:firstLine="360"/>
+        <w:rPr>
+          <w:lang w:val="en-US"/>
+        </w:rPr>
+      </w:pPr>
+      <w:r>
+        <w:rPr>
+          <w:lang w:val="en-US"/>
+        </w:rPr>
+        <w:tab/>
+      </w:r>
+      <w:r>
+        <w:rPr>
+          <w:lang w:val="en-US"/>
+        </w:rPr>
+        <w:tab/>
+      </w:r>
+      <w:r>
+        <w:rPr>
+          <w:lang w:val="en-US"/>
+        </w:rPr>
+        <w:t>write(Char).</w:t>
+      </w:r>
+    </w:p>
+    <w:p>
+      <w:pPr>
+        <w:pStyle w:val="PargrafodaLista"/>
+        <w:numPr>
+          <w:ilvl w:val="0"/>
+          <w:numId w:val="2"/>
+        </w:numPr>
+        <w:rPr>
+          <w:lang w:val="en-US"/>
+        </w:rPr>
+      </w:pPr>
+      <w:proofErr w:type="spellStart"/>
+      <w:r>
+        <w:rPr>
+          <w:lang w:val="en-US"/>
+        </w:rPr>
+        <w:t>translatePrint</w:t>
+      </w:r>
+      <w:proofErr w:type="spellEnd"/>
+      <w:r>
+        <w:rPr>
+          <w:lang w:val="en-US"/>
+        </w:rPr>
+        <w:t>(</w:t>
+      </w:r>
+      <w:proofErr w:type="spellStart"/>
+      <w:r>
+        <w:rPr>
+          <w:lang w:val="en-US"/>
+        </w:rPr>
+        <w:t>Colour</w:t>
+      </w:r>
+      <w:proofErr w:type="spellEnd"/>
+      <w:r>
+        <w:rPr>
+          <w:lang w:val="en-US"/>
+        </w:rPr>
+        <w:t>-Char</w:t>
+      </w:r>
+      <w:proofErr w:type="gramStart"/>
+      <w:r>
+        <w:rPr>
+          <w:lang w:val="en-US"/>
+        </w:rPr>
+        <w:t>):-</w:t>
+      </w:r>
+      <w:proofErr w:type="gramEnd"/>
+    </w:p>
+    <w:p>
+      <w:pPr>
+        <w:ind w:firstLine="360"/>
+        <w:rPr>
+          <w:lang w:val="en-US"/>
+        </w:rPr>
+      </w:pPr>
+      <w:r>
+        <w:rPr>
+          <w:lang w:val="en-US"/>
+        </w:rPr>
+        <w:tab/>
+      </w:r>
+      <w:r>
+        <w:rPr>
+          <w:lang w:val="en-US"/>
+        </w:rPr>
+        <w:tab/>
+        <w:t>Char &gt;= 10,</w:t>
+      </w:r>
+    </w:p>
+    <w:p>
+      <w:pPr>
+        <w:ind w:firstLine="360"/>
+        <w:rPr>
+          <w:lang w:val="en-US"/>
+        </w:rPr>
+      </w:pPr>
+      <w:r>
+        <w:rPr>
+          <w:lang w:val="en-US"/>
+        </w:rPr>
+        <w:tab/>
+      </w:r>
+      <w:r>
+        <w:rPr>
+          <w:lang w:val="en-US"/>
+        </w:rPr>
+        <w:tab/>
+        <w:t>write(</w:t>
+      </w:r>
+      <w:proofErr w:type="spellStart"/>
+      <w:r>
+        <w:rPr>
+          <w:lang w:val="en-US"/>
+        </w:rPr>
+        <w:t>Colour</w:t>
+      </w:r>
+      <w:proofErr w:type="spellEnd"/>
+      <w:r>
+        <w:rPr>
+          <w:lang w:val="en-US"/>
+        </w:rPr>
+        <w:t>),</w:t>
+      </w:r>
+    </w:p>
+    <w:p>
+      <w:pPr>
+        <w:ind w:firstLine="360"/>
+      </w:pPr>
+      <w:r>
+        <w:rPr>
+          <w:lang w:val="en-US"/>
+        </w:rPr>
+        <w:tab/>
+      </w:r>
+      <w:r>
+        <w:rPr>
+          <w:lang w:val="en-US"/>
+        </w:rPr>
+        <w:tab/>
+      </w:r>
+      <w:proofErr w:type="spellStart"/>
+      <w:r>
+        <w:t>write</w:t>
+      </w:r>
+      <w:proofErr w:type="spellEnd"/>
+      <w:r>
+        <w:t>(</w:t>
+      </w:r>
+      <w:proofErr w:type="spellStart"/>
+      <w:r>
+        <w:t>Char</w:t>
+      </w:r>
+      <w:proofErr w:type="spellEnd"/>
+      <w:r>
+        <w:t>).</w:t>
       </w:r>
     </w:p>
     <w:p>
@@ -1870,29 +2715,233 @@
     </w:p>
     <w:p>
       <w:pPr>
-        <w:rPr>
-          <w:rFonts w:cs="Times New Roman"/>
-        </w:rPr>
-      </w:pPr>
-    </w:p>
-    <w:p>
-      <w:pPr>
-        <w:rPr>
-          <w:rFonts w:cs="Times New Roman"/>
-        </w:rPr>
-      </w:pPr>
-    </w:p>
-    <w:p>
-      <w:pPr>
-        <w:rPr>
-          <w:rFonts w:cs="Times New Roman"/>
-        </w:rPr>
-      </w:pPr>
-    </w:p>
-    <w:p>
-      <w:pPr>
-        <w:rPr>
-          <w:rFonts w:cs="Times New Roman"/>
+        <w:ind w:left="360" w:firstLine="348"/>
+        <w:rPr>
+          <w:rFonts w:cs="Times New Roman"/>
+        </w:rPr>
+      </w:pPr>
+      <w:r>
+        <w:rPr>
+          <w:rFonts w:cs="Times New Roman"/>
+        </w:rPr>
+        <w:t>Principais predicados para movimentar as peças:</w:t>
+      </w:r>
+    </w:p>
+    <w:p>
+      <w:pPr>
+        <w:rPr>
+          <w:rFonts w:cs="Times New Roman"/>
+        </w:rPr>
+      </w:pPr>
+    </w:p>
+    <w:p>
+      <w:pPr>
+        <w:pStyle w:val="PargrafodaLista"/>
+        <w:numPr>
+          <w:ilvl w:val="0"/>
+          <w:numId w:val="2"/>
+        </w:numPr>
+        <w:rPr>
+          <w:rFonts w:cs="Times New Roman"/>
+          <w:lang w:val="en-US"/>
+        </w:rPr>
+      </w:pPr>
+      <w:proofErr w:type="spellStart"/>
+      <w:proofErr w:type="gramStart"/>
+      <w:r>
+        <w:rPr>
+          <w:rFonts w:cs="Times New Roman"/>
+          <w:lang w:val="en-US"/>
+        </w:rPr>
+        <w:t>tryToMovePiece</w:t>
+      </w:r>
+      <w:proofErr w:type="spellEnd"/>
+      <w:r>
+        <w:rPr>
+          <w:rFonts w:cs="Times New Roman"/>
+          <w:lang w:val="en-US"/>
+        </w:rPr>
+        <w:t>(</w:t>
+      </w:r>
+      <w:proofErr w:type="spellStart"/>
+      <w:proofErr w:type="gramEnd"/>
+      <w:r>
+        <w:rPr>
+          <w:rFonts w:cs="Times New Roman"/>
+          <w:lang w:val="en-US"/>
+        </w:rPr>
+        <w:t>Bo</w:t>
+      </w:r>
+      <w:r>
+        <w:rPr>
+          <w:rFonts w:cs="Times New Roman"/>
+          <w:lang w:val="en-US"/>
+        </w:rPr>
+        <w:t>ardState</w:t>
+      </w:r>
+      <w:proofErr w:type="spellEnd"/>
+      <w:r>
+        <w:rPr>
+          <w:rFonts w:cs="Times New Roman"/>
+          <w:lang w:val="en-US"/>
+        </w:rPr>
+        <w:t>, FX-FY, TX-TY, Board).</w:t>
+      </w:r>
+    </w:p>
+    <w:p>
+      <w:pPr>
+        <w:pStyle w:val="PargrafodaLista"/>
+        <w:numPr>
+          <w:ilvl w:val="0"/>
+          <w:numId w:val="2"/>
+        </w:numPr>
+        <w:rPr>
+          <w:rFonts w:cs="Times New Roman"/>
+          <w:lang w:val="en-US"/>
+        </w:rPr>
+      </w:pPr>
+      <w:proofErr w:type="spellStart"/>
+      <w:proofErr w:type="gramStart"/>
+      <w:r>
+        <w:rPr>
+          <w:rFonts w:cs="Times New Roman"/>
+          <w:lang w:val="en-US"/>
+        </w:rPr>
+        <w:t>validateFromPosition</w:t>
+      </w:r>
+      <w:proofErr w:type="spellEnd"/>
+      <w:r>
+        <w:rPr>
+          <w:rFonts w:cs="Times New Roman"/>
+          <w:lang w:val="en-US"/>
+        </w:rPr>
+        <w:t>(</w:t>
+      </w:r>
+      <w:proofErr w:type="spellStart"/>
+      <w:proofErr w:type="gramEnd"/>
+      <w:r>
+        <w:rPr>
+          <w:rFonts w:cs="Times New Roman"/>
+          <w:lang w:val="en-US"/>
+        </w:rPr>
+        <w:t>BoardState</w:t>
+      </w:r>
+      <w:proofErr w:type="spellEnd"/>
+      <w:r>
+        <w:rPr>
+          <w:rFonts w:cs="Times New Roman"/>
+          <w:lang w:val="en-US"/>
+        </w:rPr>
+        <w:t>, FX-FY).</w:t>
+      </w:r>
+    </w:p>
+    <w:p>
+      <w:pPr>
+        <w:pStyle w:val="PargrafodaLista"/>
+        <w:numPr>
+          <w:ilvl w:val="0"/>
+          <w:numId w:val="2"/>
+        </w:numPr>
+        <w:rPr>
+          <w:rFonts w:cs="Times New Roman"/>
+          <w:lang w:val="en-US"/>
+        </w:rPr>
+      </w:pPr>
+      <w:proofErr w:type="spellStart"/>
+      <w:proofErr w:type="gramStart"/>
+      <w:r>
+        <w:rPr>
+          <w:rFonts w:cs="Times New Roman"/>
+          <w:lang w:val="en-US"/>
+        </w:rPr>
+        <w:t>validateToPosition</w:t>
+      </w:r>
+      <w:proofErr w:type="spellEnd"/>
+      <w:r>
+        <w:rPr>
+          <w:rFonts w:cs="Times New Roman"/>
+          <w:lang w:val="en-US"/>
+        </w:rPr>
+        <w:t>(</w:t>
+      </w:r>
+      <w:proofErr w:type="spellStart"/>
+      <w:proofErr w:type="gramEnd"/>
+      <w:r>
+        <w:rPr>
+          <w:rFonts w:cs="Times New Roman"/>
+          <w:lang w:val="en-US"/>
+        </w:rPr>
+        <w:t>BoardState</w:t>
+      </w:r>
+      <w:proofErr w:type="spellEnd"/>
+      <w:r>
+        <w:rPr>
+          <w:rFonts w:cs="Times New Roman"/>
+          <w:lang w:val="en-US"/>
+        </w:rPr>
+        <w:t>, TX-TY).</w:t>
+      </w:r>
+    </w:p>
+    <w:p>
+      <w:pPr>
+        <w:pStyle w:val="PargrafodaLista"/>
+        <w:numPr>
+          <w:ilvl w:val="0"/>
+          <w:numId w:val="2"/>
+        </w:numPr>
+        <w:rPr>
+          <w:rFonts w:cs="Times New Roman"/>
+          <w:lang w:val="en-US"/>
+        </w:rPr>
+      </w:pPr>
+      <w:bookmarkStart w:id="0" w:name="_GoBack"/>
+      <w:bookmarkEnd w:id="0"/>
+      <w:proofErr w:type="spellStart"/>
+      <w:r>
+        <w:rPr>
+          <w:rFonts w:cs="Times New Roman"/>
+          <w:lang w:val="en-US"/>
+        </w:rPr>
+        <w:t>validateMovePiece</w:t>
+      </w:r>
+      <w:proofErr w:type="spellEnd"/>
+      <w:r>
+        <w:rPr>
+          <w:rFonts w:cs="Times New Roman"/>
+          <w:lang w:val="en-US"/>
+        </w:rPr>
+        <w:t>(</w:t>
+      </w:r>
+      <w:proofErr w:type="spellStart"/>
+      <w:r>
+        <w:rPr>
+          <w:rFonts w:cs="Times New Roman"/>
+          <w:lang w:val="en-US"/>
+        </w:rPr>
+        <w:t>BoardState</w:t>
+      </w:r>
+      <w:proofErr w:type="spellEnd"/>
+      <w:r>
+        <w:rPr>
+          <w:rFonts w:cs="Times New Roman"/>
+          <w:lang w:val="en-US"/>
+        </w:rPr>
+        <w:t>, FX-FY, TX-TY, Board).</w:t>
+      </w:r>
+    </w:p>
+    <w:p>
+      <w:pPr>
+        <w:rPr>
+          <w:rFonts w:cs="Times New Roman"/>
+          <w:lang w:val="en-US"/>
+        </w:rPr>
+      </w:pPr>
+    </w:p>
+    <w:p>
+      <w:pPr>
+        <w:rPr>
+          <w:rFonts w:cs="Times New Roman"/>
+          <w:lang w:val="en-US"/>
         </w:rPr>
       </w:pPr>
     </w:p>
@@ -1909,7 +2958,7 @@
 </file>
 
 <file path=word/endnotes.xml><?xml version="1.0" encoding="utf-8"?>
-<w:endnotes xmlns:wpc="http://schemas.microsoft.com/office/word/2010/wordprocessingCanvas" xmlns:cx="http://schemas.microsoft.com/office/drawing/2014/chartex" xmlns:cx1="http://schemas.microsoft.com/office/drawing/2015/9/8/chartex" xmlns:cx2="http://schemas.microsoft.com/office/drawing/2015/10/21/chartex" xmlns:mc="http://schemas.openxmlformats.org/markup-compatibility/2006" xmlns:o="urn:schemas-microsoft-com:office:office" xmlns:r="http://schemas.openxmlformats.org/officeDocument/2006/relationships" xmlns:m="http://schemas.openxmlformats.org/officeDocument/2006/math" xmlns:v="urn:schemas-microsoft-com:vml" xmlns:wp14="http://schemas.microsoft.com/office/word/2010/wordprocessingDrawing" xmlns:wp="http://schemas.openxmlformats.org/drawingml/2006/wordprocessingDrawing" xmlns:w10="urn:schemas-microsoft-com:office:word" xmlns:w="http://schemas.openxmlformats.org/wordprocessingml/2006/main" xmlns:w14="http://schemas.microsoft.com/office/word/2010/wordml" xmlns:w15="http://schemas.microsoft.com/office/word/2012/wordml" xmlns:w16se="http://schemas.microsoft.com/office/word/2015/wordml/symex" xmlns:wpg="http://schemas.microsoft.com/office/word/2010/wordprocessingGroup" xmlns:wpi="http://schemas.microsoft.com/office/word/2010/wordprocessingInk" xmlns:wne="http://schemas.microsoft.com/office/word/2006/wordml" xmlns:wps="http://schemas.microsoft.com/office/word/2010/wordprocessingShape" mc:Ignorable="w14 w15 w16se wp14">
+<w:endnotes xmlns:wpc="http://schemas.microsoft.com/office/word/2010/wordprocessingCanvas" xmlns:cx="http://schemas.microsoft.com/office/drawing/2014/chartex" xmlns:cx1="http://schemas.microsoft.com/office/drawing/2015/9/8/chartex" xmlns:cx2="http://schemas.microsoft.com/office/drawing/2015/10/21/chartex" xmlns:cx3="http://schemas.microsoft.com/office/drawing/2016/5/9/chartex" xmlns:cx4="http://schemas.microsoft.com/office/drawing/2016/5/10/chartex" xmlns:cx5="http://schemas.microsoft.com/office/drawing/2016/5/11/chartex" xmlns:mc="http://schemas.openxmlformats.org/markup-compatibility/2006" xmlns:o="urn:schemas-microsoft-com:office:office" xmlns:r="http://schemas.openxmlformats.org/officeDocument/2006/relationships" xmlns:m="http://schemas.openxmlformats.org/officeDocument/2006/math" xmlns:v="urn:schemas-microsoft-com:vml" xmlns:wp14="http://schemas.microsoft.com/office/word/2010/wordprocessingDrawing" xmlns:wp="http://schemas.openxmlformats.org/drawingml/2006/wordprocessingDrawing" xmlns:w10="urn:schemas-microsoft-com:office:word" xmlns:w="http://schemas.openxmlformats.org/wordprocessingml/2006/main" xmlns:w14="http://schemas.microsoft.com/office/word/2010/wordml" xmlns:w15="http://schemas.microsoft.com/office/word/2012/wordml" xmlns:w16se="http://schemas.microsoft.com/office/word/2015/wordml/symex" xmlns:wpg="http://schemas.microsoft.com/office/word/2010/wordprocessingGroup" xmlns:wpi="http://schemas.microsoft.com/office/word/2010/wordprocessingInk" xmlns:wne="http://schemas.microsoft.com/office/word/2006/wordml" xmlns:wps="http://schemas.microsoft.com/office/word/2010/wordprocessingShape" mc:Ignorable="w14 w15 w16se wp14">
   <w:endnote w:type="separator" w:id="-1">
     <w:p>
       <w:pPr>
@@ -1934,7 +2983,7 @@
 </file>
 
 <file path=word/footer1.xml><?xml version="1.0" encoding="utf-8"?>
-<w:ftr xmlns:wpc="http://schemas.microsoft.com/office/word/2010/wordprocessingCanvas" xmlns:cx="http://schemas.microsoft.com/office/drawing/2014/chartex" xmlns:cx1="http://schemas.microsoft.com/office/drawing/2015/9/8/chartex" xmlns:cx2="http://schemas.microsoft.com/office/drawing/2015/10/21/chartex" xmlns:mc="http://schemas.openxmlformats.org/markup-compatibility/2006" xmlns:o="urn:schemas-microsoft-com:office:office" xmlns:r="http://schemas.openxmlformats.org/officeDocument/2006/relationships" xmlns:m="http://schemas.openxmlformats.org/officeDocument/2006/math" xmlns:v="urn:schemas-microsoft-com:vml" xmlns:wp14="http://schemas.microsoft.com/office/word/2010/wordprocessingDrawing" xmlns:wp="http://schemas.openxmlformats.org/drawingml/2006/wordprocessingDrawing" xmlns:w10="urn:schemas-microsoft-com:office:word" xmlns:w="http://schemas.openxmlformats.org/wordprocessingml/2006/main" xmlns:w14="http://schemas.microsoft.com/office/word/2010/wordml" xmlns:w15="http://schemas.microsoft.com/office/word/2012/wordml" xmlns:w16se="http://schemas.microsoft.com/office/word/2015/wordml/symex" xmlns:wpg="http://schemas.microsoft.com/office/word/2010/wordprocessingGroup" xmlns:wpi="http://schemas.microsoft.com/office/word/2010/wordprocessingInk" xmlns:wne="http://schemas.microsoft.com/office/word/2006/wordml" xmlns:wps="http://schemas.microsoft.com/office/word/2010/wordprocessingShape" mc:Ignorable="w14 w15 w16se wp14">
+<w:ftr xmlns:wpc="http://schemas.microsoft.com/office/word/2010/wordprocessingCanvas" xmlns:cx="http://schemas.microsoft.com/office/drawing/2014/chartex" xmlns:cx1="http://schemas.microsoft.com/office/drawing/2015/9/8/chartex" xmlns:cx2="http://schemas.microsoft.com/office/drawing/2015/10/21/chartex" xmlns:cx3="http://schemas.microsoft.com/office/drawing/2016/5/9/chartex" xmlns:cx4="http://schemas.microsoft.com/office/drawing/2016/5/10/chartex" xmlns:cx5="http://schemas.microsoft.com/office/drawing/2016/5/11/chartex" xmlns:mc="http://schemas.openxmlformats.org/markup-compatibility/2006" xmlns:o="urn:schemas-microsoft-com:office:office" xmlns:r="http://schemas.openxmlformats.org/officeDocument/2006/relationships" xmlns:m="http://schemas.openxmlformats.org/officeDocument/2006/math" xmlns:v="urn:schemas-microsoft-com:vml" xmlns:wp14="http://schemas.microsoft.com/office/word/2010/wordprocessingDrawing" xmlns:wp="http://schemas.openxmlformats.org/drawingml/2006/wordprocessingDrawing" xmlns:w10="urn:schemas-microsoft-com:office:word" xmlns:w="http://schemas.openxmlformats.org/wordprocessingml/2006/main" xmlns:w14="http://schemas.microsoft.com/office/word/2010/wordml" xmlns:w15="http://schemas.microsoft.com/office/word/2012/wordml" xmlns:w16se="http://schemas.microsoft.com/office/word/2015/wordml/symex" xmlns:wpg="http://schemas.microsoft.com/office/word/2010/wordprocessingGroup" xmlns:wpi="http://schemas.microsoft.com/office/word/2010/wordprocessingInk" xmlns:wne="http://schemas.microsoft.com/office/word/2006/wordml" xmlns:wps="http://schemas.microsoft.com/office/word/2010/wordprocessingShape" mc:Ignorable="w14 w15 w16se wp14">
   <w:sdt>
     <w:sdtPr>
       <w:id w:val="-1805227021"/>
@@ -1943,6 +2992,7 @@
         <w:docPartUnique/>
       </w:docPartObj>
     </w:sdtPr>
+    <w:sdtEndPr/>
     <w:sdtContent>
       <w:p>
         <w:pPr>
@@ -1962,7 +3012,7 @@
           <w:rPr>
             <w:noProof/>
           </w:rPr>
-          <w:t>3</w:t>
+          <w:t>4</w:t>
         </w:r>
         <w:r>
           <w:fldChar w:fldCharType="end"/>
@@ -1979,7 +3029,7 @@
 </file>
 
 <file path=word/footnotes.xml><?xml version="1.0" encoding="utf-8"?>
-<w:footnotes xmlns:wpc="http://schemas.microsoft.com/office/word/2010/wordprocessingCanvas" xmlns:cx="http://schemas.microsoft.com/office/drawing/2014/chartex" xmlns:cx1="http://schemas.microsoft.com/office/drawing/2015/9/8/chartex" xmlns:cx2="http://schemas.microsoft.com/office/drawing/2015/10/21/chartex" xmlns:mc="http://schemas.openxmlformats.org/markup-compatibility/2006" xmlns:o="urn:schemas-microsoft-com:office:office" xmlns:r="http://schemas.openxmlformats.org/officeDocument/2006/relationships" xmlns:m="http://schemas.openxmlformats.org/officeDocument/2006/math" xmlns:v="urn:schemas-microsoft-com:vml" xmlns:wp14="http://schemas.microsoft.com/office/word/2010/wordprocessingDrawing" xmlns:wp="http://schemas.openxmlformats.org/drawingml/2006/wordprocessingDrawing" xmlns:w10="urn:schemas-microsoft-com:office:word" xmlns:w="http://schemas.openxmlformats.org/wordprocessingml/2006/main" xmlns:w14="http://schemas.microsoft.com/office/word/2010/wordml" xmlns:w15="http://schemas.microsoft.com/office/word/2012/wordml" xmlns:w16se="http://schemas.microsoft.com/office/word/2015/wordml/symex" xmlns:wpg="http://schemas.microsoft.com/office/word/2010/wordprocessingGroup" xmlns:wpi="http://schemas.microsoft.com/office/word/2010/wordprocessingInk" xmlns:wne="http://schemas.microsoft.com/office/word/2006/wordml" xmlns:wps="http://schemas.microsoft.com/office/word/2010/wordprocessingShape" mc:Ignorable="w14 w15 w16se wp14">
+<w:footnotes xmlns:wpc="http://schemas.microsoft.com/office/word/2010/wordprocessingCanvas" xmlns:cx="http://schemas.microsoft.com/office/drawing/2014/chartex" xmlns:cx1="http://schemas.microsoft.com/office/drawing/2015/9/8/chartex" xmlns:cx2="http://schemas.microsoft.com/office/drawing/2015/10/21/chartex" xmlns:cx3="http://schemas.microsoft.com/office/drawing/2016/5/9/chartex" xmlns:cx4="http://schemas.microsoft.com/office/drawing/2016/5/10/chartex" xmlns:cx5="http://schemas.microsoft.com/office/drawing/2016/5/11/chartex" xmlns:mc="http://schemas.openxmlformats.org/markup-compatibility/2006" xmlns:o="urn:schemas-microsoft-com:office:office" xmlns:r="http://schemas.openxmlformats.org/officeDocument/2006/relationships" xmlns:m="http://schemas.openxmlformats.org/officeDocument/2006/math" xmlns:v="urn:schemas-microsoft-com:vml" xmlns:wp14="http://schemas.microsoft.com/office/word/2010/wordprocessingDrawing" xmlns:wp="http://schemas.openxmlformats.org/drawingml/2006/wordprocessingDrawing" xmlns:w10="urn:schemas-microsoft-com:office:word" xmlns:w="http://schemas.openxmlformats.org/wordprocessingml/2006/main" xmlns:w14="http://schemas.microsoft.com/office/word/2010/wordml" xmlns:w15="http://schemas.microsoft.com/office/word/2012/wordml" xmlns:w16se="http://schemas.microsoft.com/office/word/2015/wordml/symex" xmlns:wpg="http://schemas.microsoft.com/office/word/2010/wordprocessingGroup" xmlns:wpi="http://schemas.microsoft.com/office/word/2010/wordprocessingInk" xmlns:wne="http://schemas.microsoft.com/office/word/2006/wordml" xmlns:wps="http://schemas.microsoft.com/office/word/2010/wordprocessingShape" mc:Ignorable="w14 w15 w16se wp14">
   <w:footnote w:type="separator" w:id="-1">
     <w:p>
       <w:pPr>
@@ -2004,7 +3054,7 @@
 </file>
 
 <file path=word/numbering.xml><?xml version="1.0" encoding="utf-8"?>
-<w:numbering xmlns:wpc="http://schemas.microsoft.com/office/word/2010/wordprocessingCanvas" xmlns:cx="http://schemas.microsoft.com/office/drawing/2014/chartex" xmlns:cx1="http://schemas.microsoft.com/office/drawing/2015/9/8/chartex" xmlns:cx2="http://schemas.microsoft.com/office/drawing/2015/10/21/chartex" xmlns:mc="http://schemas.openxmlformats.org/markup-compatibility/2006" xmlns:o="urn:schemas-microsoft-com:office:office" xmlns:r="http://schemas.openxmlformats.org/officeDocument/2006/relationships" xmlns:m="http://schemas.openxmlformats.org/officeDocument/2006/math" xmlns:v="urn:schemas-microsoft-com:vml" xmlns:wp14="http://schemas.microsoft.com/office/word/2010/wordprocessingDrawing" xmlns:wp="http://schemas.openxmlformats.org/drawingml/2006/wordprocessingDrawing" xmlns:w10="urn:schemas-microsoft-com:office:word" xmlns:w="http://schemas.openxmlformats.org/wordprocessingml/2006/main" xmlns:w14="http://schemas.microsoft.com/office/word/2010/wordml" xmlns:w15="http://schemas.microsoft.com/office/word/2012/wordml" xmlns:w16se="http://schemas.microsoft.com/office/word/2015/wordml/symex" xmlns:wpg="http://schemas.microsoft.com/office/word/2010/wordprocessingGroup" xmlns:wpi="http://schemas.microsoft.com/office/word/2010/wordprocessingInk" xmlns:wne="http://schemas.microsoft.com/office/word/2006/wordml" xmlns:wps="http://schemas.microsoft.com/office/word/2010/wordprocessingShape" mc:Ignorable="w14 w15 w16se wp14">
+<w:numbering xmlns:wpc="http://schemas.microsoft.com/office/word/2010/wordprocessingCanvas" xmlns:cx="http://schemas.microsoft.com/office/drawing/2014/chartex" xmlns:cx1="http://schemas.microsoft.com/office/drawing/2015/9/8/chartex" xmlns:cx2="http://schemas.microsoft.com/office/drawing/2015/10/21/chartex" xmlns:cx3="http://schemas.microsoft.com/office/drawing/2016/5/9/chartex" xmlns:cx4="http://schemas.microsoft.com/office/drawing/2016/5/10/chartex" xmlns:cx5="http://schemas.microsoft.com/office/drawing/2016/5/11/chartex" xmlns:mc="http://schemas.openxmlformats.org/markup-compatibility/2006" xmlns:o="urn:schemas-microsoft-com:office:office" xmlns:r="http://schemas.openxmlformats.org/officeDocument/2006/relationships" xmlns:m="http://schemas.openxmlformats.org/officeDocument/2006/math" xmlns:v="urn:schemas-microsoft-com:vml" xmlns:wp14="http://schemas.microsoft.com/office/word/2010/wordprocessingDrawing" xmlns:wp="http://schemas.openxmlformats.org/drawingml/2006/wordprocessingDrawing" xmlns:w10="urn:schemas-microsoft-com:office:word" xmlns:w="http://schemas.openxmlformats.org/wordprocessingml/2006/main" xmlns:w14="http://schemas.microsoft.com/office/word/2010/wordml" xmlns:w15="http://schemas.microsoft.com/office/word/2012/wordml" xmlns:w16se="http://schemas.microsoft.com/office/word/2015/wordml/symex" xmlns:wpg="http://schemas.microsoft.com/office/word/2010/wordprocessingGroup" xmlns:wpi="http://schemas.microsoft.com/office/word/2010/wordprocessingInk" xmlns:wne="http://schemas.microsoft.com/office/word/2006/wordml" xmlns:wps="http://schemas.microsoft.com/office/word/2010/wordprocessingShape" mc:Ignorable="w14 w15 w16se wp14">
   <w:abstractNum w:abstractNumId="0" w15:restartNumberingAfterBreak="0">
     <w:nsid w:val="16DF29A8"/>
     <w:multiLevelType w:val="hybridMultilevel"/>
@@ -2091,8 +3141,124 @@
       </w:pPr>
     </w:lvl>
   </w:abstractNum>
+  <w:abstractNum w:abstractNumId="1" w15:restartNumberingAfterBreak="0">
+    <w:nsid w:val="350F3847"/>
+    <w:multiLevelType w:val="hybridMultilevel"/>
+    <w:tmpl w:val="8C088CC6"/>
+    <w:lvl w:ilvl="0" w:tplc="08160001">
+      <w:start w:val="1"/>
+      <w:numFmt w:val="bullet"/>
+      <w:lvlText w:val=""/>
+      <w:lvlJc w:val="left"/>
+      <w:pPr>
+        <w:ind w:left="1080" w:hanging="360"/>
+      </w:pPr>
+      <w:rPr>
+        <w:rFonts w:ascii="Symbol" w:hAnsi="Symbol" w:hint="default"/>
+      </w:rPr>
+    </w:lvl>
+    <w:lvl w:ilvl="1" w:tplc="08160003" w:tentative="1">
+      <w:start w:val="1"/>
+      <w:numFmt w:val="bullet"/>
+      <w:lvlText w:val="o"/>
+      <w:lvlJc w:val="left"/>
+      <w:pPr>
+        <w:ind w:left="1800" w:hanging="360"/>
+      </w:pPr>
+      <w:rPr>
+        <w:rFonts w:ascii="Courier New" w:hAnsi="Courier New" w:cs="Courier New" w:hint="default"/>
+      </w:rPr>
+    </w:lvl>
+    <w:lvl w:ilvl="2" w:tplc="08160005" w:tentative="1">
+      <w:start w:val="1"/>
+      <w:numFmt w:val="bullet"/>
+      <w:lvlText w:val=""/>
+      <w:lvlJc w:val="left"/>
+      <w:pPr>
+        <w:ind w:left="2520" w:hanging="360"/>
+      </w:pPr>
+      <w:rPr>
+        <w:rFonts w:ascii="Wingdings" w:hAnsi="Wingdings" w:hint="default"/>
+      </w:rPr>
+    </w:lvl>
+    <w:lvl w:ilvl="3" w:tplc="08160001" w:tentative="1">
+      <w:start w:val="1"/>
+      <w:numFmt w:val="bullet"/>
+      <w:lvlText w:val=""/>
+      <w:lvlJc w:val="left"/>
+      <w:pPr>
+        <w:ind w:left="3240" w:hanging="360"/>
+      </w:pPr>
+      <w:rPr>
+        <w:rFonts w:ascii="Symbol" w:hAnsi="Symbol" w:hint="default"/>
+      </w:rPr>
+    </w:lvl>
+    <w:lvl w:ilvl="4" w:tplc="08160003" w:tentative="1">
+      <w:start w:val="1"/>
+      <w:numFmt w:val="bullet"/>
+      <w:lvlText w:val="o"/>
+      <w:lvlJc w:val="left"/>
+      <w:pPr>
+        <w:ind w:left="3960" w:hanging="360"/>
+      </w:pPr>
+      <w:rPr>
+        <w:rFonts w:ascii="Courier New" w:hAnsi="Courier New" w:cs="Courier New" w:hint="default"/>
+      </w:rPr>
+    </w:lvl>
+    <w:lvl w:ilvl="5" w:tplc="08160005" w:tentative="1">
+      <w:start w:val="1"/>
+      <w:numFmt w:val="bullet"/>
+      <w:lvlText w:val=""/>
+      <w:lvlJc w:val="left"/>
+      <w:pPr>
+        <w:ind w:left="4680" w:hanging="360"/>
+      </w:pPr>
+      <w:rPr>
+        <w:rFonts w:ascii="Wingdings" w:hAnsi="Wingdings" w:hint="default"/>
+      </w:rPr>
+    </w:lvl>
+    <w:lvl w:ilvl="6" w:tplc="08160001" w:tentative="1">
+      <w:start w:val="1"/>
+      <w:numFmt w:val="bullet"/>
+      <w:lvlText w:val=""/>
+      <w:lvlJc w:val="left"/>
+      <w:pPr>
+        <w:ind w:left="5400" w:hanging="360"/>
+      </w:pPr>
+      <w:rPr>
+        <w:rFonts w:ascii="Symbol" w:hAnsi="Symbol" w:hint="default"/>
+      </w:rPr>
+    </w:lvl>
+    <w:lvl w:ilvl="7" w:tplc="08160003" w:tentative="1">
+      <w:start w:val="1"/>
+      <w:numFmt w:val="bullet"/>
+      <w:lvlText w:val="o"/>
+      <w:lvlJc w:val="left"/>
+      <w:pPr>
+        <w:ind w:left="6120" w:hanging="360"/>
+      </w:pPr>
+      <w:rPr>
+        <w:rFonts w:ascii="Courier New" w:hAnsi="Courier New" w:cs="Courier New" w:hint="default"/>
+      </w:rPr>
+    </w:lvl>
+    <w:lvl w:ilvl="8" w:tplc="08160005" w:tentative="1">
+      <w:start w:val="1"/>
+      <w:numFmt w:val="bullet"/>
+      <w:lvlText w:val=""/>
+      <w:lvlJc w:val="left"/>
+      <w:pPr>
+        <w:ind w:left="6840" w:hanging="360"/>
+      </w:pPr>
+      <w:rPr>
+        <w:rFonts w:ascii="Wingdings" w:hAnsi="Wingdings" w:hint="default"/>
+      </w:rPr>
+    </w:lvl>
+  </w:abstractNum>
   <w:num w:numId="1">
     <w:abstractNumId w:val="0"/>
+  </w:num>
+  <w:num w:numId="2">
+    <w:abstractNumId w:val="1"/>
   </w:num>
 </w:numbering>
 </file>
@@ -2114,7 +3280,7 @@
       </w:pPr>
     </w:pPrDefault>
   </w:docDefaults>
-  <w:latentStyles w:defLockedState="0" w:defUIPriority="99" w:defSemiHidden="0" w:defUnhideWhenUsed="0" w:defQFormat="0" w:count="372">
+  <w:latentStyles w:defLockedState="0" w:defUIPriority="99" w:defSemiHidden="0" w:defUnhideWhenUsed="0" w:defQFormat="0" w:count="374">
     <w:lsdException w:name="Normal" w:uiPriority="0" w:qFormat="1"/>
     <w:lsdException w:name="heading 1" w:uiPriority="9" w:qFormat="1"/>
     <w:lsdException w:name="heading 2" w:semiHidden="1" w:uiPriority="9" w:unhideWhenUsed="1" w:qFormat="1"/>
@@ -2220,7 +3386,6 @@
     <w:lsdException w:name="HTML Sample" w:semiHidden="1" w:unhideWhenUsed="1"/>
     <w:lsdException w:name="HTML Typewriter" w:semiHidden="1" w:unhideWhenUsed="1"/>
     <w:lsdException w:name="HTML Variable" w:semiHidden="1" w:unhideWhenUsed="1"/>
-    <w:lsdException w:name="Normal Table" w:semiHidden="1" w:unhideWhenUsed="1"/>
     <w:lsdException w:name="annotation subject" w:semiHidden="1" w:unhideWhenUsed="1"/>
     <w:lsdException w:name="No List" w:semiHidden="1" w:unhideWhenUsed="1"/>
     <w:lsdException w:name="Outline List 1" w:semiHidden="1" w:unhideWhenUsed="1"/>
@@ -2266,11 +3431,9 @@
     <w:lsdException w:name="Table Subtle 1" w:semiHidden="1" w:unhideWhenUsed="1"/>
     <w:lsdException w:name="Table Subtle 2" w:semiHidden="1" w:unhideWhenUsed="1"/>
     <w:lsdException w:name="Table Web 1" w:semiHidden="1" w:unhideWhenUsed="1"/>
-    <w:lsdException w:name="Table Web 2" w:semiHidden="1" w:unhideWhenUsed="1"/>
     <w:lsdException w:name="Table Web 3" w:semiHidden="1" w:unhideWhenUsed="1"/>
     <w:lsdException w:name="Balloon Text" w:semiHidden="1" w:unhideWhenUsed="1"/>
     <w:lsdException w:name="Table Grid" w:uiPriority="39"/>
-    <w:lsdException w:name="Table Theme" w:semiHidden="1" w:unhideWhenUsed="1"/>
     <w:lsdException w:name="Placeholder Text" w:semiHidden="1"/>
     <w:lsdException w:name="No Spacing" w:uiPriority="1" w:qFormat="1"/>
     <w:lsdException w:name="Light Shading" w:uiPriority="60"/>
@@ -2487,6 +3650,8 @@
     <w:lsdException w:name="List Table 6 Colorful Accent 6" w:uiPriority="51"/>
     <w:lsdException w:name="List Table 7 Colorful Accent 6" w:uiPriority="52"/>
     <w:lsdException w:name="Mention" w:semiHidden="1" w:unhideWhenUsed="1"/>
+    <w:lsdException w:name="Smart Hyperlink" w:semiHidden="1" w:unhideWhenUsed="1"/>
+    <w:lsdException w:name="Hashtag" w:semiHidden="1" w:unhideWhenUsed="1"/>
   </w:latentStyles>
   <w:style w:type="paragraph" w:default="1" w:styleId="Normal">
     <w:name w:val="Normal"/>

</xml_diff>

<commit_message>
final fixes to report
</commit_message>
<xml_diff>
--- a/Monkey Queen Relatório Intercalar.docx
+++ b/Monkey Queen Relatório Intercalar.docx
@@ -1,6 +1,6 @@
 
 <file path=word/document.xml><?xml version="1.0" encoding="utf-8"?>
-<w:document xmlns:wpc="http://schemas.microsoft.com/office/word/2010/wordprocessingCanvas" xmlns:cx="http://schemas.microsoft.com/office/drawing/2014/chartex" xmlns:cx1="http://schemas.microsoft.com/office/drawing/2015/9/8/chartex" xmlns:cx2="http://schemas.microsoft.com/office/drawing/2015/10/21/chartex" xmlns:cx3="http://schemas.microsoft.com/office/drawing/2016/5/9/chartex" xmlns:cx4="http://schemas.microsoft.com/office/drawing/2016/5/10/chartex" xmlns:cx5="http://schemas.microsoft.com/office/drawing/2016/5/11/chartex" xmlns:mc="http://schemas.openxmlformats.org/markup-compatibility/2006" xmlns:o="urn:schemas-microsoft-com:office:office" xmlns:r="http://schemas.openxmlformats.org/officeDocument/2006/relationships" xmlns:m="http://schemas.openxmlformats.org/officeDocument/2006/math" xmlns:v="urn:schemas-microsoft-com:vml" xmlns:wp14="http://schemas.microsoft.com/office/word/2010/wordprocessingDrawing" xmlns:wp="http://schemas.openxmlformats.org/drawingml/2006/wordprocessingDrawing" xmlns:w10="urn:schemas-microsoft-com:office:word" xmlns:w="http://schemas.openxmlformats.org/wordprocessingml/2006/main" xmlns:w14="http://schemas.microsoft.com/office/word/2010/wordml" xmlns:w15="http://schemas.microsoft.com/office/word/2012/wordml" xmlns:w16se="http://schemas.microsoft.com/office/word/2015/wordml/symex" xmlns:wpg="http://schemas.microsoft.com/office/word/2010/wordprocessingGroup" xmlns:wpi="http://schemas.microsoft.com/office/word/2010/wordprocessingInk" xmlns:wne="http://schemas.microsoft.com/office/word/2006/wordml" xmlns:wps="http://schemas.microsoft.com/office/word/2010/wordprocessingShape" mc:Ignorable="w14 w15 w16se wp14">
+<w:document xmlns:wpc="http://schemas.microsoft.com/office/word/2010/wordprocessingCanvas" xmlns:cx="http://schemas.microsoft.com/office/drawing/2014/chartex" xmlns:cx1="http://schemas.microsoft.com/office/drawing/2015/9/8/chartex" xmlns:cx2="http://schemas.microsoft.com/office/drawing/2015/10/21/chartex" xmlns:mc="http://schemas.openxmlformats.org/markup-compatibility/2006" xmlns:o="urn:schemas-microsoft-com:office:office" xmlns:r="http://schemas.openxmlformats.org/officeDocument/2006/relationships" xmlns:m="http://schemas.openxmlformats.org/officeDocument/2006/math" xmlns:v="urn:schemas-microsoft-com:vml" xmlns:wp14="http://schemas.microsoft.com/office/word/2010/wordprocessingDrawing" xmlns:wp="http://schemas.openxmlformats.org/drawingml/2006/wordprocessingDrawing" xmlns:w10="urn:schemas-microsoft-com:office:word" xmlns:w="http://schemas.openxmlformats.org/wordprocessingml/2006/main" xmlns:w14="http://schemas.microsoft.com/office/word/2010/wordml" xmlns:w15="http://schemas.microsoft.com/office/word/2012/wordml" xmlns:w16se="http://schemas.microsoft.com/office/word/2015/wordml/symex" xmlns:wpg="http://schemas.microsoft.com/office/word/2010/wordprocessingGroup" xmlns:wpi="http://schemas.microsoft.com/office/word/2010/wordprocessingInk" xmlns:wne="http://schemas.microsoft.com/office/word/2006/wordml" xmlns:wps="http://schemas.microsoft.com/office/word/2010/wordprocessingShape" mc:Ignorable="w14 w15 w16se wp14">
   <w:body>
     <w:p>
       <w:pPr>
@@ -115,7 +115,7 @@
         <w:rPr>
           <w:rFonts w:cs="Times New Roman"/>
           <w:noProof/>
-          <w:lang w:eastAsia="pt-PT"/>
+          <w:lang w:val="en-GB" w:eastAsia="en-GB"/>
         </w:rPr>
         <w:drawing>
           <wp:inline distT="0" distB="0" distL="0" distR="0">
@@ -532,7 +532,7 @@
         <w:rPr>
           <w:rFonts w:cs="Times New Roman"/>
           <w:noProof/>
-          <w:lang w:eastAsia="pt-PT"/>
+          <w:lang w:val="en-GB" w:eastAsia="en-GB"/>
         </w:rPr>
         <w:drawing>
           <wp:inline distT="0" distB="0" distL="0" distR="0" wp14:anchorId="31F8ADFD" wp14:editId="2C379A94">
@@ -593,14 +593,27 @@
       <w:r>
         <w:t xml:space="preserve"> </w:t>
       </w:r>
-      <w:fldSimple w:instr=" SEQ Image \* ARABIC ">
-        <w:r>
-          <w:rPr>
-            <w:noProof/>
-          </w:rPr>
-          <w:t>1</w:t>
-        </w:r>
-      </w:fldSimple>
+      <w:r>
+        <w:fldChar w:fldCharType="begin"/>
+      </w:r>
+      <w:r>
+        <w:instrText xml:space="preserve"> SEQ Image \* ARABIC </w:instrText>
+      </w:r>
+      <w:r>
+        <w:fldChar w:fldCharType="separate"/>
+      </w:r>
+      <w:r>
+        <w:rPr>
+          <w:noProof/>
+        </w:rPr>
+        <w:t>1</w:t>
+      </w:r>
+      <w:r>
+        <w:rPr>
+          <w:noProof/>
+        </w:rPr>
+        <w:fldChar w:fldCharType="end"/>
+      </w:r>
       <w:r>
         <w:t xml:space="preserve">: Versão </w:t>
       </w:r>
@@ -675,7 +688,7 @@
           <w:noProof/>
           <w:sz w:val="32"/>
           <w:szCs w:val="32"/>
-          <w:lang w:eastAsia="pt-PT"/>
+          <w:lang w:val="en-GB" w:eastAsia="en-GB"/>
         </w:rPr>
         <w:drawing>
           <wp:inline distT="0" distB="0" distL="0" distR="0" wp14:anchorId="49239842" wp14:editId="7594F43D">
@@ -736,14 +749,27 @@
       <w:r>
         <w:t xml:space="preserve"> </w:t>
       </w:r>
-      <w:fldSimple w:instr=" SEQ Image \* ARABIC ">
-        <w:r>
-          <w:rPr>
-            <w:noProof/>
-          </w:rPr>
-          <w:t>2</w:t>
-        </w:r>
-      </w:fldSimple>
+      <w:r>
+        <w:fldChar w:fldCharType="begin"/>
+      </w:r>
+      <w:r>
+        <w:instrText xml:space="preserve"> SEQ Image \* ARABIC </w:instrText>
+      </w:r>
+      <w:r>
+        <w:fldChar w:fldCharType="separate"/>
+      </w:r>
+      <w:r>
+        <w:rPr>
+          <w:noProof/>
+        </w:rPr>
+        <w:t>2</w:t>
+      </w:r>
+      <w:r>
+        <w:rPr>
+          <w:noProof/>
+        </w:rPr>
+        <w:fldChar w:fldCharType="end"/>
+      </w:r>
       <w:r>
         <w:t>: Representação do tabuleiro inicial (</w:t>
       </w:r>
@@ -846,7 +872,7 @@
       <w:r>
         <w:rPr>
           <w:noProof/>
-          <w:lang w:eastAsia="pt-PT"/>
+          <w:lang w:val="en-GB" w:eastAsia="en-GB"/>
         </w:rPr>
         <w:lastRenderedPageBreak/>
         <mc:AlternateContent>
@@ -901,14 +927,27 @@
                             <w:r>
                               <w:t xml:space="preserve"> </w:t>
                             </w:r>
-                            <w:fldSimple w:instr=" SEQ Image \* ARABIC ">
-                              <w:r>
-                                <w:rPr>
-                                  <w:noProof/>
-                                </w:rPr>
-                                <w:t>3</w:t>
-                              </w:r>
-                            </w:fldSimple>
+                            <w:r>
+                              <w:fldChar w:fldCharType="begin"/>
+                            </w:r>
+                            <w:r>
+                              <w:instrText xml:space="preserve"> SEQ Image \* ARABIC </w:instrText>
+                            </w:r>
+                            <w:r>
+                              <w:fldChar w:fldCharType="separate"/>
+                            </w:r>
+                            <w:r>
+                              <w:rPr>
+                                <w:noProof/>
+                              </w:rPr>
+                              <w:t>3</w:t>
+                            </w:r>
+                            <w:r>
+                              <w:rPr>
+                                <w:noProof/>
+                              </w:rPr>
+                              <w:fldChar w:fldCharType="end"/>
+                            </w:r>
                             <w:r>
                               <w:t xml:space="preserve">: </w:t>
                             </w:r>
@@ -971,14 +1010,27 @@
                       <w:r>
                         <w:t xml:space="preserve"> </w:t>
                       </w:r>
-                      <w:fldSimple w:instr=" SEQ Image \* ARABIC ">
-                        <w:r>
-                          <w:rPr>
-                            <w:noProof/>
-                          </w:rPr>
-                          <w:t>3</w:t>
-                        </w:r>
-                      </w:fldSimple>
+                      <w:r>
+                        <w:fldChar w:fldCharType="begin"/>
+                      </w:r>
+                      <w:r>
+                        <w:instrText xml:space="preserve"> SEQ Image \* ARABIC </w:instrText>
+                      </w:r>
+                      <w:r>
+                        <w:fldChar w:fldCharType="separate"/>
+                      </w:r>
+                      <w:r>
+                        <w:rPr>
+                          <w:noProof/>
+                        </w:rPr>
+                        <w:t>3</w:t>
+                      </w:r>
+                      <w:r>
+                        <w:rPr>
+                          <w:noProof/>
+                        </w:rPr>
+                        <w:fldChar w:fldCharType="end"/>
+                      </w:r>
                       <w:r>
                         <w:t xml:space="preserve">: </w:t>
                       </w:r>
@@ -1011,7 +1063,7 @@
       <w:r>
         <w:rPr>
           <w:noProof/>
-          <w:lang w:eastAsia="pt-PT"/>
+          <w:lang w:val="en-GB" w:eastAsia="en-GB"/>
         </w:rPr>
         <mc:AlternateContent>
           <mc:Choice Requires="wps">
@@ -1065,14 +1117,27 @@
                             <w:r>
                               <w:t xml:space="preserve"> </w:t>
                             </w:r>
-                            <w:fldSimple w:instr=" SEQ Image \* ARABIC ">
-                              <w:r>
-                                <w:rPr>
-                                  <w:noProof/>
-                                </w:rPr>
-                                <w:t>4</w:t>
-                              </w:r>
-                            </w:fldSimple>
+                            <w:r>
+                              <w:fldChar w:fldCharType="begin"/>
+                            </w:r>
+                            <w:r>
+                              <w:instrText xml:space="preserve"> SEQ Image \* ARABIC </w:instrText>
+                            </w:r>
+                            <w:r>
+                              <w:fldChar w:fldCharType="separate"/>
+                            </w:r>
+                            <w:r>
+                              <w:rPr>
+                                <w:noProof/>
+                              </w:rPr>
+                              <w:t>4</w:t>
+                            </w:r>
+                            <w:r>
+                              <w:rPr>
+                                <w:noProof/>
+                              </w:rPr>
+                              <w:fldChar w:fldCharType="end"/>
+                            </w:r>
                             <w:r>
                               <w:t xml:space="preserve">:Visualização </w:t>
                             </w:r>
@@ -1122,14 +1187,27 @@
                       <w:r>
                         <w:t xml:space="preserve"> </w:t>
                       </w:r>
-                      <w:fldSimple w:instr=" SEQ Image \* ARABIC ">
-                        <w:r>
-                          <w:rPr>
-                            <w:noProof/>
-                          </w:rPr>
-                          <w:t>4</w:t>
-                        </w:r>
-                      </w:fldSimple>
+                      <w:r>
+                        <w:fldChar w:fldCharType="begin"/>
+                      </w:r>
+                      <w:r>
+                        <w:instrText xml:space="preserve"> SEQ Image \* ARABIC </w:instrText>
+                      </w:r>
+                      <w:r>
+                        <w:fldChar w:fldCharType="separate"/>
+                      </w:r>
+                      <w:r>
+                        <w:rPr>
+                          <w:noProof/>
+                        </w:rPr>
+                        <w:t>4</w:t>
+                      </w:r>
+                      <w:r>
+                        <w:rPr>
+                          <w:noProof/>
+                        </w:rPr>
+                        <w:fldChar w:fldCharType="end"/>
+                      </w:r>
                       <w:r>
                         <w:t xml:space="preserve">:Visualização </w:t>
                       </w:r>
@@ -1153,7 +1231,7 @@
       <w:r>
         <w:rPr>
           <w:noProof/>
-          <w:lang w:eastAsia="pt-PT"/>
+          <w:lang w:val="en-GB" w:eastAsia="en-GB"/>
         </w:rPr>
         <w:drawing>
           <wp:anchor distT="0" distB="0" distL="114300" distR="114300" simplePos="0" relativeHeight="251661312" behindDoc="0" locked="0" layoutInCell="1" allowOverlap="1" wp14:anchorId="6B14EE20" wp14:editId="1D004055">
@@ -1224,7 +1302,7 @@
       <w:r>
         <w:rPr>
           <w:noProof/>
-          <w:lang w:eastAsia="pt-PT"/>
+          <w:lang w:val="en-GB" w:eastAsia="en-GB"/>
         </w:rPr>
         <w:drawing>
           <wp:anchor distT="0" distB="0" distL="114300" distR="114300" simplePos="0" relativeHeight="251660288" behindDoc="0" locked="0" layoutInCell="1" allowOverlap="1" wp14:anchorId="328FD124" wp14:editId="52571177">
@@ -1295,7 +1373,7 @@
       <w:r>
         <w:rPr>
           <w:noProof/>
-          <w:lang w:eastAsia="pt-PT"/>
+          <w:lang w:val="en-GB" w:eastAsia="en-GB"/>
         </w:rPr>
         <w:drawing>
           <wp:anchor distT="0" distB="0" distL="114300" distR="114300" simplePos="0" relativeHeight="251659264" behindDoc="0" locked="0" layoutInCell="1" allowOverlap="1" wp14:anchorId="7145F5B1" wp14:editId="23EF83FC">
@@ -1356,7 +1434,7 @@
       <w:r>
         <w:rPr>
           <w:noProof/>
-          <w:lang w:eastAsia="pt-PT"/>
+          <w:lang w:val="en-GB" w:eastAsia="en-GB"/>
         </w:rPr>
         <w:drawing>
           <wp:inline distT="0" distB="0" distL="0" distR="0" wp14:anchorId="36A7179D" wp14:editId="4341BD4C">
@@ -1633,7 +1711,7 @@
       <w:r>
         <w:rPr>
           <w:noProof/>
-          <w:lang w:eastAsia="pt-PT"/>
+          <w:lang w:val="en-GB" w:eastAsia="en-GB"/>
         </w:rPr>
         <w:drawing>
           <wp:inline distT="0" distB="0" distL="0" distR="0" wp14:anchorId="7A6FA190" wp14:editId="279607C7">
@@ -1701,14 +1779,27 @@
       <w:r>
         <w:t xml:space="preserve"> </w:t>
       </w:r>
-      <w:fldSimple w:instr=" SEQ Image \* ARABIC ">
-        <w:r>
-          <w:rPr>
-            <w:noProof/>
-          </w:rPr>
-          <w:t>5</w:t>
-        </w:r>
-      </w:fldSimple>
+      <w:r>
+        <w:fldChar w:fldCharType="begin"/>
+      </w:r>
+      <w:r>
+        <w:instrText xml:space="preserve"> SEQ Image \* ARABIC </w:instrText>
+      </w:r>
+      <w:r>
+        <w:fldChar w:fldCharType="separate"/>
+      </w:r>
+      <w:r>
+        <w:rPr>
+          <w:noProof/>
+        </w:rPr>
+        <w:t>5</w:t>
+      </w:r>
+      <w:r>
+        <w:rPr>
+          <w:noProof/>
+        </w:rPr>
+        <w:fldChar w:fldCharType="end"/>
+      </w:r>
       <w:r>
         <w:t>: Tabuleiro impresso em ASCII</w:t>
       </w:r>
@@ -1723,11 +1814,653 @@
         <w:t>Principais predicados para imprimir o tabuleiro:</w:t>
       </w:r>
     </w:p>
+    <w:p/>
     <w:p>
       <w:pPr>
         <w:pStyle w:val="PargrafodaLista"/>
-        <w:ind w:left="1080"/>
-      </w:pPr>
+        <w:numPr>
+          <w:ilvl w:val="0"/>
+          <w:numId w:val="3"/>
+        </w:numPr>
+        <w:rPr>
+          <w:lang w:val="en-US"/>
+        </w:rPr>
+      </w:pPr>
+      <w:proofErr w:type="spellStart"/>
+      <w:proofErr w:type="gramStart"/>
+      <w:r>
+        <w:rPr>
+          <w:lang w:val="en-US"/>
+        </w:rPr>
+        <w:t>printBoard</w:t>
+      </w:r>
+      <w:proofErr w:type="spellEnd"/>
+      <w:r>
+        <w:rPr>
+          <w:lang w:val="en-US"/>
+        </w:rPr>
+        <w:t>(</w:t>
+      </w:r>
+      <w:proofErr w:type="gramEnd"/>
+      <w:r>
+        <w:rPr>
+          <w:lang w:val="en-US"/>
+        </w:rPr>
+        <w:t>[]):-</w:t>
+      </w:r>
+    </w:p>
+    <w:p>
+      <w:pPr>
+        <w:rPr>
+          <w:lang w:val="en-US"/>
+        </w:rPr>
+      </w:pPr>
+      <w:r>
+        <w:rPr>
+          <w:lang w:val="en-US"/>
+        </w:rPr>
+        <w:tab/>
+      </w:r>
+      <w:r>
+        <w:rPr>
+          <w:lang w:val="en-US"/>
+        </w:rPr>
+        <w:tab/>
+      </w:r>
+      <w:proofErr w:type="spellStart"/>
+      <w:r>
+        <w:rPr>
+          <w:lang w:val="en-US"/>
+        </w:rPr>
+        <w:t>printLine</w:t>
+      </w:r>
+      <w:proofErr w:type="spellEnd"/>
+      <w:r>
+        <w:rPr>
+          <w:lang w:val="en-US"/>
+        </w:rPr>
+        <w:t>(x).</w:t>
+      </w:r>
+    </w:p>
+    <w:p>
+      <w:pPr>
+        <w:ind w:firstLine="708"/>
+        <w:rPr>
+          <w:lang w:val="en-US"/>
+        </w:rPr>
+      </w:pPr>
+      <w:proofErr w:type="spellStart"/>
+      <w:r>
+        <w:rPr>
+          <w:lang w:val="en-US"/>
+        </w:rPr>
+        <w:t>printBoard</w:t>
+      </w:r>
+      <w:proofErr w:type="spellEnd"/>
+      <w:r>
+        <w:rPr>
+          <w:lang w:val="en-US"/>
+        </w:rPr>
+        <w:t>([H|T]</w:t>
+      </w:r>
+      <w:proofErr w:type="gramStart"/>
+      <w:r>
+        <w:rPr>
+          <w:lang w:val="en-US"/>
+        </w:rPr>
+        <w:t>):-</w:t>
+      </w:r>
+      <w:proofErr w:type="gramEnd"/>
+    </w:p>
+    <w:p>
+      <w:pPr>
+        <w:rPr>
+          <w:lang w:val="en-US"/>
+        </w:rPr>
+      </w:pPr>
+      <w:r>
+        <w:rPr>
+          <w:lang w:val="en-US"/>
+        </w:rPr>
+        <w:tab/>
+      </w:r>
+      <w:r>
+        <w:rPr>
+          <w:lang w:val="en-US"/>
+        </w:rPr>
+        <w:tab/>
+      </w:r>
+      <w:proofErr w:type="spellStart"/>
+      <w:r>
+        <w:rPr>
+          <w:lang w:val="en-US"/>
+        </w:rPr>
+        <w:t>printLine</w:t>
+      </w:r>
+      <w:proofErr w:type="spellEnd"/>
+      <w:r>
+        <w:rPr>
+          <w:lang w:val="en-US"/>
+        </w:rPr>
+        <w:t>(x),</w:t>
+      </w:r>
+    </w:p>
+    <w:p>
+      <w:pPr>
+        <w:rPr>
+          <w:lang w:val="en-US"/>
+        </w:rPr>
+      </w:pPr>
+      <w:r>
+        <w:rPr>
+          <w:lang w:val="en-US"/>
+        </w:rPr>
+        <w:tab/>
+      </w:r>
+      <w:r>
+        <w:rPr>
+          <w:lang w:val="en-US"/>
+        </w:rPr>
+        <w:tab/>
+      </w:r>
+      <w:proofErr w:type="spellStart"/>
+      <w:r>
+        <w:rPr>
+          <w:lang w:val="en-US"/>
+        </w:rPr>
+        <w:t>printSpaces</w:t>
+      </w:r>
+      <w:proofErr w:type="spellEnd"/>
+      <w:r>
+        <w:rPr>
+          <w:lang w:val="en-US"/>
+        </w:rPr>
+        <w:t>(H),</w:t>
+      </w:r>
+    </w:p>
+    <w:p>
+      <w:pPr>
+        <w:rPr>
+          <w:lang w:val="en-US"/>
+        </w:rPr>
+      </w:pPr>
+      <w:r>
+        <w:rPr>
+          <w:lang w:val="en-US"/>
+        </w:rPr>
+        <w:tab/>
+      </w:r>
+      <w:r>
+        <w:rPr>
+          <w:lang w:val="en-US"/>
+        </w:rPr>
+        <w:tab/>
+      </w:r>
+      <w:proofErr w:type="spellStart"/>
+      <w:r>
+        <w:rPr>
+          <w:lang w:val="en-US"/>
+        </w:rPr>
+        <w:t>printBoard</w:t>
+      </w:r>
+      <w:proofErr w:type="spellEnd"/>
+      <w:r>
+        <w:rPr>
+          <w:lang w:val="en-US"/>
+        </w:rPr>
+        <w:t>(T).</w:t>
+      </w:r>
+    </w:p>
+    <w:p>
+      <w:r>
+        <w:t>Em que a lista é passada como argumento</w:t>
+      </w:r>
+      <w:r>
+        <w:t xml:space="preserve"> ([H-T])</w:t>
+      </w:r>
+      <w:r>
+        <w:t xml:space="preserve"> e a função </w:t>
+      </w:r>
+      <w:proofErr w:type="spellStart"/>
+      <w:r>
+        <w:t>printLine</w:t>
+      </w:r>
+      <w:proofErr w:type="spellEnd"/>
+      <w:r>
+        <w:t xml:space="preserve"> é responsável por desenhar as linhas horizontais do tabuleiro e </w:t>
+      </w:r>
+      <w:proofErr w:type="spellStart"/>
+      <w:r>
+        <w:t>printSpaces</w:t>
+      </w:r>
+      <w:proofErr w:type="spellEnd"/>
+      <w:r>
+        <w:t xml:space="preserve"> p</w:t>
+      </w:r>
+      <w:r>
+        <w:t xml:space="preserve">or desenhar as linhas verticais e por imprimir as peças no tabuleiro. </w:t>
+      </w:r>
+    </w:p>
+    <w:p>
+      <w:r>
+        <w:t xml:space="preserve">Por cada elemento da lista recebida por </w:t>
+      </w:r>
+      <w:proofErr w:type="spellStart"/>
+      <w:r>
+        <w:t>printSpaces</w:t>
+      </w:r>
+      <w:proofErr w:type="spellEnd"/>
+      <w:r>
+        <w:t xml:space="preserve"> é chamada a função </w:t>
+      </w:r>
+      <w:proofErr w:type="spellStart"/>
+      <w:r>
+        <w:t>translatePrint</w:t>
+      </w:r>
+      <w:proofErr w:type="spellEnd"/>
+      <w:r>
+        <w:t xml:space="preserve"> em que consoante o tamanho e cor da peça representa-a no tabuleiro com uma dimensão constante de 3 caracteres, como é possível visualizar abaixo:</w:t>
+      </w:r>
+    </w:p>
+    <w:p>
+      <w:pPr>
+        <w:pStyle w:val="PargrafodaLista"/>
+        <w:numPr>
+          <w:ilvl w:val="0"/>
+          <w:numId w:val="3"/>
+        </w:numPr>
+      </w:pPr>
+      <w:proofErr w:type="spellStart"/>
+      <w:proofErr w:type="gramStart"/>
+      <w:r>
+        <w:t>translatePrint</w:t>
+      </w:r>
+      <w:proofErr w:type="spellEnd"/>
+      <w:r>
+        <w:t>(</w:t>
+      </w:r>
+      <w:proofErr w:type="gramEnd"/>
+      <w:r>
+        <w:t>0</w:t>
+      </w:r>
+      <w:r>
+        <w:t>):</w:t>
+      </w:r>
+      <w:r>
+        <w:t>-</w:t>
+      </w:r>
+    </w:p>
+    <w:p>
+      <w:r>
+        <w:tab/>
+      </w:r>
+      <w:r>
+        <w:tab/>
+      </w:r>
+      <w:proofErr w:type="spellStart"/>
+      <w:proofErr w:type="gramStart"/>
+      <w:r>
+        <w:t>write</w:t>
+      </w:r>
+      <w:proofErr w:type="spellEnd"/>
+      <w:r>
+        <w:t>(</w:t>
+      </w:r>
+      <w:proofErr w:type="gramEnd"/>
+      <w:r>
+        <w:t>'   ').</w:t>
+      </w:r>
+    </w:p>
+    <w:p>
+      <w:pPr>
+        <w:ind w:firstLine="708"/>
+        <w:rPr>
+          <w:lang w:val="en-US"/>
+        </w:rPr>
+      </w:pPr>
+      <w:proofErr w:type="spellStart"/>
+      <w:r>
+        <w:t>translatePrint</w:t>
+      </w:r>
+      <w:proofErr w:type="spellEnd"/>
+      <w:r>
+        <w:t>(</w:t>
+      </w:r>
+      <w:proofErr w:type="spellStart"/>
+      <w:r>
+        <w:t>Colour</w:t>
+      </w:r>
+      <w:proofErr w:type="spellEnd"/>
+      <w:r>
+        <w:t>-C</w:t>
+      </w:r>
+      <w:proofErr w:type="spellStart"/>
+      <w:r>
+        <w:rPr>
+          <w:lang w:val="en-US"/>
+        </w:rPr>
+        <w:t>har</w:t>
+      </w:r>
+      <w:proofErr w:type="spellEnd"/>
+      <w:proofErr w:type="gramStart"/>
+      <w:r>
+        <w:rPr>
+          <w:lang w:val="en-US"/>
+        </w:rPr>
+        <w:t>):-</w:t>
+      </w:r>
+      <w:proofErr w:type="gramEnd"/>
+    </w:p>
+    <w:p>
+      <w:pPr>
+        <w:rPr>
+          <w:lang w:val="en-US"/>
+        </w:rPr>
+      </w:pPr>
+      <w:r>
+        <w:rPr>
+          <w:lang w:val="en-US"/>
+        </w:rPr>
+        <w:lastRenderedPageBreak/>
+        <w:tab/>
+      </w:r>
+      <w:r>
+        <w:rPr>
+          <w:lang w:val="en-US"/>
+        </w:rPr>
+        <w:tab/>
+      </w:r>
+      <w:r>
+        <w:rPr>
+          <w:lang w:val="en-US"/>
+        </w:rPr>
+        <w:t>Char &lt; 10,</w:t>
+      </w:r>
+    </w:p>
+    <w:p>
+      <w:pPr>
+        <w:rPr>
+          <w:lang w:val="en-US"/>
+        </w:rPr>
+      </w:pPr>
+      <w:r>
+        <w:rPr>
+          <w:lang w:val="en-US"/>
+        </w:rPr>
+        <w:tab/>
+      </w:r>
+      <w:r>
+        <w:rPr>
+          <w:lang w:val="en-US"/>
+        </w:rPr>
+        <w:tab/>
+      </w:r>
+      <w:proofErr w:type="gramStart"/>
+      <w:r>
+        <w:rPr>
+          <w:lang w:val="en-US"/>
+        </w:rPr>
+        <w:t>write(</w:t>
+      </w:r>
+      <w:proofErr w:type="gramEnd"/>
+      <w:r>
+        <w:rPr>
+          <w:lang w:val="en-US"/>
+        </w:rPr>
+        <w:t>'  '),</w:t>
+      </w:r>
+    </w:p>
+    <w:p>
+      <w:pPr>
+        <w:rPr>
+          <w:lang w:val="en-US"/>
+        </w:rPr>
+      </w:pPr>
+      <w:r>
+        <w:rPr>
+          <w:lang w:val="en-US"/>
+        </w:rPr>
+        <w:tab/>
+      </w:r>
+      <w:r>
+        <w:rPr>
+          <w:lang w:val="en-US"/>
+        </w:rPr>
+        <w:tab/>
+      </w:r>
+      <w:r>
+        <w:rPr>
+          <w:lang w:val="en-US"/>
+        </w:rPr>
+        <w:t>write(Char).</w:t>
+      </w:r>
+    </w:p>
+    <w:p>
+      <w:pPr>
+        <w:ind w:firstLine="708"/>
+        <w:rPr>
+          <w:lang w:val="en-US"/>
+        </w:rPr>
+      </w:pPr>
+      <w:proofErr w:type="spellStart"/>
+      <w:r>
+        <w:rPr>
+          <w:lang w:val="en-US"/>
+        </w:rPr>
+        <w:t>translatePrint</w:t>
+      </w:r>
+      <w:proofErr w:type="spellEnd"/>
+      <w:r>
+        <w:rPr>
+          <w:lang w:val="en-US"/>
+        </w:rPr>
+        <w:t>(</w:t>
+      </w:r>
+      <w:proofErr w:type="spellStart"/>
+      <w:r>
+        <w:rPr>
+          <w:lang w:val="en-US"/>
+        </w:rPr>
+        <w:t>Colour</w:t>
+      </w:r>
+      <w:proofErr w:type="spellEnd"/>
+      <w:r>
+        <w:rPr>
+          <w:lang w:val="en-US"/>
+        </w:rPr>
+        <w:t>-Char</w:t>
+      </w:r>
+      <w:proofErr w:type="gramStart"/>
+      <w:r>
+        <w:rPr>
+          <w:lang w:val="en-US"/>
+        </w:rPr>
+        <w:t>):-</w:t>
+      </w:r>
+      <w:proofErr w:type="gramEnd"/>
+    </w:p>
+    <w:p>
+      <w:pPr>
+        <w:rPr>
+          <w:lang w:val="en-US"/>
+        </w:rPr>
+      </w:pPr>
+      <w:r>
+        <w:rPr>
+          <w:lang w:val="en-US"/>
+        </w:rPr>
+        <w:tab/>
+      </w:r>
+      <w:r>
+        <w:rPr>
+          <w:lang w:val="en-US"/>
+        </w:rPr>
+        <w:tab/>
+        <w:t>Char &gt;= 10,</w:t>
+      </w:r>
+    </w:p>
+    <w:p>
+      <w:pPr>
+        <w:rPr>
+          <w:lang w:val="en-US"/>
+        </w:rPr>
+      </w:pPr>
+      <w:r>
+        <w:rPr>
+          <w:lang w:val="en-US"/>
+        </w:rPr>
+        <w:tab/>
+      </w:r>
+      <w:r>
+        <w:rPr>
+          <w:lang w:val="en-US"/>
+        </w:rPr>
+        <w:tab/>
+        <w:t>write(</w:t>
+      </w:r>
+      <w:proofErr w:type="spellStart"/>
+      <w:r>
+        <w:rPr>
+          <w:lang w:val="en-US"/>
+        </w:rPr>
+        <w:t>Colour</w:t>
+      </w:r>
+      <w:proofErr w:type="spellEnd"/>
+      <w:r>
+        <w:rPr>
+          <w:lang w:val="en-US"/>
+        </w:rPr>
+        <w:t>),</w:t>
+      </w:r>
+    </w:p>
+    <w:p>
+      <w:pPr>
+        <w:rPr>
+          <w:lang w:val="en-GB"/>
+        </w:rPr>
+      </w:pPr>
+      <w:r>
+        <w:rPr>
+          <w:lang w:val="en-US"/>
+        </w:rPr>
+        <w:tab/>
+      </w:r>
+      <w:r>
+        <w:rPr>
+          <w:lang w:val="en-US"/>
+        </w:rPr>
+        <w:tab/>
+      </w:r>
+      <w:r>
+        <w:rPr>
+          <w:lang w:val="en-GB"/>
+        </w:rPr>
+        <w:t>write(Char).</w:t>
+      </w:r>
+    </w:p>
+    <w:p>
+      <w:pPr>
+        <w:rPr>
+          <w:rFonts w:cs="Times New Roman"/>
+          <w:b/>
+          <w:sz w:val="32"/>
+          <w:szCs w:val="32"/>
+          <w:lang w:val="en-GB"/>
+        </w:rPr>
+      </w:pPr>
+    </w:p>
+    <w:p>
+      <w:pPr>
+        <w:pStyle w:val="PargrafodaLista"/>
+        <w:numPr>
+          <w:ilvl w:val="0"/>
+          <w:numId w:val="1"/>
+        </w:numPr>
+        <w:rPr>
+          <w:rFonts w:cs="Times New Roman"/>
+          <w:b/>
+          <w:sz w:val="32"/>
+          <w:szCs w:val="32"/>
+        </w:rPr>
+      </w:pPr>
+      <w:r>
+        <w:rPr>
+          <w:rFonts w:cs="Times New Roman"/>
+          <w:b/>
+          <w:sz w:val="32"/>
+          <w:szCs w:val="32"/>
+        </w:rPr>
+        <w:t>Movimentos</w:t>
+      </w:r>
+    </w:p>
+    <w:p>
+      <w:pPr>
+        <w:ind w:left="360" w:firstLine="348"/>
+        <w:rPr>
+          <w:rFonts w:cs="Times New Roman"/>
+        </w:rPr>
+      </w:pPr>
+      <w:r>
+        <w:rPr>
+          <w:rFonts w:cs="Times New Roman"/>
+        </w:rPr>
+        <w:t xml:space="preserve">A rainha movimenta-se como uma rainha de xadrez (em qualquer direção o número de casas que quiser). Quando se movimenta sem capturar, a rainha deixa na sua posição anterior uma das suas peças reduzindo a altura da pilha em um. As peças que ficam para trás são os bebés. Quando se movimenta para capturar a rainha não perde peças e a captura funciona por substituição, como no xadrez. </w:t>
+      </w:r>
+      <w:r>
+        <w:rPr>
+          <w:rFonts w:cs="Times New Roman"/>
+        </w:rPr>
+        <w:t>Uma rainha com uma pilha de tamanho dois não pode fazer movimentos que não sejam de captura.</w:t>
+      </w:r>
+    </w:p>
+    <w:p>
+      <w:pPr>
+        <w:ind w:left="360" w:firstLine="348"/>
+        <w:rPr>
+          <w:rFonts w:cs="Times New Roman"/>
+        </w:rPr>
+      </w:pPr>
+      <w:r>
+        <w:rPr>
+          <w:rFonts w:cs="Times New Roman"/>
+        </w:rPr>
+        <w:t>Os bebés movimentam-se da mesma forma que a rainha para capturar, mas quando não capturam e se movimentam</w:t>
+      </w:r>
+      <w:r>
+        <w:rPr>
+          <w:rFonts w:cs="Times New Roman"/>
+        </w:rPr>
+        <w:t>,</w:t>
+      </w:r>
+      <w:r>
+        <w:rPr>
+          <w:rFonts w:cs="Times New Roman"/>
+        </w:rPr>
+        <w:t xml:space="preserve"> têm, obrigatoriamente, de se aproximar da rainha inimiga.</w:t>
+      </w:r>
+    </w:p>
+    <w:p>
+      <w:pPr>
+        <w:ind w:left="360" w:firstLine="348"/>
+        <w:rPr>
+          <w:rFonts w:cs="Times New Roman"/>
+        </w:rPr>
+      </w:pPr>
+      <w:r>
+        <w:rPr>
+          <w:rFonts w:cs="Times New Roman"/>
+        </w:rPr>
+        <w:t xml:space="preserve">Principais predicados para movimentar as </w:t>
+      </w:r>
+      <w:r>
+        <w:t>peças</w:t>
+      </w:r>
+      <w:r>
+        <w:rPr>
+          <w:rFonts w:cs="Times New Roman"/>
+        </w:rPr>
+        <w:t>:</w:t>
+      </w:r>
     </w:p>
     <w:p>
       <w:pPr>
@@ -1737,6 +2470,7 @@
           <w:numId w:val="2"/>
         </w:numPr>
         <w:rPr>
+          <w:rFonts w:ascii="Candara" w:hAnsi="Candara" w:cs="Times New Roman"/>
           <w:lang w:val="en-US"/>
         </w:rPr>
       </w:pPr>
@@ -1744,57 +2478,53 @@
       <w:proofErr w:type="gramStart"/>
       <w:r>
         <w:rPr>
-          <w:lang w:val="en-US"/>
-        </w:rPr>
-        <w:t>printBoard</w:t>
+          <w:rFonts w:ascii="Candara" w:hAnsi="Candara" w:cs="Times New Roman"/>
+          <w:lang w:val="en-US"/>
+        </w:rPr>
+        <w:t>tryToMovePiece</w:t>
       </w:r>
       <w:proofErr w:type="spellEnd"/>
       <w:r>
         <w:rPr>
+          <w:rFonts w:ascii="Candara" w:hAnsi="Candara" w:cs="Times New Roman"/>
           <w:lang w:val="en-US"/>
         </w:rPr>
         <w:t>(</w:t>
       </w:r>
+      <w:proofErr w:type="spellStart"/>
       <w:proofErr w:type="gramEnd"/>
       <w:r>
         <w:rPr>
-          <w:lang w:val="en-US"/>
-        </w:rPr>
-        <w:t>[]):-</w:t>
-      </w:r>
-    </w:p>
-    <w:p>
-      <w:pPr>
-        <w:ind w:firstLine="360"/>
-        <w:rPr>
-          <w:lang w:val="en-US"/>
-        </w:rPr>
-      </w:pPr>
-      <w:r>
-        <w:rPr>
-          <w:lang w:val="en-US"/>
-        </w:rPr>
-        <w:tab/>
-      </w:r>
-      <w:r>
-        <w:rPr>
-          <w:lang w:val="en-US"/>
-        </w:rPr>
-        <w:tab/>
-      </w:r>
-      <w:proofErr w:type="spellStart"/>
-      <w:r>
-        <w:rPr>
-          <w:lang w:val="en-US"/>
-        </w:rPr>
-        <w:t>printLine</w:t>
+          <w:rFonts w:ascii="Candara" w:hAnsi="Candara" w:cs="Times New Roman"/>
+          <w:lang w:val="en-US"/>
+        </w:rPr>
+        <w:t>BoardState</w:t>
       </w:r>
       <w:proofErr w:type="spellEnd"/>
       <w:r>
         <w:rPr>
-          <w:lang w:val="en-US"/>
-        </w:rPr>
-        <w:t>(x).</w:t>
+          <w:rFonts w:ascii="Candara" w:hAnsi="Candara" w:cs="Times New Roman"/>
+          <w:lang w:val="en-US"/>
+        </w:rPr>
+        <w:t>, FX-FY, TX-TY, Board).</w:t>
+      </w:r>
+    </w:p>
+    <w:p>
+      <w:pPr>
+        <w:pStyle w:val="PargrafodaLista"/>
+        <w:numPr>
+          <w:ilvl w:val="1"/>
+          <w:numId w:val="2"/>
+        </w:numPr>
+        <w:rPr>
+          <w:rFonts w:ascii="Candara" w:hAnsi="Candara" w:cs="Times New Roman"/>
+        </w:rPr>
+      </w:pPr>
+      <w:r>
+        <w:rPr>
+          <w:rFonts w:ascii="Candara" w:hAnsi="Candara" w:cs="Times New Roman"/>
+        </w:rPr>
+        <w:t>Irá receber toda a informação relativa ao movimento desejado pelo utilizador.</w:t>
       </w:r>
     </w:p>
     <w:p>
@@ -1805,141 +2535,62 @@
           <w:numId w:val="2"/>
         </w:numPr>
         <w:rPr>
+          <w:rFonts w:ascii="Candara" w:hAnsi="Candara" w:cs="Times New Roman"/>
           <w:lang w:val="en-US"/>
         </w:rPr>
       </w:pPr>
       <w:proofErr w:type="spellStart"/>
-      <w:r>
-        <w:rPr>
-          <w:lang w:val="en-US"/>
-        </w:rPr>
-        <w:t>printBoard</w:t>
+      <w:proofErr w:type="gramStart"/>
+      <w:r>
+        <w:rPr>
+          <w:rFonts w:ascii="Candara" w:hAnsi="Candara" w:cs="Times New Roman"/>
+          <w:lang w:val="en-US"/>
+        </w:rPr>
+        <w:t>validateFromPosition</w:t>
       </w:r>
       <w:proofErr w:type="spellEnd"/>
       <w:r>
         <w:rPr>
-          <w:lang w:val="en-US"/>
-        </w:rPr>
-        <w:t>([H|T]</w:t>
-      </w:r>
-      <w:proofErr w:type="gramStart"/>
-      <w:r>
-        <w:rPr>
-          <w:lang w:val="en-US"/>
-        </w:rPr>
-        <w:t>):-</w:t>
-      </w:r>
+          <w:rFonts w:ascii="Candara" w:hAnsi="Candara" w:cs="Times New Roman"/>
+          <w:lang w:val="en-US"/>
+        </w:rPr>
+        <w:t>(</w:t>
+      </w:r>
+      <w:proofErr w:type="spellStart"/>
       <w:proofErr w:type="gramEnd"/>
-    </w:p>
-    <w:p>
-      <w:pPr>
-        <w:ind w:firstLine="360"/>
-        <w:rPr>
-          <w:lang w:val="en-US"/>
-        </w:rPr>
-      </w:pPr>
-      <w:r>
-        <w:rPr>
-          <w:lang w:val="en-US"/>
-        </w:rPr>
-        <w:tab/>
-      </w:r>
-      <w:r>
-        <w:rPr>
-          <w:lang w:val="en-US"/>
-        </w:rPr>
-        <w:tab/>
-      </w:r>
-      <w:proofErr w:type="spellStart"/>
-      <w:r>
-        <w:rPr>
-          <w:lang w:val="en-US"/>
-        </w:rPr>
-        <w:t>printLine</w:t>
+      <w:r>
+        <w:rPr>
+          <w:rFonts w:ascii="Candara" w:hAnsi="Candara" w:cs="Times New Roman"/>
+          <w:lang w:val="en-US"/>
+        </w:rPr>
+        <w:t>BoardState</w:t>
       </w:r>
       <w:proofErr w:type="spellEnd"/>
       <w:r>
         <w:rPr>
-          <w:lang w:val="en-US"/>
-        </w:rPr>
-        <w:t>(x),</w:t>
-      </w:r>
-    </w:p>
-    <w:p>
-      <w:pPr>
-        <w:ind w:firstLine="360"/>
-        <w:rPr>
-          <w:lang w:val="en-US"/>
-        </w:rPr>
-      </w:pPr>
-      <w:r>
-        <w:rPr>
-          <w:lang w:val="en-US"/>
-        </w:rPr>
-        <w:tab/>
-      </w:r>
-      <w:r>
-        <w:rPr>
-          <w:lang w:val="en-US"/>
-        </w:rPr>
-        <w:tab/>
-      </w:r>
-      <w:proofErr w:type="spellStart"/>
-      <w:r>
-        <w:rPr>
-          <w:lang w:val="en-US"/>
-        </w:rPr>
-        <w:t>printSpaces</w:t>
-      </w:r>
-      <w:proofErr w:type="spellEnd"/>
-      <w:r>
-        <w:rPr>
-          <w:lang w:val="en-US"/>
-        </w:rPr>
-        <w:t>(H),</w:t>
-      </w:r>
-    </w:p>
-    <w:p>
-      <w:pPr>
-        <w:ind w:firstLine="360"/>
-        <w:rPr>
-          <w:lang w:val="en-US"/>
-        </w:rPr>
-      </w:pPr>
-      <w:r>
-        <w:rPr>
-          <w:lang w:val="en-US"/>
-        </w:rPr>
-        <w:tab/>
-      </w:r>
-      <w:r>
-        <w:rPr>
-          <w:lang w:val="en-US"/>
-        </w:rPr>
-        <w:tab/>
-      </w:r>
-      <w:proofErr w:type="spellStart"/>
-      <w:r>
-        <w:rPr>
-          <w:lang w:val="en-US"/>
-        </w:rPr>
-        <w:t>printBoard</w:t>
-      </w:r>
-      <w:proofErr w:type="spellEnd"/>
-      <w:r>
-        <w:rPr>
-          <w:lang w:val="en-US"/>
-        </w:rPr>
-        <w:t>(T).</w:t>
-      </w:r>
-    </w:p>
-    <w:p>
-      <w:pPr>
-        <w:ind w:firstLine="360"/>
-        <w:rPr>
-          <w:lang w:val="en-US"/>
-        </w:rPr>
-      </w:pPr>
+          <w:rFonts w:ascii="Candara" w:hAnsi="Candara" w:cs="Times New Roman"/>
+          <w:lang w:val="en-US"/>
+        </w:rPr>
+        <w:t>, FX-FY).</w:t>
+      </w:r>
+    </w:p>
+    <w:p>
+      <w:pPr>
+        <w:pStyle w:val="PargrafodaLista"/>
+        <w:numPr>
+          <w:ilvl w:val="1"/>
+          <w:numId w:val="2"/>
+        </w:numPr>
+        <w:rPr>
+          <w:rFonts w:ascii="Candara" w:hAnsi="Candara" w:cs="Times New Roman"/>
+        </w:rPr>
+      </w:pPr>
+      <w:r>
+        <w:rPr>
+          <w:rFonts w:ascii="Candara" w:hAnsi="Candara" w:cs="Times New Roman"/>
+        </w:rPr>
+        <w:t>Valida se a peça que o jogador pretende mover o pertence.</w:t>
+      </w:r>
     </w:p>
     <w:p>
       <w:pPr>
@@ -1949,107 +2600,74 @@
           <w:numId w:val="2"/>
         </w:numPr>
         <w:rPr>
+          <w:rFonts w:ascii="Candara" w:hAnsi="Candara" w:cs="Times New Roman"/>
           <w:lang w:val="en-US"/>
         </w:rPr>
       </w:pPr>
       <w:proofErr w:type="spellStart"/>
-      <w:r>
-        <w:rPr>
-          <w:lang w:val="en-US"/>
-        </w:rPr>
-        <w:t>printLine</w:t>
+      <w:proofErr w:type="gramStart"/>
+      <w:r>
+        <w:rPr>
+          <w:rFonts w:ascii="Candara" w:hAnsi="Candara" w:cs="Times New Roman"/>
+          <w:lang w:val="en-US"/>
+        </w:rPr>
+        <w:t>validateToPosition</w:t>
       </w:r>
       <w:proofErr w:type="spellEnd"/>
       <w:r>
         <w:rPr>
-          <w:lang w:val="en-US"/>
-        </w:rPr>
-        <w:t>(X</w:t>
-      </w:r>
-      <w:proofErr w:type="gramStart"/>
-      <w:r>
-        <w:rPr>
-          <w:lang w:val="en-US"/>
-        </w:rPr>
-        <w:t>):-</w:t>
-      </w:r>
+          <w:rFonts w:ascii="Candara" w:hAnsi="Candara" w:cs="Times New Roman"/>
+          <w:lang w:val="en-US"/>
+        </w:rPr>
+        <w:t>(</w:t>
+      </w:r>
+      <w:proofErr w:type="spellStart"/>
       <w:proofErr w:type="gramEnd"/>
-    </w:p>
-    <w:p>
-      <w:pPr>
-        <w:ind w:firstLine="360"/>
-        <w:rPr>
-          <w:lang w:val="en-US"/>
-        </w:rPr>
-      </w:pPr>
-      <w:r>
-        <w:rPr>
-          <w:lang w:val="en-US"/>
-        </w:rPr>
-        <w:tab/>
-      </w:r>
-      <w:r>
-        <w:rPr>
-          <w:lang w:val="en-US"/>
-        </w:rPr>
-        <w:tab/>
-      </w:r>
-      <w:proofErr w:type="gramStart"/>
-      <w:r>
-        <w:rPr>
-          <w:lang w:val="en-US"/>
-        </w:rPr>
-        <w:t>write(</w:t>
-      </w:r>
-      <w:proofErr w:type="gramEnd"/>
-      <w:r>
-        <w:rPr>
-          <w:lang w:val="en-US"/>
-        </w:rPr>
-        <w:t>' -----------------------------------------------'),</w:t>
-      </w:r>
-    </w:p>
-    <w:p>
-      <w:pPr>
-        <w:ind w:firstLine="360"/>
-        <w:rPr>
-          <w:lang w:val="en-US"/>
-        </w:rPr>
-      </w:pPr>
-      <w:r>
-        <w:rPr>
-          <w:lang w:val="en-US"/>
-        </w:rPr>
-        <w:tab/>
-      </w:r>
-      <w:r>
-        <w:rPr>
-          <w:lang w:val="en-US"/>
-        </w:rPr>
-        <w:tab/>
-      </w:r>
-      <w:proofErr w:type="spellStart"/>
-      <w:r>
-        <w:rPr>
-          <w:lang w:val="en-US"/>
-        </w:rPr>
-        <w:t>nl</w:t>
+      <w:r>
+        <w:rPr>
+          <w:rFonts w:ascii="Candara" w:hAnsi="Candara" w:cs="Times New Roman"/>
+          <w:lang w:val="en-US"/>
+        </w:rPr>
+        <w:t>BoardState</w:t>
       </w:r>
       <w:proofErr w:type="spellEnd"/>
       <w:r>
         <w:rPr>
-          <w:lang w:val="en-US"/>
-        </w:rPr>
-        <w:t>.</w:t>
-      </w:r>
-    </w:p>
-    <w:p>
-      <w:pPr>
-        <w:ind w:firstLine="360"/>
-        <w:rPr>
-          <w:lang w:val="en-US"/>
-        </w:rPr>
-      </w:pPr>
+          <w:rFonts w:ascii="Candara" w:hAnsi="Candara" w:cs="Times New Roman"/>
+          <w:lang w:val="en-US"/>
+        </w:rPr>
+        <w:t>, TX-TY).</w:t>
+      </w:r>
+    </w:p>
+    <w:p>
+      <w:pPr>
+        <w:pStyle w:val="PargrafodaLista"/>
+        <w:numPr>
+          <w:ilvl w:val="1"/>
+          <w:numId w:val="2"/>
+        </w:numPr>
+        <w:rPr>
+          <w:rFonts w:ascii="Candara" w:hAnsi="Candara" w:cs="Times New Roman"/>
+        </w:rPr>
+      </w:pPr>
+      <w:r>
+        <w:rPr>
+          <w:rFonts w:ascii="Candara" w:hAnsi="Candara" w:cs="Times New Roman"/>
+        </w:rPr>
+        <w:t>Valida se a posi</w:t>
+      </w:r>
+      <w:r>
+        <w:rPr>
+          <w:rFonts w:ascii="Candara" w:hAnsi="Candara" w:cs="Times New Roman"/>
+        </w:rPr>
+        <w:t xml:space="preserve">ção final da peça </w:t>
+      </w:r>
+      <w:r>
+        <w:rPr>
+          <w:rFonts w:ascii="Candara" w:hAnsi="Candara" w:cs="Times New Roman"/>
+        </w:rPr>
+        <w:t>é válida em termos de andar numa direção válida.</w:t>
+      </w:r>
     </w:p>
     <w:p>
       <w:pPr>
@@ -2059,6 +2677,7 @@
           <w:numId w:val="2"/>
         </w:numPr>
         <w:rPr>
+          <w:rFonts w:ascii="Candara" w:hAnsi="Candara" w:cs="Times New Roman"/>
           <w:lang w:val="en-US"/>
         </w:rPr>
       </w:pPr>
@@ -2066,882 +2685,98 @@
       <w:proofErr w:type="gramStart"/>
       <w:r>
         <w:rPr>
-          <w:lang w:val="en-US"/>
-        </w:rPr>
-        <w:t>printSpaces</w:t>
+          <w:rFonts w:ascii="Candara" w:hAnsi="Candara" w:cs="Times New Roman"/>
+          <w:lang w:val="en-US"/>
+        </w:rPr>
+        <w:t>validateMovePiece</w:t>
       </w:r>
       <w:proofErr w:type="spellEnd"/>
       <w:r>
         <w:rPr>
+          <w:rFonts w:ascii="Candara" w:hAnsi="Candara" w:cs="Times New Roman"/>
           <w:lang w:val="en-US"/>
         </w:rPr>
         <w:t>(</w:t>
       </w:r>
+      <w:proofErr w:type="spellStart"/>
       <w:proofErr w:type="gramEnd"/>
       <w:r>
         <w:rPr>
-          <w:lang w:val="en-US"/>
-        </w:rPr>
-        <w:t>[]):-</w:t>
-      </w:r>
-    </w:p>
-    <w:p>
-      <w:pPr>
-        <w:ind w:firstLine="360"/>
-        <w:rPr>
-          <w:lang w:val="en-US"/>
-        </w:rPr>
-      </w:pPr>
-      <w:r>
-        <w:rPr>
-          <w:lang w:val="en-US"/>
-        </w:rPr>
-        <w:tab/>
-      </w:r>
-      <w:r>
-        <w:rPr>
-          <w:lang w:val="en-US"/>
-        </w:rPr>
-        <w:tab/>
-      </w:r>
-      <w:proofErr w:type="gramStart"/>
-      <w:r>
-        <w:rPr>
-          <w:lang w:val="en-US"/>
-        </w:rPr>
-        <w:t>write(</w:t>
-      </w:r>
-      <w:proofErr w:type="gramEnd"/>
-      <w:r>
-        <w:rPr>
-          <w:lang w:val="en-US"/>
-        </w:rPr>
-        <w:t>'|'),</w:t>
-      </w:r>
-    </w:p>
-    <w:p>
-      <w:pPr>
-        <w:ind w:firstLine="360"/>
-      </w:pPr>
-      <w:r>
-        <w:rPr>
-          <w:lang w:val="en-US"/>
-        </w:rPr>
-        <w:tab/>
-      </w:r>
-      <w:r>
-        <w:rPr>
-          <w:lang w:val="en-US"/>
-        </w:rPr>
-        <w:tab/>
-      </w:r>
-      <w:proofErr w:type="spellStart"/>
-      <w:r>
-        <w:t>nl</w:t>
+          <w:rFonts w:ascii="Candara" w:hAnsi="Candara" w:cs="Times New Roman"/>
+          <w:lang w:val="en-US"/>
+        </w:rPr>
+        <w:t>BoardState</w:t>
       </w:r>
       <w:proofErr w:type="spellEnd"/>
       <w:r>
-        <w:t>.</w:t>
+        <w:rPr>
+          <w:rFonts w:ascii="Candara" w:hAnsi="Candara" w:cs="Times New Roman"/>
+          <w:lang w:val="en-US"/>
+        </w:rPr>
+        <w:t>, FX-FY, TX-TY, Board).</w:t>
       </w:r>
     </w:p>
     <w:p>
       <w:pPr>
         <w:pStyle w:val="PargrafodaLista"/>
         <w:numPr>
-          <w:ilvl w:val="0"/>
+          <w:ilvl w:val="1"/>
           <w:numId w:val="2"/>
         </w:numPr>
         <w:rPr>
-          <w:lang w:val="en-US"/>
-        </w:rPr>
-      </w:pPr>
-      <w:proofErr w:type="spellStart"/>
-      <w:r>
-        <w:rPr>
-          <w:lang w:val="en-US"/>
-        </w:rPr>
-        <w:lastRenderedPageBreak/>
-        <w:t>printSpaces</w:t>
-      </w:r>
-      <w:proofErr w:type="spellEnd"/>
-      <w:r>
-        <w:rPr>
-          <w:lang w:val="en-US"/>
-        </w:rPr>
-        <w:t>([H|T]</w:t>
-      </w:r>
-      <w:proofErr w:type="gramStart"/>
-      <w:r>
-        <w:rPr>
-          <w:lang w:val="en-US"/>
-        </w:rPr>
-        <w:t>):-</w:t>
-      </w:r>
-      <w:proofErr w:type="gramEnd"/>
-    </w:p>
-    <w:p>
-      <w:pPr>
-        <w:ind w:firstLine="360"/>
-        <w:rPr>
-          <w:lang w:val="en-US"/>
-        </w:rPr>
-      </w:pPr>
-      <w:r>
-        <w:rPr>
-          <w:lang w:val="en-US"/>
-        </w:rPr>
-        <w:tab/>
-      </w:r>
-      <w:r>
-        <w:rPr>
-          <w:lang w:val="en-US"/>
-        </w:rPr>
-        <w:tab/>
-      </w:r>
-      <w:proofErr w:type="gramStart"/>
-      <w:r>
-        <w:rPr>
-          <w:lang w:val="en-US"/>
-        </w:rPr>
-        <w:t>write(</w:t>
-      </w:r>
-      <w:proofErr w:type="gramEnd"/>
-      <w:r>
-        <w:rPr>
-          <w:lang w:val="en-US"/>
-        </w:rPr>
-        <w:t>'|'),</w:t>
-      </w:r>
-    </w:p>
-    <w:p>
-      <w:pPr>
-        <w:ind w:firstLine="360"/>
-        <w:rPr>
-          <w:lang w:val="en-US"/>
-        </w:rPr>
-      </w:pPr>
-      <w:r>
-        <w:rPr>
-          <w:lang w:val="en-US"/>
-        </w:rPr>
-        <w:tab/>
-      </w:r>
-      <w:r>
-        <w:rPr>
-          <w:lang w:val="en-US"/>
-        </w:rPr>
-        <w:tab/>
-      </w:r>
-      <w:proofErr w:type="spellStart"/>
-      <w:r>
-        <w:rPr>
-          <w:lang w:val="en-US"/>
-        </w:rPr>
-        <w:t>translatePrint</w:t>
-      </w:r>
-      <w:proofErr w:type="spellEnd"/>
-      <w:r>
-        <w:rPr>
-          <w:lang w:val="en-US"/>
-        </w:rPr>
-        <w:t>(H),</w:t>
-      </w:r>
-    </w:p>
-    <w:p>
-      <w:pPr>
-        <w:ind w:firstLine="360"/>
-        <w:rPr>
-          <w:lang w:val="en-US"/>
-        </w:rPr>
-      </w:pPr>
-      <w:r>
-        <w:rPr>
-          <w:lang w:val="en-US"/>
-        </w:rPr>
-        <w:tab/>
-      </w:r>
-      <w:r>
-        <w:rPr>
-          <w:lang w:val="en-US"/>
-        </w:rPr>
-        <w:tab/>
-      </w:r>
-      <w:proofErr w:type="spellStart"/>
-      <w:r>
-        <w:rPr>
-          <w:lang w:val="en-US"/>
-        </w:rPr>
-        <w:t>printSpaces</w:t>
-      </w:r>
-      <w:proofErr w:type="spellEnd"/>
-      <w:r>
-        <w:rPr>
-          <w:lang w:val="en-US"/>
-        </w:rPr>
-        <w:t>(T).</w:t>
-      </w:r>
-    </w:p>
-    <w:p>
-      <w:pPr>
-        <w:ind w:firstLine="360"/>
-        <w:rPr>
-          <w:lang w:val="en-US"/>
-        </w:rPr>
-      </w:pPr>
-    </w:p>
-    <w:p>
-      <w:pPr>
-        <w:pStyle w:val="PargrafodaLista"/>
-        <w:numPr>
-          <w:ilvl w:val="0"/>
-          <w:numId w:val="2"/>
-        </w:numPr>
-        <w:rPr>
-          <w:lang w:val="en-US"/>
-        </w:rPr>
-      </w:pPr>
-      <w:proofErr w:type="spellStart"/>
-      <w:proofErr w:type="gramStart"/>
-      <w:r>
-        <w:rPr>
-          <w:lang w:val="en-US"/>
-        </w:rPr>
-        <w:t>translatePrint</w:t>
-      </w:r>
-      <w:proofErr w:type="spellEnd"/>
-      <w:r>
-        <w:rPr>
-          <w:lang w:val="en-US"/>
-        </w:rPr>
-        <w:t>(</w:t>
-      </w:r>
-      <w:proofErr w:type="gramEnd"/>
-      <w:r>
-        <w:rPr>
-          <w:lang w:val="en-US"/>
-        </w:rPr>
-        <w:t>0):-</w:t>
-      </w:r>
-    </w:p>
-    <w:p>
-      <w:pPr>
-        <w:ind w:firstLine="360"/>
-        <w:rPr>
-          <w:lang w:val="en-US"/>
-        </w:rPr>
-      </w:pPr>
-      <w:r>
-        <w:rPr>
-          <w:lang w:val="en-US"/>
-        </w:rPr>
-        <w:tab/>
-      </w:r>
-      <w:r>
-        <w:rPr>
-          <w:lang w:val="en-US"/>
-        </w:rPr>
-        <w:tab/>
-      </w:r>
-      <w:proofErr w:type="gramStart"/>
-      <w:r>
-        <w:rPr>
-          <w:lang w:val="en-US"/>
-        </w:rPr>
-        <w:t>write(</w:t>
-      </w:r>
-      <w:proofErr w:type="gramEnd"/>
-      <w:r>
-        <w:rPr>
-          <w:lang w:val="en-US"/>
-        </w:rPr>
-        <w:t>'   ').</w:t>
-      </w:r>
-    </w:p>
-    <w:p>
-      <w:pPr>
-        <w:pStyle w:val="PargrafodaLista"/>
-        <w:numPr>
-          <w:ilvl w:val="0"/>
-          <w:numId w:val="2"/>
-        </w:numPr>
-        <w:rPr>
-          <w:lang w:val="en-US"/>
-        </w:rPr>
-      </w:pPr>
-      <w:proofErr w:type="spellStart"/>
-      <w:r>
-        <w:rPr>
-          <w:lang w:val="en-US"/>
-        </w:rPr>
-        <w:t>translatePrint</w:t>
-      </w:r>
-      <w:proofErr w:type="spellEnd"/>
-      <w:r>
-        <w:rPr>
-          <w:lang w:val="en-US"/>
-        </w:rPr>
-        <w:t>(</w:t>
-      </w:r>
-      <w:proofErr w:type="spellStart"/>
-      <w:r>
-        <w:rPr>
-          <w:lang w:val="en-US"/>
-        </w:rPr>
-        <w:t>Colour</w:t>
-      </w:r>
-      <w:proofErr w:type="spellEnd"/>
-      <w:r>
-        <w:rPr>
-          <w:lang w:val="en-US"/>
-        </w:rPr>
-        <w:t>-Char</w:t>
-      </w:r>
-      <w:proofErr w:type="gramStart"/>
-      <w:r>
-        <w:rPr>
-          <w:lang w:val="en-US"/>
-        </w:rPr>
-        <w:t>):-</w:t>
-      </w:r>
-      <w:proofErr w:type="gramEnd"/>
-    </w:p>
-    <w:p>
-      <w:pPr>
-        <w:ind w:firstLine="360"/>
-        <w:rPr>
-          <w:lang w:val="en-US"/>
-        </w:rPr>
-      </w:pPr>
-      <w:r>
-        <w:rPr>
-          <w:lang w:val="en-US"/>
-        </w:rPr>
-        <w:tab/>
-      </w:r>
-      <w:r>
-        <w:rPr>
-          <w:lang w:val="en-US"/>
-        </w:rPr>
-        <w:tab/>
-      </w:r>
-      <w:r>
-        <w:rPr>
-          <w:lang w:val="en-US"/>
-        </w:rPr>
-        <w:t>Char &lt; 10,</w:t>
-      </w:r>
-    </w:p>
-    <w:p>
-      <w:pPr>
-        <w:ind w:firstLine="360"/>
-        <w:rPr>
-          <w:lang w:val="en-US"/>
-        </w:rPr>
-      </w:pPr>
-      <w:r>
-        <w:rPr>
-          <w:lang w:val="en-US"/>
-        </w:rPr>
-        <w:tab/>
-      </w:r>
-      <w:r>
-        <w:rPr>
-          <w:lang w:val="en-US"/>
-        </w:rPr>
-        <w:tab/>
-      </w:r>
-      <w:proofErr w:type="gramStart"/>
-      <w:r>
-        <w:rPr>
-          <w:lang w:val="en-US"/>
-        </w:rPr>
-        <w:t>write(</w:t>
-      </w:r>
-      <w:proofErr w:type="gramEnd"/>
-      <w:r>
-        <w:rPr>
-          <w:lang w:val="en-US"/>
-        </w:rPr>
-        <w:t>'  '),</w:t>
-      </w:r>
-    </w:p>
-    <w:p>
-      <w:pPr>
-        <w:ind w:firstLine="360"/>
-        <w:rPr>
-          <w:lang w:val="en-US"/>
-        </w:rPr>
-      </w:pPr>
-      <w:r>
-        <w:rPr>
-          <w:lang w:val="en-US"/>
-        </w:rPr>
-        <w:tab/>
-      </w:r>
-      <w:r>
-        <w:rPr>
-          <w:lang w:val="en-US"/>
-        </w:rPr>
-        <w:tab/>
-      </w:r>
-      <w:r>
-        <w:rPr>
-          <w:lang w:val="en-US"/>
-        </w:rPr>
-        <w:t>write(Char).</w:t>
-      </w:r>
-    </w:p>
-    <w:p>
-      <w:pPr>
-        <w:pStyle w:val="PargrafodaLista"/>
-        <w:numPr>
-          <w:ilvl w:val="0"/>
-          <w:numId w:val="2"/>
-        </w:numPr>
-        <w:rPr>
-          <w:lang w:val="en-US"/>
-        </w:rPr>
-      </w:pPr>
-      <w:proofErr w:type="spellStart"/>
-      <w:r>
-        <w:rPr>
-          <w:lang w:val="en-US"/>
-        </w:rPr>
-        <w:t>translatePrint</w:t>
-      </w:r>
-      <w:proofErr w:type="spellEnd"/>
-      <w:r>
-        <w:rPr>
-          <w:lang w:val="en-US"/>
-        </w:rPr>
-        <w:t>(</w:t>
-      </w:r>
-      <w:proofErr w:type="spellStart"/>
-      <w:r>
-        <w:rPr>
-          <w:lang w:val="en-US"/>
-        </w:rPr>
-        <w:t>Colour</w:t>
-      </w:r>
-      <w:proofErr w:type="spellEnd"/>
-      <w:r>
-        <w:rPr>
-          <w:lang w:val="en-US"/>
-        </w:rPr>
-        <w:t>-Char</w:t>
-      </w:r>
-      <w:proofErr w:type="gramStart"/>
-      <w:r>
-        <w:rPr>
-          <w:lang w:val="en-US"/>
-        </w:rPr>
-        <w:t>):-</w:t>
-      </w:r>
-      <w:proofErr w:type="gramEnd"/>
-    </w:p>
-    <w:p>
-      <w:pPr>
-        <w:ind w:firstLine="360"/>
-        <w:rPr>
-          <w:lang w:val="en-US"/>
-        </w:rPr>
-      </w:pPr>
-      <w:r>
-        <w:rPr>
-          <w:lang w:val="en-US"/>
-        </w:rPr>
-        <w:tab/>
-      </w:r>
-      <w:r>
-        <w:rPr>
-          <w:lang w:val="en-US"/>
-        </w:rPr>
-        <w:tab/>
-        <w:t>Char &gt;= 10,</w:t>
-      </w:r>
-    </w:p>
-    <w:p>
-      <w:pPr>
-        <w:ind w:firstLine="360"/>
-        <w:rPr>
-          <w:lang w:val="en-US"/>
-        </w:rPr>
-      </w:pPr>
-      <w:r>
-        <w:rPr>
-          <w:lang w:val="en-US"/>
-        </w:rPr>
-        <w:tab/>
-      </w:r>
-      <w:r>
-        <w:rPr>
-          <w:lang w:val="en-US"/>
-        </w:rPr>
-        <w:tab/>
-        <w:t>write(</w:t>
-      </w:r>
-      <w:proofErr w:type="spellStart"/>
-      <w:r>
-        <w:rPr>
-          <w:lang w:val="en-US"/>
-        </w:rPr>
-        <w:t>Colour</w:t>
-      </w:r>
-      <w:proofErr w:type="spellEnd"/>
-      <w:r>
-        <w:rPr>
-          <w:lang w:val="en-US"/>
-        </w:rPr>
-        <w:t>),</w:t>
-      </w:r>
-    </w:p>
-    <w:p>
-      <w:pPr>
-        <w:ind w:firstLine="360"/>
-      </w:pPr>
-      <w:r>
-        <w:rPr>
-          <w:lang w:val="en-US"/>
-        </w:rPr>
-        <w:tab/>
-      </w:r>
-      <w:r>
-        <w:rPr>
-          <w:lang w:val="en-US"/>
-        </w:rPr>
-        <w:tab/>
-      </w:r>
-      <w:proofErr w:type="spellStart"/>
-      <w:r>
-        <w:t>write</w:t>
-      </w:r>
-      <w:proofErr w:type="spellEnd"/>
-      <w:r>
-        <w:t>(</w:t>
-      </w:r>
-      <w:proofErr w:type="spellStart"/>
-      <w:r>
-        <w:t>Char</w:t>
-      </w:r>
-      <w:proofErr w:type="spellEnd"/>
-      <w:r>
-        <w:t>).</w:t>
-      </w:r>
-    </w:p>
-    <w:p>
-      <w:pPr>
-        <w:ind w:firstLine="360"/>
-      </w:pPr>
-    </w:p>
-    <w:p>
-      <w:pPr>
-        <w:rPr>
-          <w:rFonts w:cs="Times New Roman"/>
-          <w:b/>
-          <w:sz w:val="32"/>
-          <w:szCs w:val="32"/>
-        </w:rPr>
-      </w:pPr>
-    </w:p>
-    <w:p>
-      <w:pPr>
-        <w:pStyle w:val="PargrafodaLista"/>
-        <w:numPr>
-          <w:ilvl w:val="0"/>
-          <w:numId w:val="1"/>
-        </w:numPr>
-        <w:rPr>
-          <w:rFonts w:cs="Times New Roman"/>
-          <w:b/>
-          <w:sz w:val="32"/>
-          <w:szCs w:val="32"/>
-        </w:rPr>
-      </w:pPr>
-      <w:r>
-        <w:rPr>
-          <w:rFonts w:cs="Times New Roman"/>
-          <w:b/>
-          <w:sz w:val="32"/>
-          <w:szCs w:val="32"/>
-        </w:rPr>
-        <w:t>Movimentos</w:t>
-      </w:r>
-    </w:p>
-    <w:p>
-      <w:pPr>
-        <w:ind w:left="360" w:firstLine="348"/>
-        <w:rPr>
-          <w:rFonts w:cs="Times New Roman"/>
-        </w:rPr>
-      </w:pPr>
-      <w:r>
-        <w:rPr>
-          <w:rFonts w:cs="Times New Roman"/>
-        </w:rPr>
-        <w:t xml:space="preserve">A rainha movimenta-se como uma rainha de xadrez (em qualquer direção o número de casas que quiser). Quando se movimenta sem capturar, a rainha deixa na sua posição anterior uma das suas peças reduzindo a altura da pilha em um. As peças que ficam para trás são os bebés. Quando se movimenta para capturar a rainha não perde peças e a captura funciona por substituição, como no xadrez. </w:t>
-      </w:r>
-      <w:r>
-        <w:rPr>
-          <w:rFonts w:cs="Times New Roman"/>
-        </w:rPr>
-        <w:t>Uma rainha com uma pilha de tamanho dois não pode fazer movimentos que não sejam de captura.</w:t>
-      </w:r>
-    </w:p>
-    <w:p>
-      <w:pPr>
-        <w:ind w:left="360" w:firstLine="348"/>
-        <w:rPr>
-          <w:rFonts w:cs="Times New Roman"/>
-        </w:rPr>
-      </w:pPr>
-      <w:r>
-        <w:rPr>
-          <w:rFonts w:cs="Times New Roman"/>
-        </w:rPr>
-        <w:t>Os bebés movimentam-se da mesma forma que a rainha para capturar, mas quando não capturam e se movimentam</w:t>
-      </w:r>
-      <w:r>
-        <w:rPr>
-          <w:rFonts w:cs="Times New Roman"/>
-        </w:rPr>
-        <w:t>,</w:t>
-      </w:r>
-      <w:r>
-        <w:rPr>
-          <w:rFonts w:cs="Times New Roman"/>
-        </w:rPr>
-        <w:t xml:space="preserve"> têm, obrigatoriamente, de se aproximar da rainha inimiga.</w:t>
-      </w:r>
-    </w:p>
-    <w:p>
-      <w:pPr>
-        <w:ind w:left="360" w:firstLine="348"/>
-        <w:rPr>
-          <w:rFonts w:cs="Times New Roman"/>
-        </w:rPr>
-      </w:pPr>
-      <w:r>
-        <w:rPr>
-          <w:rFonts w:cs="Times New Roman"/>
-        </w:rPr>
-        <w:t>Principais predicados para movimentar as peças:</w:t>
-      </w:r>
-    </w:p>
-    <w:p>
-      <w:pPr>
-        <w:rPr>
-          <w:rFonts w:cs="Times New Roman"/>
-        </w:rPr>
-      </w:pPr>
-    </w:p>
-    <w:p>
-      <w:pPr>
-        <w:pStyle w:val="PargrafodaLista"/>
-        <w:numPr>
-          <w:ilvl w:val="0"/>
-          <w:numId w:val="2"/>
-        </w:numPr>
-        <w:rPr>
-          <w:rFonts w:cs="Times New Roman"/>
-          <w:lang w:val="en-US"/>
-        </w:rPr>
-      </w:pPr>
-      <w:proofErr w:type="spellStart"/>
-      <w:proofErr w:type="gramStart"/>
-      <w:r>
-        <w:rPr>
-          <w:rFonts w:cs="Times New Roman"/>
-          <w:lang w:val="en-US"/>
-        </w:rPr>
-        <w:t>tryToMovePiece</w:t>
-      </w:r>
-      <w:proofErr w:type="spellEnd"/>
-      <w:r>
-        <w:rPr>
-          <w:rFonts w:cs="Times New Roman"/>
-          <w:lang w:val="en-US"/>
-        </w:rPr>
-        <w:t>(</w:t>
-      </w:r>
-      <w:proofErr w:type="spellStart"/>
-      <w:proofErr w:type="gramEnd"/>
-      <w:r>
-        <w:rPr>
-          <w:rFonts w:cs="Times New Roman"/>
-          <w:lang w:val="en-US"/>
-        </w:rPr>
-        <w:t>Bo</w:t>
-      </w:r>
-      <w:r>
-        <w:rPr>
-          <w:rFonts w:cs="Times New Roman"/>
-          <w:lang w:val="en-US"/>
-        </w:rPr>
-        <w:t>ardState</w:t>
-      </w:r>
-      <w:proofErr w:type="spellEnd"/>
-      <w:r>
-        <w:rPr>
-          <w:rFonts w:cs="Times New Roman"/>
-          <w:lang w:val="en-US"/>
-        </w:rPr>
-        <w:t>, FX-FY, TX-TY, Board).</w:t>
-      </w:r>
-    </w:p>
-    <w:p>
-      <w:pPr>
-        <w:pStyle w:val="PargrafodaLista"/>
-        <w:numPr>
-          <w:ilvl w:val="0"/>
-          <w:numId w:val="2"/>
-        </w:numPr>
-        <w:rPr>
-          <w:rFonts w:cs="Times New Roman"/>
-          <w:lang w:val="en-US"/>
-        </w:rPr>
-      </w:pPr>
-      <w:proofErr w:type="spellStart"/>
-      <w:proofErr w:type="gramStart"/>
-      <w:r>
-        <w:rPr>
-          <w:rFonts w:cs="Times New Roman"/>
-          <w:lang w:val="en-US"/>
-        </w:rPr>
-        <w:t>validateFromPosition</w:t>
-      </w:r>
-      <w:proofErr w:type="spellEnd"/>
-      <w:r>
-        <w:rPr>
-          <w:rFonts w:cs="Times New Roman"/>
-          <w:lang w:val="en-US"/>
-        </w:rPr>
-        <w:t>(</w:t>
-      </w:r>
-      <w:proofErr w:type="spellStart"/>
-      <w:proofErr w:type="gramEnd"/>
-      <w:r>
-        <w:rPr>
-          <w:rFonts w:cs="Times New Roman"/>
-          <w:lang w:val="en-US"/>
-        </w:rPr>
-        <w:t>BoardState</w:t>
-      </w:r>
-      <w:proofErr w:type="spellEnd"/>
-      <w:r>
-        <w:rPr>
-          <w:rFonts w:cs="Times New Roman"/>
-          <w:lang w:val="en-US"/>
-        </w:rPr>
-        <w:t>, FX-FY).</w:t>
-      </w:r>
-    </w:p>
-    <w:p>
-      <w:pPr>
-        <w:pStyle w:val="PargrafodaLista"/>
-        <w:numPr>
-          <w:ilvl w:val="0"/>
-          <w:numId w:val="2"/>
-        </w:numPr>
-        <w:rPr>
-          <w:rFonts w:cs="Times New Roman"/>
-          <w:lang w:val="en-US"/>
-        </w:rPr>
-      </w:pPr>
-      <w:proofErr w:type="spellStart"/>
-      <w:proofErr w:type="gramStart"/>
-      <w:r>
-        <w:rPr>
-          <w:rFonts w:cs="Times New Roman"/>
-          <w:lang w:val="en-US"/>
-        </w:rPr>
-        <w:t>validateToPosition</w:t>
-      </w:r>
-      <w:proofErr w:type="spellEnd"/>
-      <w:r>
-        <w:rPr>
-          <w:rFonts w:cs="Times New Roman"/>
-          <w:lang w:val="en-US"/>
-        </w:rPr>
-        <w:t>(</w:t>
-      </w:r>
-      <w:proofErr w:type="spellStart"/>
-      <w:proofErr w:type="gramEnd"/>
-      <w:r>
-        <w:rPr>
-          <w:rFonts w:cs="Times New Roman"/>
-          <w:lang w:val="en-US"/>
-        </w:rPr>
-        <w:t>BoardState</w:t>
-      </w:r>
-      <w:proofErr w:type="spellEnd"/>
-      <w:r>
-        <w:rPr>
-          <w:rFonts w:cs="Times New Roman"/>
-          <w:lang w:val="en-US"/>
-        </w:rPr>
-        <w:t>, TX-TY).</w:t>
-      </w:r>
-    </w:p>
-    <w:p>
-      <w:pPr>
-        <w:pStyle w:val="PargrafodaLista"/>
-        <w:numPr>
-          <w:ilvl w:val="0"/>
-          <w:numId w:val="2"/>
-        </w:numPr>
-        <w:rPr>
-          <w:rFonts w:cs="Times New Roman"/>
-          <w:lang w:val="en-US"/>
-        </w:rPr>
-      </w:pPr>
+          <w:rFonts w:ascii="Candara" w:hAnsi="Candara" w:cs="Times New Roman"/>
+        </w:rPr>
+      </w:pPr>
+      <w:r>
+        <w:rPr>
+          <w:rFonts w:ascii="Candara" w:hAnsi="Candara" w:cs="Times New Roman"/>
+        </w:rPr>
+        <w:t xml:space="preserve">Valida se </w:t>
+      </w:r>
+      <w:r>
+        <w:rPr>
+          <w:rFonts w:ascii="Candara" w:hAnsi="Candara" w:cs="Times New Roman"/>
+        </w:rPr>
+        <w:t>posi</w:t>
+      </w:r>
+      <w:r>
+        <w:rPr>
+          <w:rFonts w:ascii="Candara" w:hAnsi="Candara" w:cs="Times New Roman"/>
+        </w:rPr>
+        <w:t xml:space="preserve">ção final da peça </w:t>
+      </w:r>
+      <w:r>
+        <w:rPr>
+          <w:rFonts w:ascii="Candara" w:hAnsi="Candara" w:cs="Times New Roman"/>
+        </w:rPr>
+        <w:t xml:space="preserve">é válida </w:t>
+      </w:r>
+      <w:r>
+        <w:rPr>
+          <w:rFonts w:ascii="Candara" w:hAnsi="Candara" w:cs="Times New Roman"/>
+        </w:rPr>
+        <w:t>em termos de respeitar as regras restantes do jogo</w:t>
+      </w:r>
+      <w:r>
+        <w:rPr>
+          <w:rFonts w:ascii="Candara" w:hAnsi="Candara" w:cs="Times New Roman"/>
+        </w:rPr>
+        <w:t>.</w:t>
+      </w:r>
       <w:bookmarkStart w:id="0" w:name="_GoBack"/>
       <w:bookmarkEnd w:id="0"/>
-      <w:proofErr w:type="spellStart"/>
-      <w:r>
-        <w:rPr>
-          <w:rFonts w:cs="Times New Roman"/>
-          <w:lang w:val="en-US"/>
-        </w:rPr>
-        <w:t>validateMovePiece</w:t>
-      </w:r>
-      <w:proofErr w:type="spellEnd"/>
-      <w:r>
-        <w:rPr>
-          <w:rFonts w:cs="Times New Roman"/>
-          <w:lang w:val="en-US"/>
-        </w:rPr>
-        <w:t>(</w:t>
-      </w:r>
-      <w:proofErr w:type="spellStart"/>
-      <w:r>
-        <w:rPr>
-          <w:rFonts w:cs="Times New Roman"/>
-          <w:lang w:val="en-US"/>
-        </w:rPr>
-        <w:t>BoardState</w:t>
-      </w:r>
-      <w:proofErr w:type="spellEnd"/>
-      <w:r>
-        <w:rPr>
-          <w:rFonts w:cs="Times New Roman"/>
-          <w:lang w:val="en-US"/>
-        </w:rPr>
-        <w:t>, FX-FY, TX-TY, Board).</w:t>
-      </w:r>
-    </w:p>
-    <w:p>
-      <w:pPr>
-        <w:rPr>
-          <w:rFonts w:cs="Times New Roman"/>
-          <w:lang w:val="en-US"/>
-        </w:rPr>
-      </w:pPr>
-    </w:p>
-    <w:p>
-      <w:pPr>
-        <w:rPr>
-          <w:rFonts w:cs="Times New Roman"/>
-          <w:lang w:val="en-US"/>
+    </w:p>
+    <w:p>
+      <w:pPr>
+        <w:rPr>
+          <w:rFonts w:cs="Times New Roman"/>
+        </w:rPr>
+      </w:pPr>
+    </w:p>
+    <w:p>
+      <w:pPr>
+        <w:rPr>
+          <w:rFonts w:cs="Times New Roman"/>
         </w:rPr>
       </w:pPr>
     </w:p>
@@ -2958,7 +2793,7 @@
 </file>
 
 <file path=word/endnotes.xml><?xml version="1.0" encoding="utf-8"?>
-<w:endnotes xmlns:wpc="http://schemas.microsoft.com/office/word/2010/wordprocessingCanvas" xmlns:cx="http://schemas.microsoft.com/office/drawing/2014/chartex" xmlns:cx1="http://schemas.microsoft.com/office/drawing/2015/9/8/chartex" xmlns:cx2="http://schemas.microsoft.com/office/drawing/2015/10/21/chartex" xmlns:cx3="http://schemas.microsoft.com/office/drawing/2016/5/9/chartex" xmlns:cx4="http://schemas.microsoft.com/office/drawing/2016/5/10/chartex" xmlns:cx5="http://schemas.microsoft.com/office/drawing/2016/5/11/chartex" xmlns:mc="http://schemas.openxmlformats.org/markup-compatibility/2006" xmlns:o="urn:schemas-microsoft-com:office:office" xmlns:r="http://schemas.openxmlformats.org/officeDocument/2006/relationships" xmlns:m="http://schemas.openxmlformats.org/officeDocument/2006/math" xmlns:v="urn:schemas-microsoft-com:vml" xmlns:wp14="http://schemas.microsoft.com/office/word/2010/wordprocessingDrawing" xmlns:wp="http://schemas.openxmlformats.org/drawingml/2006/wordprocessingDrawing" xmlns:w10="urn:schemas-microsoft-com:office:word" xmlns:w="http://schemas.openxmlformats.org/wordprocessingml/2006/main" xmlns:w14="http://schemas.microsoft.com/office/word/2010/wordml" xmlns:w15="http://schemas.microsoft.com/office/word/2012/wordml" xmlns:w16se="http://schemas.microsoft.com/office/word/2015/wordml/symex" xmlns:wpg="http://schemas.microsoft.com/office/word/2010/wordprocessingGroup" xmlns:wpi="http://schemas.microsoft.com/office/word/2010/wordprocessingInk" xmlns:wne="http://schemas.microsoft.com/office/word/2006/wordml" xmlns:wps="http://schemas.microsoft.com/office/word/2010/wordprocessingShape" mc:Ignorable="w14 w15 w16se wp14">
+<w:endnotes xmlns:wpc="http://schemas.microsoft.com/office/word/2010/wordprocessingCanvas" xmlns:cx="http://schemas.microsoft.com/office/drawing/2014/chartex" xmlns:cx1="http://schemas.microsoft.com/office/drawing/2015/9/8/chartex" xmlns:cx2="http://schemas.microsoft.com/office/drawing/2015/10/21/chartex" xmlns:mc="http://schemas.openxmlformats.org/markup-compatibility/2006" xmlns:o="urn:schemas-microsoft-com:office:office" xmlns:r="http://schemas.openxmlformats.org/officeDocument/2006/relationships" xmlns:m="http://schemas.openxmlformats.org/officeDocument/2006/math" xmlns:v="urn:schemas-microsoft-com:vml" xmlns:wp14="http://schemas.microsoft.com/office/word/2010/wordprocessingDrawing" xmlns:wp="http://schemas.openxmlformats.org/drawingml/2006/wordprocessingDrawing" xmlns:w10="urn:schemas-microsoft-com:office:word" xmlns:w="http://schemas.openxmlformats.org/wordprocessingml/2006/main" xmlns:w14="http://schemas.microsoft.com/office/word/2010/wordml" xmlns:w15="http://schemas.microsoft.com/office/word/2012/wordml" xmlns:w16se="http://schemas.microsoft.com/office/word/2015/wordml/symex" xmlns:wpg="http://schemas.microsoft.com/office/word/2010/wordprocessingGroup" xmlns:wpi="http://schemas.microsoft.com/office/word/2010/wordprocessingInk" xmlns:wne="http://schemas.microsoft.com/office/word/2006/wordml" xmlns:wps="http://schemas.microsoft.com/office/word/2010/wordprocessingShape" mc:Ignorable="w14 w15 w16se wp14">
   <w:endnote w:type="separator" w:id="-1">
     <w:p>
       <w:pPr>
@@ -2983,7 +2818,7 @@
 </file>
 
 <file path=word/footer1.xml><?xml version="1.0" encoding="utf-8"?>
-<w:ftr xmlns:wpc="http://schemas.microsoft.com/office/word/2010/wordprocessingCanvas" xmlns:cx="http://schemas.microsoft.com/office/drawing/2014/chartex" xmlns:cx1="http://schemas.microsoft.com/office/drawing/2015/9/8/chartex" xmlns:cx2="http://schemas.microsoft.com/office/drawing/2015/10/21/chartex" xmlns:cx3="http://schemas.microsoft.com/office/drawing/2016/5/9/chartex" xmlns:cx4="http://schemas.microsoft.com/office/drawing/2016/5/10/chartex" xmlns:cx5="http://schemas.microsoft.com/office/drawing/2016/5/11/chartex" xmlns:mc="http://schemas.openxmlformats.org/markup-compatibility/2006" xmlns:o="urn:schemas-microsoft-com:office:office" xmlns:r="http://schemas.openxmlformats.org/officeDocument/2006/relationships" xmlns:m="http://schemas.openxmlformats.org/officeDocument/2006/math" xmlns:v="urn:schemas-microsoft-com:vml" xmlns:wp14="http://schemas.microsoft.com/office/word/2010/wordprocessingDrawing" xmlns:wp="http://schemas.openxmlformats.org/drawingml/2006/wordprocessingDrawing" xmlns:w10="urn:schemas-microsoft-com:office:word" xmlns:w="http://schemas.openxmlformats.org/wordprocessingml/2006/main" xmlns:w14="http://schemas.microsoft.com/office/word/2010/wordml" xmlns:w15="http://schemas.microsoft.com/office/word/2012/wordml" xmlns:w16se="http://schemas.microsoft.com/office/word/2015/wordml/symex" xmlns:wpg="http://schemas.microsoft.com/office/word/2010/wordprocessingGroup" xmlns:wpi="http://schemas.microsoft.com/office/word/2010/wordprocessingInk" xmlns:wne="http://schemas.microsoft.com/office/word/2006/wordml" xmlns:wps="http://schemas.microsoft.com/office/word/2010/wordprocessingShape" mc:Ignorable="w14 w15 w16se wp14">
+<w:ftr xmlns:wpc="http://schemas.microsoft.com/office/word/2010/wordprocessingCanvas" xmlns:cx="http://schemas.microsoft.com/office/drawing/2014/chartex" xmlns:cx1="http://schemas.microsoft.com/office/drawing/2015/9/8/chartex" xmlns:cx2="http://schemas.microsoft.com/office/drawing/2015/10/21/chartex" xmlns:mc="http://schemas.openxmlformats.org/markup-compatibility/2006" xmlns:o="urn:schemas-microsoft-com:office:office" xmlns:r="http://schemas.openxmlformats.org/officeDocument/2006/relationships" xmlns:m="http://schemas.openxmlformats.org/officeDocument/2006/math" xmlns:v="urn:schemas-microsoft-com:vml" xmlns:wp14="http://schemas.microsoft.com/office/word/2010/wordprocessingDrawing" xmlns:wp="http://schemas.openxmlformats.org/drawingml/2006/wordprocessingDrawing" xmlns:w10="urn:schemas-microsoft-com:office:word" xmlns:w="http://schemas.openxmlformats.org/wordprocessingml/2006/main" xmlns:w14="http://schemas.microsoft.com/office/word/2010/wordml" xmlns:w15="http://schemas.microsoft.com/office/word/2012/wordml" xmlns:w16se="http://schemas.microsoft.com/office/word/2015/wordml/symex" xmlns:wpg="http://schemas.microsoft.com/office/word/2010/wordprocessingGroup" xmlns:wpi="http://schemas.microsoft.com/office/word/2010/wordprocessingInk" xmlns:wne="http://schemas.microsoft.com/office/word/2006/wordml" xmlns:wps="http://schemas.microsoft.com/office/word/2010/wordprocessingShape" mc:Ignorable="w14 w15 w16se wp14">
   <w:sdt>
     <w:sdtPr>
       <w:id w:val="-1805227021"/>
@@ -3012,7 +2847,7 @@
           <w:rPr>
             <w:noProof/>
           </w:rPr>
-          <w:t>4</w:t>
+          <w:t>3</w:t>
         </w:r>
         <w:r>
           <w:fldChar w:fldCharType="end"/>
@@ -3029,7 +2864,7 @@
 </file>
 
 <file path=word/footnotes.xml><?xml version="1.0" encoding="utf-8"?>
-<w:footnotes xmlns:wpc="http://schemas.microsoft.com/office/word/2010/wordprocessingCanvas" xmlns:cx="http://schemas.microsoft.com/office/drawing/2014/chartex" xmlns:cx1="http://schemas.microsoft.com/office/drawing/2015/9/8/chartex" xmlns:cx2="http://schemas.microsoft.com/office/drawing/2015/10/21/chartex" xmlns:cx3="http://schemas.microsoft.com/office/drawing/2016/5/9/chartex" xmlns:cx4="http://schemas.microsoft.com/office/drawing/2016/5/10/chartex" xmlns:cx5="http://schemas.microsoft.com/office/drawing/2016/5/11/chartex" xmlns:mc="http://schemas.openxmlformats.org/markup-compatibility/2006" xmlns:o="urn:schemas-microsoft-com:office:office" xmlns:r="http://schemas.openxmlformats.org/officeDocument/2006/relationships" xmlns:m="http://schemas.openxmlformats.org/officeDocument/2006/math" xmlns:v="urn:schemas-microsoft-com:vml" xmlns:wp14="http://schemas.microsoft.com/office/word/2010/wordprocessingDrawing" xmlns:wp="http://schemas.openxmlformats.org/drawingml/2006/wordprocessingDrawing" xmlns:w10="urn:schemas-microsoft-com:office:word" xmlns:w="http://schemas.openxmlformats.org/wordprocessingml/2006/main" xmlns:w14="http://schemas.microsoft.com/office/word/2010/wordml" xmlns:w15="http://schemas.microsoft.com/office/word/2012/wordml" xmlns:w16se="http://schemas.microsoft.com/office/word/2015/wordml/symex" xmlns:wpg="http://schemas.microsoft.com/office/word/2010/wordprocessingGroup" xmlns:wpi="http://schemas.microsoft.com/office/word/2010/wordprocessingInk" xmlns:wne="http://schemas.microsoft.com/office/word/2006/wordml" xmlns:wps="http://schemas.microsoft.com/office/word/2010/wordprocessingShape" mc:Ignorable="w14 w15 w16se wp14">
+<w:footnotes xmlns:wpc="http://schemas.microsoft.com/office/word/2010/wordprocessingCanvas" xmlns:cx="http://schemas.microsoft.com/office/drawing/2014/chartex" xmlns:cx1="http://schemas.microsoft.com/office/drawing/2015/9/8/chartex" xmlns:cx2="http://schemas.microsoft.com/office/drawing/2015/10/21/chartex" xmlns:mc="http://schemas.openxmlformats.org/markup-compatibility/2006" xmlns:o="urn:schemas-microsoft-com:office:office" xmlns:r="http://schemas.openxmlformats.org/officeDocument/2006/relationships" xmlns:m="http://schemas.openxmlformats.org/officeDocument/2006/math" xmlns:v="urn:schemas-microsoft-com:vml" xmlns:wp14="http://schemas.microsoft.com/office/word/2010/wordprocessingDrawing" xmlns:wp="http://schemas.openxmlformats.org/drawingml/2006/wordprocessingDrawing" xmlns:w10="urn:schemas-microsoft-com:office:word" xmlns:w="http://schemas.openxmlformats.org/wordprocessingml/2006/main" xmlns:w14="http://schemas.microsoft.com/office/word/2010/wordml" xmlns:w15="http://schemas.microsoft.com/office/word/2012/wordml" xmlns:w16se="http://schemas.microsoft.com/office/word/2015/wordml/symex" xmlns:wpg="http://schemas.microsoft.com/office/word/2010/wordprocessingGroup" xmlns:wpi="http://schemas.microsoft.com/office/word/2010/wordprocessingInk" xmlns:wne="http://schemas.microsoft.com/office/word/2006/wordml" xmlns:wps="http://schemas.microsoft.com/office/word/2010/wordprocessingShape" mc:Ignorable="w14 w15 w16se wp14">
   <w:footnote w:type="separator" w:id="-1">
     <w:p>
       <w:pPr>
@@ -3054,7 +2889,7 @@
 </file>
 
 <file path=word/numbering.xml><?xml version="1.0" encoding="utf-8"?>
-<w:numbering xmlns:wpc="http://schemas.microsoft.com/office/word/2010/wordprocessingCanvas" xmlns:cx="http://schemas.microsoft.com/office/drawing/2014/chartex" xmlns:cx1="http://schemas.microsoft.com/office/drawing/2015/9/8/chartex" xmlns:cx2="http://schemas.microsoft.com/office/drawing/2015/10/21/chartex" xmlns:cx3="http://schemas.microsoft.com/office/drawing/2016/5/9/chartex" xmlns:cx4="http://schemas.microsoft.com/office/drawing/2016/5/10/chartex" xmlns:cx5="http://schemas.microsoft.com/office/drawing/2016/5/11/chartex" xmlns:mc="http://schemas.openxmlformats.org/markup-compatibility/2006" xmlns:o="urn:schemas-microsoft-com:office:office" xmlns:r="http://schemas.openxmlformats.org/officeDocument/2006/relationships" xmlns:m="http://schemas.openxmlformats.org/officeDocument/2006/math" xmlns:v="urn:schemas-microsoft-com:vml" xmlns:wp14="http://schemas.microsoft.com/office/word/2010/wordprocessingDrawing" xmlns:wp="http://schemas.openxmlformats.org/drawingml/2006/wordprocessingDrawing" xmlns:w10="urn:schemas-microsoft-com:office:word" xmlns:w="http://schemas.openxmlformats.org/wordprocessingml/2006/main" xmlns:w14="http://schemas.microsoft.com/office/word/2010/wordml" xmlns:w15="http://schemas.microsoft.com/office/word/2012/wordml" xmlns:w16se="http://schemas.microsoft.com/office/word/2015/wordml/symex" xmlns:wpg="http://schemas.microsoft.com/office/word/2010/wordprocessingGroup" xmlns:wpi="http://schemas.microsoft.com/office/word/2010/wordprocessingInk" xmlns:wne="http://schemas.microsoft.com/office/word/2006/wordml" xmlns:wps="http://schemas.microsoft.com/office/word/2010/wordprocessingShape" mc:Ignorable="w14 w15 w16se wp14">
+<w:numbering xmlns:wpc="http://schemas.microsoft.com/office/word/2010/wordprocessingCanvas" xmlns:cx="http://schemas.microsoft.com/office/drawing/2014/chartex" xmlns:cx1="http://schemas.microsoft.com/office/drawing/2015/9/8/chartex" xmlns:cx2="http://schemas.microsoft.com/office/drawing/2015/10/21/chartex" xmlns:mc="http://schemas.openxmlformats.org/markup-compatibility/2006" xmlns:o="urn:schemas-microsoft-com:office:office" xmlns:r="http://schemas.openxmlformats.org/officeDocument/2006/relationships" xmlns:m="http://schemas.openxmlformats.org/officeDocument/2006/math" xmlns:v="urn:schemas-microsoft-com:vml" xmlns:wp14="http://schemas.microsoft.com/office/word/2010/wordprocessingDrawing" xmlns:wp="http://schemas.openxmlformats.org/drawingml/2006/wordprocessingDrawing" xmlns:w10="urn:schemas-microsoft-com:office:word" xmlns:w="http://schemas.openxmlformats.org/wordprocessingml/2006/main" xmlns:w14="http://schemas.microsoft.com/office/word/2010/wordml" xmlns:w15="http://schemas.microsoft.com/office/word/2012/wordml" xmlns:w16se="http://schemas.microsoft.com/office/word/2015/wordml/symex" xmlns:wpg="http://schemas.microsoft.com/office/word/2010/wordprocessingGroup" xmlns:wpi="http://schemas.microsoft.com/office/word/2010/wordprocessingInk" xmlns:wne="http://schemas.microsoft.com/office/word/2006/wordml" xmlns:wps="http://schemas.microsoft.com/office/word/2010/wordprocessingShape" mc:Ignorable="w14 w15 w16se wp14">
   <w:abstractNum w:abstractNumId="0" w15:restartNumberingAfterBreak="0">
     <w:nsid w:val="16DF29A8"/>
     <w:multiLevelType w:val="hybridMultilevel"/>
@@ -3142,6 +2977,119 @@
     </w:lvl>
   </w:abstractNum>
   <w:abstractNum w:abstractNumId="1" w15:restartNumberingAfterBreak="0">
+    <w:nsid w:val="17A7142C"/>
+    <w:multiLevelType w:val="hybridMultilevel"/>
+    <w:tmpl w:val="4DDA018E"/>
+    <w:lvl w:ilvl="0" w:tplc="08090001">
+      <w:start w:val="1"/>
+      <w:numFmt w:val="bullet"/>
+      <w:lvlText w:val=""/>
+      <w:lvlJc w:val="left"/>
+      <w:pPr>
+        <w:ind w:left="720" w:hanging="360"/>
+      </w:pPr>
+      <w:rPr>
+        <w:rFonts w:ascii="Symbol" w:hAnsi="Symbol" w:hint="default"/>
+      </w:rPr>
+    </w:lvl>
+    <w:lvl w:ilvl="1" w:tplc="08090003" w:tentative="1">
+      <w:start w:val="1"/>
+      <w:numFmt w:val="bullet"/>
+      <w:lvlText w:val="o"/>
+      <w:lvlJc w:val="left"/>
+      <w:pPr>
+        <w:ind w:left="1440" w:hanging="360"/>
+      </w:pPr>
+      <w:rPr>
+        <w:rFonts w:ascii="Courier New" w:hAnsi="Courier New" w:cs="Courier New" w:hint="default"/>
+      </w:rPr>
+    </w:lvl>
+    <w:lvl w:ilvl="2" w:tplc="08090005" w:tentative="1">
+      <w:start w:val="1"/>
+      <w:numFmt w:val="bullet"/>
+      <w:lvlText w:val=""/>
+      <w:lvlJc w:val="left"/>
+      <w:pPr>
+        <w:ind w:left="2160" w:hanging="360"/>
+      </w:pPr>
+      <w:rPr>
+        <w:rFonts w:ascii="Wingdings" w:hAnsi="Wingdings" w:hint="default"/>
+      </w:rPr>
+    </w:lvl>
+    <w:lvl w:ilvl="3" w:tplc="08090001" w:tentative="1">
+      <w:start w:val="1"/>
+      <w:numFmt w:val="bullet"/>
+      <w:lvlText w:val=""/>
+      <w:lvlJc w:val="left"/>
+      <w:pPr>
+        <w:ind w:left="2880" w:hanging="360"/>
+      </w:pPr>
+      <w:rPr>
+        <w:rFonts w:ascii="Symbol" w:hAnsi="Symbol" w:hint="default"/>
+      </w:rPr>
+    </w:lvl>
+    <w:lvl w:ilvl="4" w:tplc="08090003" w:tentative="1">
+      <w:start w:val="1"/>
+      <w:numFmt w:val="bullet"/>
+      <w:lvlText w:val="o"/>
+      <w:lvlJc w:val="left"/>
+      <w:pPr>
+        <w:ind w:left="3600" w:hanging="360"/>
+      </w:pPr>
+      <w:rPr>
+        <w:rFonts w:ascii="Courier New" w:hAnsi="Courier New" w:cs="Courier New" w:hint="default"/>
+      </w:rPr>
+    </w:lvl>
+    <w:lvl w:ilvl="5" w:tplc="08090005" w:tentative="1">
+      <w:start w:val="1"/>
+      <w:numFmt w:val="bullet"/>
+      <w:lvlText w:val=""/>
+      <w:lvlJc w:val="left"/>
+      <w:pPr>
+        <w:ind w:left="4320" w:hanging="360"/>
+      </w:pPr>
+      <w:rPr>
+        <w:rFonts w:ascii="Wingdings" w:hAnsi="Wingdings" w:hint="default"/>
+      </w:rPr>
+    </w:lvl>
+    <w:lvl w:ilvl="6" w:tplc="08090001" w:tentative="1">
+      <w:start w:val="1"/>
+      <w:numFmt w:val="bullet"/>
+      <w:lvlText w:val=""/>
+      <w:lvlJc w:val="left"/>
+      <w:pPr>
+        <w:ind w:left="5040" w:hanging="360"/>
+      </w:pPr>
+      <w:rPr>
+        <w:rFonts w:ascii="Symbol" w:hAnsi="Symbol" w:hint="default"/>
+      </w:rPr>
+    </w:lvl>
+    <w:lvl w:ilvl="7" w:tplc="08090003" w:tentative="1">
+      <w:start w:val="1"/>
+      <w:numFmt w:val="bullet"/>
+      <w:lvlText w:val="o"/>
+      <w:lvlJc w:val="left"/>
+      <w:pPr>
+        <w:ind w:left="5760" w:hanging="360"/>
+      </w:pPr>
+      <w:rPr>
+        <w:rFonts w:ascii="Courier New" w:hAnsi="Courier New" w:cs="Courier New" w:hint="default"/>
+      </w:rPr>
+    </w:lvl>
+    <w:lvl w:ilvl="8" w:tplc="08090005" w:tentative="1">
+      <w:start w:val="1"/>
+      <w:numFmt w:val="bullet"/>
+      <w:lvlText w:val=""/>
+      <w:lvlJc w:val="left"/>
+      <w:pPr>
+        <w:ind w:left="6480" w:hanging="360"/>
+      </w:pPr>
+      <w:rPr>
+        <w:rFonts w:ascii="Wingdings" w:hAnsi="Wingdings" w:hint="default"/>
+      </w:rPr>
+    </w:lvl>
+  </w:abstractNum>
+  <w:abstractNum w:abstractNumId="2" w15:restartNumberingAfterBreak="0">
     <w:nsid w:val="350F3847"/>
     <w:multiLevelType w:val="hybridMultilevel"/>
     <w:tmpl w:val="8C088CC6"/>
@@ -3157,7 +3105,7 @@
         <w:rFonts w:ascii="Symbol" w:hAnsi="Symbol" w:hint="default"/>
       </w:rPr>
     </w:lvl>
-    <w:lvl w:ilvl="1" w:tplc="08160003" w:tentative="1">
+    <w:lvl w:ilvl="1" w:tplc="08160003">
       <w:start w:val="1"/>
       <w:numFmt w:val="bullet"/>
       <w:lvlText w:val="o"/>
@@ -3258,6 +3206,9 @@
     <w:abstractNumId w:val="0"/>
   </w:num>
   <w:num w:numId="2">
+    <w:abstractNumId w:val="2"/>
+  </w:num>
+  <w:num w:numId="3">
     <w:abstractNumId w:val="1"/>
   </w:num>
 </w:numbering>
@@ -3280,7 +3231,7 @@
       </w:pPr>
     </w:pPrDefault>
   </w:docDefaults>
-  <w:latentStyles w:defLockedState="0" w:defUIPriority="99" w:defSemiHidden="0" w:defUnhideWhenUsed="0" w:defQFormat="0" w:count="374">
+  <w:latentStyles w:defLockedState="0" w:defUIPriority="99" w:defSemiHidden="0" w:defUnhideWhenUsed="0" w:defQFormat="0" w:count="372">
     <w:lsdException w:name="Normal" w:uiPriority="0" w:qFormat="1"/>
     <w:lsdException w:name="heading 1" w:uiPriority="9" w:qFormat="1"/>
     <w:lsdException w:name="heading 2" w:semiHidden="1" w:uiPriority="9" w:unhideWhenUsed="1" w:qFormat="1"/>
@@ -3386,6 +3337,7 @@
     <w:lsdException w:name="HTML Sample" w:semiHidden="1" w:unhideWhenUsed="1"/>
     <w:lsdException w:name="HTML Typewriter" w:semiHidden="1" w:unhideWhenUsed="1"/>
     <w:lsdException w:name="HTML Variable" w:semiHidden="1" w:unhideWhenUsed="1"/>
+    <w:lsdException w:name="Normal Table" w:semiHidden="1" w:unhideWhenUsed="1"/>
     <w:lsdException w:name="annotation subject" w:semiHidden="1" w:unhideWhenUsed="1"/>
     <w:lsdException w:name="No List" w:semiHidden="1" w:unhideWhenUsed="1"/>
     <w:lsdException w:name="Outline List 1" w:semiHidden="1" w:unhideWhenUsed="1"/>
@@ -3431,9 +3383,11 @@
     <w:lsdException w:name="Table Subtle 1" w:semiHidden="1" w:unhideWhenUsed="1"/>
     <w:lsdException w:name="Table Subtle 2" w:semiHidden="1" w:unhideWhenUsed="1"/>
     <w:lsdException w:name="Table Web 1" w:semiHidden="1" w:unhideWhenUsed="1"/>
+    <w:lsdException w:name="Table Web 2" w:semiHidden="1" w:unhideWhenUsed="1"/>
     <w:lsdException w:name="Table Web 3" w:semiHidden="1" w:unhideWhenUsed="1"/>
     <w:lsdException w:name="Balloon Text" w:semiHidden="1" w:unhideWhenUsed="1"/>
     <w:lsdException w:name="Table Grid" w:uiPriority="39"/>
+    <w:lsdException w:name="Table Theme" w:semiHidden="1" w:unhideWhenUsed="1"/>
     <w:lsdException w:name="Placeholder Text" w:semiHidden="1"/>
     <w:lsdException w:name="No Spacing" w:uiPriority="1" w:qFormat="1"/>
     <w:lsdException w:name="Light Shading" w:uiPriority="60"/>
@@ -3650,8 +3604,6 @@
     <w:lsdException w:name="List Table 6 Colorful Accent 6" w:uiPriority="51"/>
     <w:lsdException w:name="List Table 7 Colorful Accent 6" w:uiPriority="52"/>
     <w:lsdException w:name="Mention" w:semiHidden="1" w:unhideWhenUsed="1"/>
-    <w:lsdException w:name="Smart Hyperlink" w:semiHidden="1" w:unhideWhenUsed="1"/>
-    <w:lsdException w:name="Hashtag" w:semiHidden="1" w:unhideWhenUsed="1"/>
   </w:latentStyles>
   <w:style w:type="paragraph" w:default="1" w:styleId="Normal">
     <w:name w:val="Normal"/>
@@ -3664,7 +3616,6 @@
   <w:style w:type="character" w:default="1" w:styleId="Tipodeletrapredefinidodopargrafo">
     <w:name w:val="Default Paragraph Font"/>
     <w:uiPriority w:val="1"/>
-    <w:semiHidden/>
     <w:unhideWhenUsed/>
   </w:style>
   <w:style w:type="table" w:default="1" w:styleId="Tabelanormal">

</xml_diff>